<commit_message>
Add literature list section
</commit_message>
<xml_diff>
--- a/is142_grigoryev_report_course.docx
+++ b/is142_grigoryev_report_course.docx
@@ -1470,7 +1470,7 @@
           <w:pPr>
             <w:pStyle w:val="TOC1"/>
             <w:rPr>
-              <w:sz w:val="22"/>
+              <w:lang w:val="en-US"/>
             </w:rPr>
           </w:pPr>
           <w:hyperlink w:anchor="_Toc35593783" w:history="1">
@@ -1503,6 +1503,43 @@
             </w:r>
           </w:hyperlink>
         </w:p>
+        <w:p>
+          <w:pPr>
+            <w:pStyle w:val="TOC1"/>
+            <w:rPr>
+              <w:lang w:val="en-US"/>
+            </w:rPr>
+          </w:pPr>
+          <w:hyperlink w:anchor="_Toc35593783" w:history="1">
+            <w:r>
+              <w:rPr>
+                <w:rStyle w:val="Hyperlink"/>
+                <w:color w:val="000000" w:themeColor="text1"/>
+                <w:u w:val="none"/>
+              </w:rPr>
+              <w:t>ИСПОЛЬЗОВАННАЯ ЛИТЕРАТУРА</w:t>
+            </w:r>
+            <w:r>
+              <w:rPr>
+                <w:webHidden/>
+              </w:rPr>
+              <w:tab/>
+            </w:r>
+            <w:r>
+              <w:rPr>
+                <w:webHidden/>
+              </w:rPr>
+              <w:t>1</w:t>
+            </w:r>
+            <w:r>
+              <w:rPr>
+                <w:webHidden/>
+                <w:lang w:val="en-US"/>
+              </w:rPr>
+              <w:t>5</w:t>
+            </w:r>
+          </w:hyperlink>
+        </w:p>
       </w:sdtContent>
     </w:sdt>
     <w:p>
@@ -3392,21 +3429,6 @@
         <w:t>БЛОК-СХЕМЫ АЛГОРИТМОВ</w:t>
       </w:r>
       <w:bookmarkEnd w:id="0"/>
-    </w:p>
-    <w:p>
-      <w:pPr>
-        <w:autoSpaceDE w:val="0"/>
-        <w:autoSpaceDN w:val="0"/>
-        <w:adjustRightInd w:val="0"/>
-        <w:rPr>
-          <w:rStyle w:val="Heading1Char"/>
-          <w:rFonts w:ascii="Times New Roman" w:hAnsi="Times New Roman" w:cs="Times New Roman"/>
-          <w:b/>
-          <w:color w:val="auto"/>
-          <w:sz w:val="28"/>
-          <w:szCs w:val="28"/>
-        </w:rPr>
-      </w:pPr>
     </w:p>
     <w:p>
       <w:pPr>
@@ -3682,7 +3704,7 @@
           </mc:Choice>
           <mc:Fallback>
             <w:pict>
-              <v:shapetype w14:anchorId="0A38E1FD" id="_x0000_t32" coordsize="21600,21600" o:spt="32" o:oned="t" path="m,l21600,21600e" filled="f">
+              <v:shapetype w14:anchorId="5E27811E" id="_x0000_t32" coordsize="21600,21600" o:spt="32" o:oned="t" path="m,l21600,21600e" filled="f">
                 <v:path arrowok="t" fillok="f" o:connecttype="none"/>
                 <o:lock v:ext="edit" shapetype="t"/>
               </v:shapetype>
@@ -3794,7 +3816,7 @@
           </mc:Choice>
           <mc:Fallback>
             <w:pict>
-              <v:shape w14:anchorId="1F5570DF" id="Прямая со стрелкой 16" o:spid="_x0000_s1026" type="#_x0000_t32" style="position:absolute;margin-left:225.65pt;margin-top:13.9pt;width:0;height:45.95pt;z-index:251658240;visibility:visible;mso-wrap-style:square;mso-wrap-distance-left:9pt;mso-wrap-distance-top:0;mso-wrap-distance-right:9pt;mso-wrap-distance-bottom:0;mso-position-horizontal:absolute;mso-position-horizontal-relative:text;mso-position-vertical:absolute;mso-position-vertical-relative:text" o:gfxdata="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" strokecolor="black [3213]">
+              <v:shape w14:anchorId="08ED484F" id="Прямая со стрелкой 16" o:spid="_x0000_s1026" type="#_x0000_t32" style="position:absolute;margin-left:225.65pt;margin-top:13.9pt;width:0;height:45.95pt;z-index:251658240;visibility:visible;mso-wrap-style:square;mso-wrap-distance-left:9pt;mso-wrap-distance-top:0;mso-wrap-distance-right:9pt;mso-wrap-distance-bottom:0;mso-position-horizontal:absolute;mso-position-horizontal-relative:text;mso-position-vertical:absolute;mso-position-vertical-relative:text" o:gfxdata="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" strokecolor="black [3213]">
                 <v:stroke endarrow="open"/>
               </v:shape>
             </w:pict>
@@ -4361,7 +4383,7 @@
           </mc:Choice>
           <mc:Fallback>
             <w:pict>
-              <v:shape w14:anchorId="148C4C8B" id="Прямая со стрелкой 18" o:spid="_x0000_s1026" type="#_x0000_t32" style="position:absolute;margin-left:225.65pt;margin-top:7.45pt;width:0;height:45.95pt;z-index:251660288;visibility:visible;mso-wrap-style:square;mso-wrap-distance-left:9pt;mso-wrap-distance-top:0;mso-wrap-distance-right:9pt;mso-wrap-distance-bottom:0;mso-position-horizontal:absolute;mso-position-horizontal-relative:text;mso-position-vertical:absolute;mso-position-vertical-relative:text" o:gfxdata="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" strokecolor="black [3213]">
+              <v:shape w14:anchorId="3A91CB30" id="Прямая со стрелкой 18" o:spid="_x0000_s1026" type="#_x0000_t32" style="position:absolute;margin-left:225.65pt;margin-top:7.45pt;width:0;height:45.95pt;z-index:251660288;visibility:visible;mso-wrap-style:square;mso-wrap-distance-left:9pt;mso-wrap-distance-top:0;mso-wrap-distance-right:9pt;mso-wrap-distance-bottom:0;mso-position-horizontal:absolute;mso-position-horizontal-relative:text;mso-position-vertical:absolute;mso-position-vertical-relative:text" o:gfxdata="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" strokecolor="black [3213]">
                 <v:stroke endarrow="open"/>
               </v:shape>
             </w:pict>
@@ -4669,7 +4691,7 @@
           </mc:Choice>
           <mc:Fallback>
             <w:pict>
-              <v:line w14:anchorId="0A1CEC01" id="Прямая соединительная линия 31" o:spid="_x0000_s1026" style="position:absolute;flip:x;z-index:251679744;visibility:visible;mso-wrap-style:square;mso-width-percent:0;mso-height-percent:0;mso-wrap-distance-left:9pt;mso-wrap-distance-top:0;mso-wrap-distance-right:9pt;mso-wrap-distance-bottom:0;mso-position-horizontal:absolute;mso-position-horizontal-relative:text;mso-position-vertical:absolute;mso-position-vertical-relative:text;mso-width-percent:0;mso-height-percent:0;mso-width-relative:margin;mso-height-relative:margin" from="100.1pt,9.55pt" to="100.9pt,188.35pt" o:gfxdata="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" strokecolor="black [3213]"/>
+              <v:line w14:anchorId="6A16B4F6" id="Прямая соединительная линия 31" o:spid="_x0000_s1026" style="position:absolute;flip:x;z-index:251679744;visibility:visible;mso-wrap-style:square;mso-width-percent:0;mso-height-percent:0;mso-wrap-distance-left:9pt;mso-wrap-distance-top:0;mso-wrap-distance-right:9pt;mso-wrap-distance-bottom:0;mso-position-horizontal:absolute;mso-position-horizontal-relative:text;mso-position-vertical:absolute;mso-position-vertical-relative:text;mso-width-percent:0;mso-height-percent:0;mso-width-relative:margin;mso-height-relative:margin" from="100.1pt,9.55pt" to="100.9pt,188.35pt" o:gfxdata="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" strokecolor="black [3213]"/>
             </w:pict>
           </mc:Fallback>
         </mc:AlternateContent>
@@ -4742,7 +4764,7 @@
           </mc:Choice>
           <mc:Fallback>
             <w:pict>
-              <v:line w14:anchorId="65686484" id="Прямая соединительная линия 30" o:spid="_x0000_s1026" style="position:absolute;flip:x;z-index:251678720;visibility:visible;mso-wrap-style:square;mso-width-percent:0;mso-wrap-distance-left:9pt;mso-wrap-distance-top:0;mso-wrap-distance-right:9pt;mso-wrap-distance-bottom:0;mso-position-horizontal:absolute;mso-position-horizontal-relative:text;mso-position-vertical:absolute;mso-position-vertical-relative:text;mso-width-percent:0;mso-width-relative:margin" from="100.1pt,9.55pt" to="154.3pt,9.55pt" o:gfxdata="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" strokecolor="black [3213]"/>
+              <v:line w14:anchorId="24396612" id="Прямая соединительная линия 30" o:spid="_x0000_s1026" style="position:absolute;flip:x;z-index:251678720;visibility:visible;mso-wrap-style:square;mso-width-percent:0;mso-wrap-distance-left:9pt;mso-wrap-distance-top:0;mso-wrap-distance-right:9pt;mso-wrap-distance-bottom:0;mso-position-horizontal:absolute;mso-position-horizontal-relative:text;mso-position-vertical:absolute;mso-position-vertical-relative:text;mso-width-percent:0;mso-width-relative:margin" from="100.1pt,9.55pt" to="154.3pt,9.55pt" o:gfxdata="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" strokecolor="black [3213]"/>
             </w:pict>
           </mc:Fallback>
         </mc:AlternateContent>
@@ -4822,7 +4844,7 @@
           </mc:Choice>
           <mc:Fallback>
             <w:pict>
-              <v:shape w14:anchorId="033DB505" id="Прямая со стрелкой 20" o:spid="_x0000_s1026" type="#_x0000_t32" style="position:absolute;margin-left:225pt;margin-top:4.45pt;width:0;height:45.95pt;z-index:251662336;visibility:visible;mso-wrap-style:square;mso-wrap-distance-left:9pt;mso-wrap-distance-top:0;mso-wrap-distance-right:9pt;mso-wrap-distance-bottom:0;mso-position-horizontal:absolute;mso-position-horizontal-relative:text;mso-position-vertical:absolute;mso-position-vertical-relative:text" o:gfxdata="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" strokecolor="black [3213]">
+              <v:shape w14:anchorId="3A0C8E0A" id="Прямая со стрелкой 20" o:spid="_x0000_s1026" type="#_x0000_t32" style="position:absolute;margin-left:225pt;margin-top:4.45pt;width:0;height:45.95pt;z-index:251662336;visibility:visible;mso-wrap-style:square;mso-wrap-distance-left:9pt;mso-wrap-distance-top:0;mso-wrap-distance-right:9pt;mso-wrap-distance-bottom:0;mso-position-horizontal:absolute;mso-position-horizontal-relative:text;mso-position-vertical:absolute;mso-position-vertical-relative:text" o:gfxdata="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" strokecolor="black [3213]">
                 <v:stroke endarrow="open"/>
               </v:shape>
             </w:pict>
@@ -5225,7 +5247,7 @@
           </mc:Choice>
           <mc:Fallback>
             <w:pict>
-              <v:shape w14:anchorId="4CB792F7" id="Прямая со стрелкой 304" o:spid="_x0000_s1026" type="#_x0000_t32" style="position:absolute;margin-left:224pt;margin-top:11pt;width:0;height:45.95pt;z-index:251674624;visibility:visible;mso-wrap-style:square;mso-wrap-distance-left:9pt;mso-wrap-distance-top:0;mso-wrap-distance-right:9pt;mso-wrap-distance-bottom:0;mso-position-horizontal:absolute;mso-position-horizontal-relative:text;mso-position-vertical:absolute;mso-position-vertical-relative:text" o:gfxdata="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" strokecolor="black [3213]">
+              <v:shape w14:anchorId="579A8B0F" id="Прямая со стрелкой 304" o:spid="_x0000_s1026" type="#_x0000_t32" style="position:absolute;margin-left:224pt;margin-top:11pt;width:0;height:45.95pt;z-index:251674624;visibility:visible;mso-wrap-style:square;mso-wrap-distance-left:9pt;mso-wrap-distance-top:0;mso-wrap-distance-right:9pt;mso-wrap-distance-bottom:0;mso-position-horizontal:absolute;mso-position-horizontal-relative:text;mso-position-vertical:absolute;mso-position-vertical-relative:text" o:gfxdata="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" strokecolor="black [3213]">
                 <v:stroke endarrow="open"/>
               </v:shape>
             </w:pict>
@@ -5887,7 +5909,7 @@
           </mc:Choice>
           <mc:Fallback>
             <w:pict>
-              <v:shape w14:anchorId="412313A4" id="Прямая со стрелкой 305" o:spid="_x0000_s1026" type="#_x0000_t32" style="position:absolute;margin-left:224.1pt;margin-top:16.1pt;width:0;height:45.95pt;z-index:251675648;visibility:visible;mso-wrap-style:square;mso-wrap-distance-left:9pt;mso-wrap-distance-top:0;mso-wrap-distance-right:9pt;mso-wrap-distance-bottom:0;mso-position-horizontal:absolute;mso-position-horizontal-relative:text;mso-position-vertical:absolute;mso-position-vertical-relative:text" o:gfxdata="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" strokecolor="black [3213]">
+              <v:shape w14:anchorId="4BE621A4" id="Прямая со стрелкой 305" o:spid="_x0000_s1026" type="#_x0000_t32" style="position:absolute;margin-left:224.1pt;margin-top:16.1pt;width:0;height:45.95pt;z-index:251675648;visibility:visible;mso-wrap-style:square;mso-wrap-distance-left:9pt;mso-wrap-distance-top:0;mso-wrap-distance-right:9pt;mso-wrap-distance-bottom:0;mso-position-horizontal:absolute;mso-position-horizontal-relative:text;mso-position-vertical:absolute;mso-position-vertical-relative:text" o:gfxdata="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" strokecolor="black [3213]">
                 <v:stroke endarrow="open"/>
               </v:shape>
             </w:pict>
@@ -5984,7 +6006,7 @@
           </mc:Choice>
           <mc:Fallback>
             <w:pict>
-              <v:shape w14:anchorId="32D7472E" id="Прямая со стрелкой 292" o:spid="_x0000_s1026" type="#_x0000_t32" style="position:absolute;margin-left:139.6pt;margin-top:12.55pt;width:84.7pt;height:3.6pt;z-index:251680768;visibility:visible;mso-wrap-style:square;mso-width-percent:0;mso-height-percent:0;mso-wrap-distance-left:9pt;mso-wrap-distance-top:0;mso-wrap-distance-right:9pt;mso-wrap-distance-bottom:0;mso-position-horizontal:absolute;mso-position-horizontal-relative:text;mso-position-vertical:absolute;mso-position-vertical-relative:text;mso-width-percent:0;mso-height-percent:0;mso-width-relative:margin;mso-height-relative:margin" o:gfxdata="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" strokecolor="black [3213]">
+              <v:shape w14:anchorId="41543ACE" id="Прямая со стрелкой 292" o:spid="_x0000_s1026" type="#_x0000_t32" style="position:absolute;margin-left:139.6pt;margin-top:12.55pt;width:84.7pt;height:3.6pt;z-index:251680768;visibility:visible;mso-wrap-style:square;mso-width-percent:0;mso-height-percent:0;mso-wrap-distance-left:9pt;mso-wrap-distance-top:0;mso-wrap-distance-right:9pt;mso-wrap-distance-bottom:0;mso-position-horizontal:absolute;mso-position-horizontal-relative:text;mso-position-vertical:absolute;mso-position-vertical-relative:text;mso-width-percent:0;mso-height-percent:0;mso-width-relative:margin;mso-height-relative:margin" o:gfxdata="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" strokecolor="black [3213]">
                 <v:stroke endarrow="open"/>
               </v:shape>
             </w:pict>
@@ -6274,48 +6296,7 @@
     </w:p>
     <w:p>
       <w:pPr>
-        <w:autoSpaceDE w:val="0"/>
-        <w:autoSpaceDN w:val="0"/>
-        <w:adjustRightInd w:val="0"/>
-        <w:rPr>
-          <w:rStyle w:val="Heading1Char"/>
-          <w:rFonts w:ascii="Times New Roman" w:hAnsi="Times New Roman" w:cs="Times New Roman"/>
-          <w:b/>
-          <w:color w:val="auto"/>
-          <w:sz w:val="28"/>
-          <w:szCs w:val="28"/>
-        </w:rPr>
-      </w:pPr>
-    </w:p>
-    <w:p>
-      <w:pPr>
         <w:ind w:firstLine="708"/>
-        <w:rPr>
-          <w:color w:val="000000"/>
-          <w:sz w:val="28"/>
-          <w:szCs w:val="28"/>
-        </w:rPr>
-      </w:pPr>
-      <w:r>
-        <w:rPr>
-          <w:rStyle w:val="Strong"/>
-          <w:color w:val="000000"/>
-          <w:sz w:val="28"/>
-          <w:szCs w:val="28"/>
-        </w:rPr>
-        <w:t>2.</w:t>
-      </w:r>
-      <w:r>
-        <w:rPr>
-          <w:rStyle w:val="Strong"/>
-          <w:color w:val="000000"/>
-          <w:sz w:val="28"/>
-          <w:szCs w:val="28"/>
-          <w:lang w:val="en-US"/>
-        </w:rPr>
-        <w:t xml:space="preserve"> </w:t>
-      </w:r>
-      <w:r>
         <w:rPr>
           <w:rStyle w:val="Strong"/>
           <w:b w:val="0"/>
@@ -6323,17 +6304,25 @@
           <w:color w:val="000000"/>
           <w:sz w:val="28"/>
           <w:szCs w:val="28"/>
-          <w:lang w:val="ru-RU"/>
-        </w:rPr>
-        <w:t>Транслятор с</w:t>
-      </w:r>
+        </w:rPr>
+      </w:pPr>
       <w:r>
         <w:rPr>
           <w:rStyle w:val="Strong"/>
           <w:color w:val="000000"/>
           <w:sz w:val="28"/>
           <w:szCs w:val="28"/>
-          <w:lang w:val="ru-RU"/>
+        </w:rPr>
+        <w:lastRenderedPageBreak/>
+        <w:t>2.</w:t>
+      </w:r>
+      <w:r>
+        <w:rPr>
+          <w:rStyle w:val="Strong"/>
+          <w:color w:val="000000"/>
+          <w:sz w:val="28"/>
+          <w:szCs w:val="28"/>
+          <w:lang w:val="en-US"/>
         </w:rPr>
         <w:t xml:space="preserve"> </w:t>
       </w:r>
@@ -6345,8 +6334,9 @@
           <w:color w:val="000000"/>
           <w:sz w:val="28"/>
           <w:szCs w:val="28"/>
-        </w:rPr>
-        <w:t>Simple</w:t>
+          <w:lang w:val="ru-RU"/>
+        </w:rPr>
+        <w:t>Транслятор с</w:t>
       </w:r>
       <w:r>
         <w:rPr>
@@ -6354,6 +6344,7 @@
           <w:color w:val="000000"/>
           <w:sz w:val="28"/>
           <w:szCs w:val="28"/>
+          <w:lang w:val="ru-RU"/>
         </w:rPr>
         <w:t xml:space="preserve"> </w:t>
       </w:r>
@@ -6366,8 +6357,38 @@
           <w:sz w:val="28"/>
           <w:szCs w:val="28"/>
         </w:rPr>
+        <w:t>Simple</w:t>
+      </w:r>
+      <w:r>
+        <w:rPr>
+          <w:rStyle w:val="Strong"/>
+          <w:color w:val="000000"/>
+          <w:sz w:val="28"/>
+          <w:szCs w:val="28"/>
+        </w:rPr>
+        <w:t xml:space="preserve"> </w:t>
+      </w:r>
+      <w:r>
+        <w:rPr>
+          <w:rStyle w:val="Strong"/>
+          <w:b w:val="0"/>
+          <w:bCs w:val="0"/>
+          <w:color w:val="000000"/>
+          <w:sz w:val="28"/>
+          <w:szCs w:val="28"/>
+        </w:rPr>
         <w:t>Assembler</w:t>
       </w:r>
+    </w:p>
+    <w:p>
+      <w:pPr>
+        <w:ind w:firstLine="708"/>
+        <w:rPr>
+          <w:color w:val="000000"/>
+          <w:sz w:val="28"/>
+          <w:szCs w:val="28"/>
+        </w:rPr>
+      </w:pPr>
     </w:p>
     <w:p>
       <w:pPr>
@@ -6569,7 +6590,7 @@
           </mc:Choice>
           <mc:Fallback>
             <w:pict>
-              <v:shape w14:anchorId="44BD7B1F" id="Прямая со стрелкой 371" o:spid="_x0000_s1026" type="#_x0000_t32" style="position:absolute;margin-left:236.15pt;margin-top:14.25pt;width:0;height:45.95pt;z-index:251686912;visibility:visible;mso-wrap-style:square;mso-wrap-distance-left:9pt;mso-wrap-distance-top:0;mso-wrap-distance-right:9pt;mso-wrap-distance-bottom:0;mso-position-horizontal:absolute;mso-position-horizontal-relative:text;mso-position-vertical:absolute;mso-position-vertical-relative:text" o:gfxdata="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" strokecolor="black [3213]">
+              <v:shape w14:anchorId="2E0DAB5B" id="Прямая со стрелкой 371" o:spid="_x0000_s1026" type="#_x0000_t32" style="position:absolute;margin-left:236.15pt;margin-top:14.25pt;width:0;height:45.95pt;z-index:251686912;visibility:visible;mso-wrap-style:square;mso-wrap-distance-left:9pt;mso-wrap-distance-top:0;mso-wrap-distance-right:9pt;mso-wrap-distance-bottom:0;mso-position-horizontal:absolute;mso-position-horizontal-relative:text;mso-position-vertical:absolute;mso-position-vertical-relative:text" o:gfxdata="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" strokecolor="black [3213]">
                 <v:stroke endarrow="open"/>
               </v:shape>
             </w:pict>
@@ -6820,7 +6841,7 @@
           </mc:Choice>
           <mc:Fallback>
             <w:pict>
-              <v:shape w14:anchorId="3B76448D" id="Прямая со стрелкой 373" o:spid="_x0000_s1026" type="#_x0000_t32" style="position:absolute;margin-left:236pt;margin-top:2.9pt;width:0;height:45.95pt;z-index:251687936;visibility:visible;mso-wrap-style:square;mso-wrap-distance-left:9pt;mso-wrap-distance-top:0;mso-wrap-distance-right:9pt;mso-wrap-distance-bottom:0;mso-position-horizontal:absolute;mso-position-horizontal-relative:text;mso-position-vertical:absolute;mso-position-vertical-relative:text" o:gfxdata="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" strokecolor="black [3213]">
+              <v:shape w14:anchorId="2184E747" id="Прямая со стрелкой 373" o:spid="_x0000_s1026" type="#_x0000_t32" style="position:absolute;margin-left:236pt;margin-top:2.9pt;width:0;height:45.95pt;z-index:251687936;visibility:visible;mso-wrap-style:square;mso-wrap-distance-left:9pt;mso-wrap-distance-top:0;mso-wrap-distance-right:9pt;mso-wrap-distance-bottom:0;mso-position-horizontal:absolute;mso-position-horizontal-relative:text;mso-position-vertical:absolute;mso-position-vertical-relative:text" o:gfxdata="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" strokecolor="black [3213]">
                 <v:stroke endarrow="open"/>
               </v:shape>
             </w:pict>
@@ -7071,7 +7092,7 @@
           </mc:Choice>
           <mc:Fallback>
             <w:pict>
-              <v:line w14:anchorId="415E63C9" id="Прямая соединительная линия 30" o:spid="_x0000_s1026" style="position:absolute;flip:x y;z-index:251711488;visibility:visible;mso-wrap-style:square;mso-width-percent:0;mso-height-percent:0;mso-wrap-distance-left:9pt;mso-wrap-distance-top:0;mso-wrap-distance-right:9pt;mso-wrap-distance-bottom:0;mso-position-horizontal:absolute;mso-position-horizontal-relative:text;mso-position-vertical:absolute;mso-position-vertical-relative:text;mso-width-percent:0;mso-height-percent:0;mso-width-relative:margin;mso-height-relative:margin" from="58.2pt,6.95pt" to="181.15pt,6.95pt" o:gfxdata="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" strokecolor="black [3213]"/>
+              <v:line w14:anchorId="37C475FF" id="Прямая соединительная линия 30" o:spid="_x0000_s1026" style="position:absolute;flip:x y;z-index:251711488;visibility:visible;mso-wrap-style:square;mso-width-percent:0;mso-height-percent:0;mso-wrap-distance-left:9pt;mso-wrap-distance-top:0;mso-wrap-distance-right:9pt;mso-wrap-distance-bottom:0;mso-position-horizontal:absolute;mso-position-horizontal-relative:text;mso-position-vertical:absolute;mso-position-vertical-relative:text;mso-width-percent:0;mso-height-percent:0;mso-width-relative:margin;mso-height-relative:margin" from="58.2pt,6.95pt" to="181.15pt,6.95pt" o:gfxdata="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" strokecolor="black [3213]"/>
             </w:pict>
           </mc:Fallback>
         </mc:AlternateContent>
@@ -7148,7 +7169,7 @@
           </mc:Choice>
           <mc:Fallback>
             <w:pict>
-              <v:shape w14:anchorId="60E08739" id="Прямая со стрелкой 385" o:spid="_x0000_s1026" type="#_x0000_t32" style="position:absolute;margin-left:58.25pt;margin-top:6.95pt;width:3.8pt;height:411.9pt;z-index:251713536;visibility:visible;mso-wrap-style:square;mso-width-percent:0;mso-height-percent:0;mso-wrap-distance-left:9pt;mso-wrap-distance-top:0;mso-wrap-distance-right:9pt;mso-wrap-distance-bottom:0;mso-position-horizontal:absolute;mso-position-horizontal-relative:text;mso-position-vertical:absolute;mso-position-vertical-relative:text;mso-width-percent:0;mso-height-percent:0;mso-width-relative:margin;mso-height-relative:margin" o:gfxdata="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" strokecolor="black [3213]">
+              <v:shape w14:anchorId="7B783D32" id="Прямая со стрелкой 385" o:spid="_x0000_s1026" type="#_x0000_t32" style="position:absolute;margin-left:58.25pt;margin-top:6.95pt;width:3.8pt;height:411.9pt;z-index:251713536;visibility:visible;mso-wrap-style:square;mso-width-percent:0;mso-height-percent:0;mso-wrap-distance-left:9pt;mso-wrap-distance-top:0;mso-wrap-distance-right:9pt;mso-wrap-distance-bottom:0;mso-position-horizontal:absolute;mso-position-horizontal-relative:text;mso-position-vertical:absolute;mso-position-vertical-relative:text;mso-width-percent:0;mso-height-percent:0;mso-width-relative:margin;mso-height-relative:margin" o:gfxdata="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" strokecolor="black [3213]">
                 <v:stroke endarrow="open"/>
               </v:shape>
             </w:pict>
@@ -7237,7 +7258,7 @@
           </mc:Choice>
           <mc:Fallback>
             <w:pict>
-              <v:shape w14:anchorId="5B2C53A7" id="Прямая со стрелкой 385" o:spid="_x0000_s1026" type="#_x0000_t32" style="position:absolute;margin-left:235.1pt;margin-top:6.7pt;width:0;height:45.95pt;z-index:251691008;visibility:visible;mso-wrap-style:square;mso-wrap-distance-left:9pt;mso-wrap-distance-top:0;mso-wrap-distance-right:9pt;mso-wrap-distance-bottom:0;mso-position-horizontal:absolute;mso-position-horizontal-relative:text;mso-position-vertical:absolute;mso-position-vertical-relative:text" o:gfxdata="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" strokecolor="black [3213]">
+              <v:shape w14:anchorId="5E57419C" id="Прямая со стрелкой 385" o:spid="_x0000_s1026" type="#_x0000_t32" style="position:absolute;margin-left:235.1pt;margin-top:6.7pt;width:0;height:45.95pt;z-index:251691008;visibility:visible;mso-wrap-style:square;mso-wrap-distance-left:9pt;mso-wrap-distance-top:0;mso-wrap-distance-right:9pt;mso-wrap-distance-bottom:0;mso-position-horizontal:absolute;mso-position-horizontal-relative:text;mso-position-vertical:absolute;mso-position-vertical-relative:text" o:gfxdata="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" strokecolor="black [3213]">
                 <v:stroke endarrow="open"/>
               </v:shape>
             </w:pict>
@@ -7667,7 +7688,7 @@
           </mc:Choice>
           <mc:Fallback>
             <w:pict>
-              <v:shape w14:anchorId="6616C8F9" id="Прямая со стрелкой 374" o:spid="_x0000_s1026" type="#_x0000_t32" style="position:absolute;margin-left:86.6pt;margin-top:12.3pt;width:80.4pt;height:3.6pt;flip:y;z-index:251731968;visibility:visible;mso-wrap-style:square;mso-width-percent:0;mso-height-percent:0;mso-wrap-distance-left:9pt;mso-wrap-distance-top:0;mso-wrap-distance-right:9pt;mso-wrap-distance-bottom:0;mso-position-horizontal:absolute;mso-position-horizontal-relative:text;mso-position-vertical:absolute;mso-position-vertical-relative:text;mso-width-percent:0;mso-height-percent:0;mso-width-relative:margin;mso-height-relative:margin" o:gfxdata="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" strokecolor="black [3213]">
+              <v:shape w14:anchorId="4FD08E4D" id="Прямая со стрелкой 374" o:spid="_x0000_s1026" type="#_x0000_t32" style="position:absolute;margin-left:86.6pt;margin-top:12.3pt;width:80.4pt;height:3.6pt;flip:y;z-index:251731968;visibility:visible;mso-wrap-style:square;mso-width-percent:0;mso-height-percent:0;mso-wrap-distance-left:9pt;mso-wrap-distance-top:0;mso-wrap-distance-right:9pt;mso-wrap-distance-bottom:0;mso-position-horizontal:absolute;mso-position-horizontal-relative:text;mso-position-vertical:absolute;mso-position-vertical-relative:text;mso-width-percent:0;mso-height-percent:0;mso-width-relative:margin;mso-height-relative:margin" o:gfxdata="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" strokecolor="black [3213]">
                 <v:stroke endarrow="open"/>
               </v:shape>
             </w:pict>
@@ -7745,7 +7766,7 @@
           </mc:Choice>
           <mc:Fallback>
             <w:pict>
-              <v:line w14:anchorId="34B2C228" id="Прямая соединительная линия 30" o:spid="_x0000_s1026" style="position:absolute;z-index:251729920;visibility:visible;mso-wrap-style:square;mso-width-percent:0;mso-height-percent:0;mso-wrap-distance-left:9pt;mso-wrap-distance-top:0;mso-wrap-distance-right:9pt;mso-wrap-distance-bottom:0;mso-position-horizontal:absolute;mso-position-horizontal-relative:text;mso-position-vertical:absolute;mso-position-vertical-relative:text;mso-width-percent:0;mso-height-percent:0;mso-width-relative:margin;mso-height-relative:margin" from="86.65pt,15.05pt" to="88.3pt,260.55pt" o:gfxdata="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" strokecolor="black [3213]"/>
+              <v:line w14:anchorId="2F057630" id="Прямая соединительная линия 30" o:spid="_x0000_s1026" style="position:absolute;z-index:251729920;visibility:visible;mso-wrap-style:square;mso-width-percent:0;mso-height-percent:0;mso-wrap-distance-left:9pt;mso-wrap-distance-top:0;mso-wrap-distance-right:9pt;mso-wrap-distance-bottom:0;mso-position-horizontal:absolute;mso-position-horizontal-relative:text;mso-position-vertical:absolute;mso-position-vertical-relative:text;mso-width-percent:0;mso-height-percent:0;mso-width-relative:margin;mso-height-relative:margin" from="86.65pt,15.05pt" to="88.3pt,260.55pt" o:gfxdata="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" strokecolor="black [3213]"/>
             </w:pict>
           </mc:Fallback>
         </mc:AlternateContent>
@@ -7816,7 +7837,7 @@
           </mc:Choice>
           <mc:Fallback>
             <w:pict>
-              <v:shape w14:anchorId="13D8BD4D" id="Прямая со стрелкой 374" o:spid="_x0000_s1026" type="#_x0000_t32" style="position:absolute;margin-left:235.95pt;margin-top:8.75pt;width:0;height:45.95pt;z-index:251688960;visibility:visible;mso-wrap-style:square;mso-wrap-distance-left:9pt;mso-wrap-distance-top:0;mso-wrap-distance-right:9pt;mso-wrap-distance-bottom:0;mso-position-horizontal:absolute;mso-position-horizontal-relative:text;mso-position-vertical:absolute;mso-position-vertical-relative:text" o:gfxdata="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" strokecolor="black [3213]">
+              <v:shape w14:anchorId="3820D04A" id="Прямая со стрелкой 374" o:spid="_x0000_s1026" type="#_x0000_t32" style="position:absolute;margin-left:235.95pt;margin-top:8.75pt;width:0;height:45.95pt;z-index:251688960;visibility:visible;mso-wrap-style:square;mso-wrap-distance-left:9pt;mso-wrap-distance-top:0;mso-wrap-distance-right:9pt;mso-wrap-distance-bottom:0;mso-position-horizontal:absolute;mso-position-horizontal-relative:text;mso-position-vertical:absolute;mso-position-vertical-relative:text" o:gfxdata="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" strokecolor="black [3213]">
                 <v:stroke endarrow="open"/>
               </v:shape>
             </w:pict>
@@ -8159,7 +8180,7 @@
           </mc:Choice>
           <mc:Fallback>
             <w:pict>
-              <v:shape w14:anchorId="26D97A2A" id="Прямая со стрелкой 380" o:spid="_x0000_s1026" type="#_x0000_t32" style="position:absolute;margin-left:61.65pt;margin-top:7.85pt;width:126.15pt;height:3.6pt;flip:x;z-index:251717632;visibility:visible;mso-wrap-style:square;mso-width-percent:0;mso-height-percent:0;mso-wrap-distance-left:9pt;mso-wrap-distance-top:0;mso-wrap-distance-right:9pt;mso-wrap-distance-bottom:0;mso-position-horizontal:absolute;mso-position-horizontal-relative:text;mso-position-vertical:absolute;mso-position-vertical-relative:text;mso-width-percent:0;mso-height-percent:0;mso-width-relative:margin;mso-height-relative:margin" o:gfxdata="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" strokecolor="black [3213]">
+              <v:shape w14:anchorId="319E18CE" id="Прямая со стрелкой 380" o:spid="_x0000_s1026" type="#_x0000_t32" style="position:absolute;margin-left:61.65pt;margin-top:7.85pt;width:126.15pt;height:3.6pt;flip:x;z-index:251717632;visibility:visible;mso-wrap-style:square;mso-width-percent:0;mso-height-percent:0;mso-wrap-distance-left:9pt;mso-wrap-distance-top:0;mso-wrap-distance-right:9pt;mso-wrap-distance-bottom:0;mso-position-horizontal:absolute;mso-position-horizontal-relative:text;mso-position-vertical:absolute;mso-position-vertical-relative:text;mso-width-percent:0;mso-height-percent:0;mso-width-relative:margin;mso-height-relative:margin" o:gfxdata="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" strokecolor="black [3213]">
                 <v:stroke endarrow="open"/>
               </v:shape>
             </w:pict>
@@ -8232,7 +8253,7 @@
           </mc:Choice>
           <mc:Fallback>
             <w:pict>
-              <v:shape w14:anchorId="69CA0463" id="Прямая со стрелкой 374" o:spid="_x0000_s1026" type="#_x0000_t32" style="position:absolute;margin-left:235.5pt;margin-top:11.15pt;width:0;height:45.95pt;z-index:251704320;visibility:visible;mso-wrap-style:square;mso-wrap-distance-left:9pt;mso-wrap-distance-top:0;mso-wrap-distance-right:9pt;mso-wrap-distance-bottom:0;mso-position-horizontal:absolute;mso-position-horizontal-relative:text;mso-position-vertical:absolute;mso-position-vertical-relative:text" o:gfxdata="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" strokecolor="black [3213]">
+              <v:shape w14:anchorId="40FD40F2" id="Прямая со стрелкой 374" o:spid="_x0000_s1026" type="#_x0000_t32" style="position:absolute;margin-left:235.5pt;margin-top:11.15pt;width:0;height:45.95pt;z-index:251704320;visibility:visible;mso-wrap-style:square;mso-wrap-distance-left:9pt;mso-wrap-distance-top:0;mso-wrap-distance-right:9pt;mso-wrap-distance-bottom:0;mso-position-horizontal:absolute;mso-position-horizontal-relative:text;mso-position-vertical:absolute;mso-position-vertical-relative:text" o:gfxdata="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" strokecolor="black [3213]">
                 <v:stroke endarrow="open"/>
               </v:shape>
             </w:pict>
@@ -8637,7 +8658,7 @@
           </mc:Choice>
           <mc:Fallback>
             <w:pict>
-              <v:shape w14:anchorId="38CF05F4" id="Прямая со стрелкой 374" o:spid="_x0000_s1026" type="#_x0000_t32" style="position:absolute;margin-left:236.45pt;margin-top:4.2pt;width:0;height:45.95pt;z-index:251719680;visibility:visible;mso-wrap-style:square;mso-wrap-distance-left:9pt;mso-wrap-distance-top:0;mso-wrap-distance-right:9pt;mso-wrap-distance-bottom:0;mso-position-horizontal:absolute;mso-position-horizontal-relative:text;mso-position-vertical:absolute;mso-position-vertical-relative:text" o:gfxdata="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" strokecolor="black [3213]">
+              <v:shape w14:anchorId="7F12593D" id="Прямая со стрелкой 374" o:spid="_x0000_s1026" type="#_x0000_t32" style="position:absolute;margin-left:236.45pt;margin-top:4.2pt;width:0;height:45.95pt;z-index:251719680;visibility:visible;mso-wrap-style:square;mso-wrap-distance-left:9pt;mso-wrap-distance-top:0;mso-wrap-distance-right:9pt;mso-wrap-distance-bottom:0;mso-position-horizontal:absolute;mso-position-horizontal-relative:text;mso-position-vertical:absolute;mso-position-vertical-relative:text" o:gfxdata="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" strokecolor="black [3213]">
                 <v:stroke endarrow="open"/>
               </v:shape>
             </w:pict>
@@ -8921,7 +8942,7 @@
           </mc:Choice>
           <mc:Fallback>
             <w:pict>
-              <v:shape w14:anchorId="2DED88AF" id="Прямая со стрелкой 374" o:spid="_x0000_s1026" type="#_x0000_t32" style="position:absolute;margin-left:237.7pt;margin-top:11.35pt;width:0;height:45.95pt;z-index:251722752;visibility:visible;mso-wrap-style:square;mso-width-percent:0;mso-height-percent:0;mso-wrap-distance-left:9pt;mso-wrap-distance-top:0;mso-wrap-distance-right:9pt;mso-wrap-distance-bottom:0;mso-position-horizontal:absolute;mso-position-horizontal-relative:text;mso-position-vertical:absolute;mso-position-vertical-relative:text;mso-width-percent:0;mso-height-percent:0;mso-width-relative:margin;mso-height-relative:margin" o:gfxdata="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" strokecolor="black [3213]">
+              <v:shape w14:anchorId="5A69CB4C" id="Прямая со стрелкой 374" o:spid="_x0000_s1026" type="#_x0000_t32" style="position:absolute;margin-left:237.7pt;margin-top:11.35pt;width:0;height:45.95pt;z-index:251722752;visibility:visible;mso-wrap-style:square;mso-width-percent:0;mso-height-percent:0;mso-wrap-distance-left:9pt;mso-wrap-distance-top:0;mso-wrap-distance-right:9pt;mso-wrap-distance-bottom:0;mso-position-horizontal:absolute;mso-position-horizontal-relative:text;mso-position-vertical:absolute;mso-position-vertical-relative:text;mso-width-percent:0;mso-height-percent:0;mso-width-relative:margin;mso-height-relative:margin" o:gfxdata="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" strokecolor="black [3213]">
                 <v:stroke endarrow="open"/>
               </v:shape>
             </w:pict>
@@ -9102,7 +9123,7 @@
           </mc:Choice>
           <mc:Fallback>
             <w:pict>
-              <v:line w14:anchorId="7DFA99AB" id="Прямая соединительная линия 30" o:spid="_x0000_s1026" style="position:absolute;flip:x;z-index:251727872;visibility:visible;mso-wrap-style:square;mso-width-percent:0;mso-height-percent:0;mso-wrap-distance-left:9pt;mso-wrap-distance-top:0;mso-wrap-distance-right:9pt;mso-wrap-distance-bottom:0;mso-position-horizontal:absolute;mso-position-horizontal-relative:text;mso-position-vertical:absolute;mso-position-vertical-relative:text;mso-width-percent:0;mso-height-percent:0;mso-width-relative:margin;mso-height-relative:margin" from="89.7pt,2.8pt" to="236.75pt,2.8pt" o:gfxdata="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" strokecolor="black [3213]"/>
+              <v:line w14:anchorId="7A3B8507" id="Прямая соединительная линия 30" o:spid="_x0000_s1026" style="position:absolute;flip:x;z-index:251727872;visibility:visible;mso-wrap-style:square;mso-width-percent:0;mso-height-percent:0;mso-wrap-distance-left:9pt;mso-wrap-distance-top:0;mso-wrap-distance-right:9pt;mso-wrap-distance-bottom:0;mso-position-horizontal:absolute;mso-position-horizontal-relative:text;mso-position-vertical:absolute;mso-position-vertical-relative:text;mso-width-percent:0;mso-height-percent:0;mso-width-relative:margin;mso-height-relative:margin" from="89.7pt,2.8pt" to="236.75pt,2.8pt" o:gfxdata="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" strokecolor="black [3213]"/>
             </w:pict>
           </mc:Fallback>
         </mc:AlternateContent>
@@ -9197,6 +9218,193 @@
           <w:szCs w:val="28"/>
         </w:rPr>
       </w:pPr>
+      <w:r>
+        <w:rPr>
+          <w:noProof/>
+          <w:lang w:eastAsia="ru-RU"/>
+        </w:rPr>
+        <mc:AlternateContent>
+          <mc:Choice Requires="wps">
+            <w:drawing>
+              <wp:anchor distT="0" distB="0" distL="114300" distR="114300" simplePos="0" relativeHeight="251695104" behindDoc="0" locked="0" layoutInCell="1" allowOverlap="1" wp14:anchorId="0A8BB8FD" wp14:editId="13AB77DD">
+                <wp:simplePos x="0" y="0"/>
+                <wp:positionH relativeFrom="column">
+                  <wp:posOffset>2264410</wp:posOffset>
+                </wp:positionH>
+                <wp:positionV relativeFrom="paragraph">
+                  <wp:posOffset>1288415</wp:posOffset>
+                </wp:positionV>
+                <wp:extent cx="1478280" cy="709930"/>
+                <wp:effectExtent l="0" t="0" r="26670" b="13970"/>
+                <wp:wrapNone/>
+                <wp:docPr id="379" name="Овал 379"/>
+                <wp:cNvGraphicFramePr/>
+                <a:graphic xmlns:a="http://schemas.openxmlformats.org/drawingml/2006/main">
+                  <a:graphicData uri="http://schemas.microsoft.com/office/word/2010/wordprocessingShape">
+                    <wps:wsp>
+                      <wps:cNvSpPr/>
+                      <wps:spPr>
+                        <a:xfrm>
+                          <a:off x="0" y="0"/>
+                          <a:ext cx="1478280" cy="709930"/>
+                        </a:xfrm>
+                        <a:prstGeom prst="ellipse">
+                          <a:avLst/>
+                        </a:prstGeom>
+                        <a:solidFill>
+                          <a:schemeClr val="bg1"/>
+                        </a:solidFill>
+                        <a:ln>
+                          <a:solidFill>
+                            <a:schemeClr val="tx1"/>
+                          </a:solidFill>
+                        </a:ln>
+                      </wps:spPr>
+                      <wps:style>
+                        <a:lnRef idx="2">
+                          <a:schemeClr val="accent1">
+                            <a:shade val="50000"/>
+                          </a:schemeClr>
+                        </a:lnRef>
+                        <a:fillRef idx="1">
+                          <a:schemeClr val="accent1"/>
+                        </a:fillRef>
+                        <a:effectRef idx="0">
+                          <a:schemeClr val="accent1"/>
+                        </a:effectRef>
+                        <a:fontRef idx="minor">
+                          <a:schemeClr val="lt1"/>
+                        </a:fontRef>
+                      </wps:style>
+                      <wps:txbx>
+                        <w:txbxContent>
+                          <w:p>
+                            <w:pPr>
+                              <w:jc w:val="center"/>
+                              <w:rPr>
+                                <w:color w:val="000000" w:themeColor="text1"/>
+                              </w:rPr>
+                            </w:pPr>
+                            <w:r>
+                              <w:rPr>
+                                <w:color w:val="000000" w:themeColor="text1"/>
+                              </w:rPr>
+                              <w:t>КОНЕЦ</w:t>
+                            </w:r>
+                          </w:p>
+                        </w:txbxContent>
+                      </wps:txbx>
+                      <wps:bodyPr rot="0" spcFirstLastPara="0" vertOverflow="overflow" horzOverflow="overflow" vert="horz" wrap="square" lIns="91440" tIns="45720" rIns="91440" bIns="45720" numCol="1" spcCol="0" rtlCol="0" fromWordArt="0" anchor="ctr" anchorCtr="0" forceAA="0" compatLnSpc="1">
+                        <a:prstTxWarp prst="textNoShape">
+                          <a:avLst/>
+                        </a:prstTxWarp>
+                        <a:noAutofit/>
+                      </wps:bodyPr>
+                    </wps:wsp>
+                  </a:graphicData>
+                </a:graphic>
+              </wp:anchor>
+            </w:drawing>
+          </mc:Choice>
+          <mc:Fallback>
+            <w:pict>
+              <v:oval w14:anchorId="0A8BB8FD" id="Овал 379" o:spid="_x0000_s1041" style="position:absolute;margin-left:178.3pt;margin-top:101.45pt;width:116.4pt;height:55.9pt;z-index:251695104;visibility:visible;mso-wrap-style:square;mso-wrap-distance-left:9pt;mso-wrap-distance-top:0;mso-wrap-distance-right:9pt;mso-wrap-distance-bottom:0;mso-position-horizontal:absolute;mso-position-horizontal-relative:text;mso-position-vertical:absolute;mso-position-vertical-relative:text;v-text-anchor:middle" o:gfxdata="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" fillcolor="white [3212]" strokecolor="black [3213]" strokeweight="2pt">
+                <v:textbox>
+                  <w:txbxContent>
+                    <w:p>
+                      <w:pPr>
+                        <w:jc w:val="center"/>
+                        <w:rPr>
+                          <w:color w:val="000000" w:themeColor="text1"/>
+                        </w:rPr>
+                      </w:pPr>
+                      <w:r>
+                        <w:rPr>
+                          <w:color w:val="000000" w:themeColor="text1"/>
+                        </w:rPr>
+                        <w:t>КОНЕЦ</w:t>
+                      </w:r>
+                    </w:p>
+                  </w:txbxContent>
+                </v:textbox>
+              </v:oval>
+            </w:pict>
+          </mc:Fallback>
+        </mc:AlternateContent>
+      </w:r>
+      <w:r>
+        <w:rPr>
+          <w:rFonts w:eastAsiaTheme="minorEastAsia"/>
+          <w:noProof/>
+          <w:sz w:val="28"/>
+          <w:szCs w:val="28"/>
+          <w:lang w:eastAsia="ru-RU"/>
+        </w:rPr>
+        <mc:AlternateContent>
+          <mc:Choice Requires="wps">
+            <w:drawing>
+              <wp:anchor distT="0" distB="0" distL="114300" distR="114300" simplePos="0" relativeHeight="251694080" behindDoc="0" locked="0" layoutInCell="1" allowOverlap="1" wp14:anchorId="3871C772" wp14:editId="3E1DDDBD">
+                <wp:simplePos x="0" y="0"/>
+                <wp:positionH relativeFrom="column">
+                  <wp:posOffset>3014980</wp:posOffset>
+                </wp:positionH>
+                <wp:positionV relativeFrom="paragraph">
+                  <wp:posOffset>707332</wp:posOffset>
+                </wp:positionV>
+                <wp:extent cx="0" cy="583565"/>
+                <wp:effectExtent l="95250" t="0" r="57150" b="64135"/>
+                <wp:wrapNone/>
+                <wp:docPr id="380" name="Прямая со стрелкой 380"/>
+                <wp:cNvGraphicFramePr/>
+                <a:graphic xmlns:a="http://schemas.openxmlformats.org/drawingml/2006/main">
+                  <a:graphicData uri="http://schemas.microsoft.com/office/word/2010/wordprocessingShape">
+                    <wps:wsp>
+                      <wps:cNvCnPr/>
+                      <wps:spPr>
+                        <a:xfrm>
+                          <a:off x="0" y="0"/>
+                          <a:ext cx="0" cy="583565"/>
+                        </a:xfrm>
+                        <a:prstGeom prst="straightConnector1">
+                          <a:avLst/>
+                        </a:prstGeom>
+                        <a:ln>
+                          <a:solidFill>
+                            <a:schemeClr val="tx1"/>
+                          </a:solidFill>
+                          <a:tailEnd type="arrow"/>
+                        </a:ln>
+                      </wps:spPr>
+                      <wps:style>
+                        <a:lnRef idx="1">
+                          <a:schemeClr val="accent1"/>
+                        </a:lnRef>
+                        <a:fillRef idx="0">
+                          <a:schemeClr val="accent1"/>
+                        </a:fillRef>
+                        <a:effectRef idx="0">
+                          <a:schemeClr val="accent1"/>
+                        </a:effectRef>
+                        <a:fontRef idx="minor">
+                          <a:schemeClr val="tx1"/>
+                        </a:fontRef>
+                      </wps:style>
+                      <wps:bodyPr/>
+                    </wps:wsp>
+                  </a:graphicData>
+                </a:graphic>
+              </wp:anchor>
+            </w:drawing>
+          </mc:Choice>
+          <mc:Fallback>
+            <w:pict>
+              <v:shape w14:anchorId="4CE887B7" id="Прямая со стрелкой 380" o:spid="_x0000_s1026" type="#_x0000_t32" style="position:absolute;margin-left:237.4pt;margin-top:55.7pt;width:0;height:45.95pt;z-index:251694080;visibility:visible;mso-wrap-style:square;mso-wrap-distance-left:9pt;mso-wrap-distance-top:0;mso-wrap-distance-right:9pt;mso-wrap-distance-bottom:0;mso-position-horizontal:absolute;mso-position-horizontal-relative:text;mso-position-vertical:absolute;mso-position-vertical-relative:text" o:gfxdata="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" strokecolor="black [3213]">
+                <v:stroke endarrow="open"/>
+              </v:shape>
+            </w:pict>
+          </mc:Fallback>
+        </mc:AlternateContent>
+      </w:r>
       <w:r>
         <w:rPr>
           <w:bCs/>
@@ -9298,7 +9506,7 @@
           </mc:Choice>
           <mc:Fallback>
             <w:pict>
-              <v:rect w14:anchorId="4DDCD965" id="_x0000_s1041" style="position:absolute;margin-left:10.7pt;margin-top:64.55pt;width:114.6pt;height:37.15pt;z-index:251709440;visibility:visible;mso-wrap-style:square;mso-width-percent:0;mso-height-percent:0;mso-wrap-distance-left:9pt;mso-wrap-distance-top:0;mso-wrap-distance-right:9pt;mso-wrap-distance-bottom:0;mso-position-horizontal:absolute;mso-position-horizontal-relative:text;mso-position-vertical:absolute;mso-position-vertical-relative:text;mso-width-percent:0;mso-height-percent:0;mso-width-relative:margin;mso-height-relative:margin;v-text-anchor:middle" o:gfxdata="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" fillcolor="white [3212]" strokecolor="black [3213]" strokeweight="2pt">
+              <v:rect w14:anchorId="4DDCD965" id="_x0000_s1042" style="position:absolute;margin-left:10.7pt;margin-top:64.55pt;width:114.6pt;height:37.15pt;z-index:251709440;visibility:visible;mso-wrap-style:square;mso-width-percent:0;mso-height-percent:0;mso-wrap-distance-left:9pt;mso-wrap-distance-top:0;mso-wrap-distance-right:9pt;mso-wrap-distance-bottom:0;mso-position-horizontal:absolute;mso-position-horizontal-relative:text;mso-position-vertical:absolute;mso-position-vertical-relative:text;mso-width-percent:0;mso-height-percent:0;mso-width-relative:margin;mso-height-relative:margin;v-text-anchor:middle" o:gfxdata="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" fillcolor="white [3212]" strokecolor="black [3213]" strokeweight="2pt">
                 <v:textbox>
                   <w:txbxContent>
                     <w:p>
@@ -9396,7 +9604,7 @@
           </mc:Choice>
           <mc:Fallback>
             <w:pict>
-              <v:shape w14:anchorId="647FAD40" id="Прямая со стрелкой 380" o:spid="_x0000_s1026" type="#_x0000_t32" style="position:absolute;margin-left:125.35pt;margin-top:81.75pt;width:111.4pt;height:3.55pt;z-index:251715584;visibility:visible;mso-wrap-style:square;mso-width-percent:0;mso-height-percent:0;mso-wrap-distance-left:9pt;mso-wrap-distance-top:0;mso-wrap-distance-right:9pt;mso-wrap-distance-bottom:0;mso-position-horizontal:absolute;mso-position-horizontal-relative:text;mso-position-vertical:absolute;mso-position-vertical-relative:text;mso-width-percent:0;mso-height-percent:0;mso-width-relative:margin;mso-height-relative:margin" o:gfxdata="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" strokecolor="black [3213]">
+              <v:shape w14:anchorId="2A5547A0" id="Прямая со стрелкой 380" o:spid="_x0000_s1026" type="#_x0000_t32" style="position:absolute;margin-left:125.35pt;margin-top:81.75pt;width:111.4pt;height:3.55pt;z-index:251715584;visibility:visible;mso-wrap-style:square;mso-width-percent:0;mso-height-percent:0;mso-wrap-distance-left:9pt;mso-wrap-distance-top:0;mso-wrap-distance-right:9pt;mso-wrap-distance-bottom:0;mso-position-horizontal:absolute;mso-position-horizontal-relative:text;mso-position-vertical:absolute;mso-position-vertical-relative:text;mso-width-percent:0;mso-height-percent:0;mso-width-relative:margin;mso-height-relative:margin" o:gfxdata="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" strokecolor="black [3213]">
                 <v:stroke endarrow="open"/>
               </v:shape>
             </w:pict>
@@ -9414,7 +9622,7 @@
         <mc:AlternateContent>
           <mc:Choice Requires="wps">
             <w:drawing>
-              <wp:anchor distT="0" distB="0" distL="114300" distR="114300" simplePos="0" relativeHeight="251702272" behindDoc="0" locked="0" layoutInCell="1" allowOverlap="1" wp14:anchorId="0642B59B" wp14:editId="1E7D8175">
+              <wp:anchor distT="0" distB="0" distL="114300" distR="114300" simplePos="0" relativeHeight="251702272" behindDoc="0" locked="0" layoutInCell="1" allowOverlap="1" wp14:anchorId="0642B59B" wp14:editId="16ECAC12">
                 <wp:simplePos x="0" y="0"/>
                 <wp:positionH relativeFrom="column">
                   <wp:posOffset>2123440</wp:posOffset>
@@ -9510,7 +9718,7 @@
           </mc:Choice>
           <mc:Fallback>
             <w:pict>
-              <v:rect w14:anchorId="0642B59B" id="_x0000_s1042" style="position:absolute;margin-left:167.2pt;margin-top:8.55pt;width:138.6pt;height:55.85pt;z-index:251702272;visibility:visible;mso-wrap-style:square;mso-wrap-distance-left:9pt;mso-wrap-distance-top:0;mso-wrap-distance-right:9pt;mso-wrap-distance-bottom:0;mso-position-horizontal:absolute;mso-position-horizontal-relative:text;mso-position-vertical:absolute;mso-position-vertical-relative:text;v-text-anchor:middle" o:gfxdata="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" fillcolor="white [3212]" strokecolor="black [3213]" strokeweight="2pt">
+              <v:rect w14:anchorId="0642B59B" id="_x0000_s1043" style="position:absolute;margin-left:167.2pt;margin-top:8.55pt;width:138.6pt;height:55.85pt;z-index:251702272;visibility:visible;mso-wrap-style:square;mso-wrap-distance-left:9pt;mso-wrap-distance-top:0;mso-wrap-distance-right:9pt;mso-wrap-distance-bottom:0;mso-position-horizontal:absolute;mso-position-horizontal-relative:text;mso-position-vertical:absolute;mso-position-vertical-relative:text;v-text-anchor:middle" o:gfxdata="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" fillcolor="white [3212]" strokecolor="black [3213]" strokeweight="2pt">
                 <v:textbox>
                   <w:txbxContent>
                     <w:p>
@@ -9550,193 +9758,6 @@
       </w:r>
       <w:r>
         <w:rPr>
-          <w:rFonts w:eastAsiaTheme="minorEastAsia"/>
-          <w:noProof/>
-          <w:sz w:val="28"/>
-          <w:szCs w:val="28"/>
-          <w:lang w:eastAsia="ru-RU"/>
-        </w:rPr>
-        <mc:AlternateContent>
-          <mc:Choice Requires="wps">
-            <w:drawing>
-              <wp:anchor distT="0" distB="0" distL="114300" distR="114300" simplePos="0" relativeHeight="251694080" behindDoc="0" locked="0" layoutInCell="1" allowOverlap="1" wp14:anchorId="3871C772" wp14:editId="3AD1D24C">
-                <wp:simplePos x="0" y="0"/>
-                <wp:positionH relativeFrom="column">
-                  <wp:posOffset>3014980</wp:posOffset>
-                </wp:positionH>
-                <wp:positionV relativeFrom="paragraph">
-                  <wp:posOffset>814705</wp:posOffset>
-                </wp:positionV>
-                <wp:extent cx="0" cy="583565"/>
-                <wp:effectExtent l="95250" t="0" r="57150" b="64135"/>
-                <wp:wrapNone/>
-                <wp:docPr id="380" name="Прямая со стрелкой 380"/>
-                <wp:cNvGraphicFramePr/>
-                <a:graphic xmlns:a="http://schemas.openxmlformats.org/drawingml/2006/main">
-                  <a:graphicData uri="http://schemas.microsoft.com/office/word/2010/wordprocessingShape">
-                    <wps:wsp>
-                      <wps:cNvCnPr/>
-                      <wps:spPr>
-                        <a:xfrm>
-                          <a:off x="0" y="0"/>
-                          <a:ext cx="0" cy="583565"/>
-                        </a:xfrm>
-                        <a:prstGeom prst="straightConnector1">
-                          <a:avLst/>
-                        </a:prstGeom>
-                        <a:ln>
-                          <a:solidFill>
-                            <a:schemeClr val="tx1"/>
-                          </a:solidFill>
-                          <a:tailEnd type="arrow"/>
-                        </a:ln>
-                      </wps:spPr>
-                      <wps:style>
-                        <a:lnRef idx="1">
-                          <a:schemeClr val="accent1"/>
-                        </a:lnRef>
-                        <a:fillRef idx="0">
-                          <a:schemeClr val="accent1"/>
-                        </a:fillRef>
-                        <a:effectRef idx="0">
-                          <a:schemeClr val="accent1"/>
-                        </a:effectRef>
-                        <a:fontRef idx="minor">
-                          <a:schemeClr val="tx1"/>
-                        </a:fontRef>
-                      </wps:style>
-                      <wps:bodyPr/>
-                    </wps:wsp>
-                  </a:graphicData>
-                </a:graphic>
-              </wp:anchor>
-            </w:drawing>
-          </mc:Choice>
-          <mc:Fallback>
-            <w:pict>
-              <v:shape w14:anchorId="29474AF4" id="Прямая со стрелкой 380" o:spid="_x0000_s1026" type="#_x0000_t32" style="position:absolute;margin-left:237.4pt;margin-top:64.15pt;width:0;height:45.95pt;z-index:251694080;visibility:visible;mso-wrap-style:square;mso-wrap-distance-left:9pt;mso-wrap-distance-top:0;mso-wrap-distance-right:9pt;mso-wrap-distance-bottom:0;mso-position-horizontal:absolute;mso-position-horizontal-relative:text;mso-position-vertical:absolute;mso-position-vertical-relative:text" o:gfxdata="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" strokecolor="black [3213]">
-                <v:stroke endarrow="open"/>
-              </v:shape>
-            </w:pict>
-          </mc:Fallback>
-        </mc:AlternateContent>
-      </w:r>
-      <w:r>
-        <w:rPr>
-          <w:noProof/>
-          <w:lang w:eastAsia="ru-RU"/>
-        </w:rPr>
-        <mc:AlternateContent>
-          <mc:Choice Requires="wps">
-            <w:drawing>
-              <wp:anchor distT="0" distB="0" distL="114300" distR="114300" simplePos="0" relativeHeight="251695104" behindDoc="0" locked="0" layoutInCell="1" allowOverlap="1" wp14:anchorId="0A8BB8FD" wp14:editId="55182541">
-                <wp:simplePos x="0" y="0"/>
-                <wp:positionH relativeFrom="column">
-                  <wp:posOffset>2264410</wp:posOffset>
-                </wp:positionH>
-                <wp:positionV relativeFrom="paragraph">
-                  <wp:posOffset>1444476</wp:posOffset>
-                </wp:positionV>
-                <wp:extent cx="1478280" cy="709930"/>
-                <wp:effectExtent l="0" t="0" r="26670" b="13970"/>
-                <wp:wrapNone/>
-                <wp:docPr id="379" name="Овал 379"/>
-                <wp:cNvGraphicFramePr/>
-                <a:graphic xmlns:a="http://schemas.openxmlformats.org/drawingml/2006/main">
-                  <a:graphicData uri="http://schemas.microsoft.com/office/word/2010/wordprocessingShape">
-                    <wps:wsp>
-                      <wps:cNvSpPr/>
-                      <wps:spPr>
-                        <a:xfrm>
-                          <a:off x="0" y="0"/>
-                          <a:ext cx="1478280" cy="709930"/>
-                        </a:xfrm>
-                        <a:prstGeom prst="ellipse">
-                          <a:avLst/>
-                        </a:prstGeom>
-                        <a:solidFill>
-                          <a:schemeClr val="bg1"/>
-                        </a:solidFill>
-                        <a:ln>
-                          <a:solidFill>
-                            <a:schemeClr val="tx1"/>
-                          </a:solidFill>
-                        </a:ln>
-                      </wps:spPr>
-                      <wps:style>
-                        <a:lnRef idx="2">
-                          <a:schemeClr val="accent1">
-                            <a:shade val="50000"/>
-                          </a:schemeClr>
-                        </a:lnRef>
-                        <a:fillRef idx="1">
-                          <a:schemeClr val="accent1"/>
-                        </a:fillRef>
-                        <a:effectRef idx="0">
-                          <a:schemeClr val="accent1"/>
-                        </a:effectRef>
-                        <a:fontRef idx="minor">
-                          <a:schemeClr val="lt1"/>
-                        </a:fontRef>
-                      </wps:style>
-                      <wps:txbx>
-                        <w:txbxContent>
-                          <w:p>
-                            <w:pPr>
-                              <w:jc w:val="center"/>
-                              <w:rPr>
-                                <w:color w:val="000000" w:themeColor="text1"/>
-                              </w:rPr>
-                            </w:pPr>
-                            <w:r>
-                              <w:rPr>
-                                <w:color w:val="000000" w:themeColor="text1"/>
-                              </w:rPr>
-                              <w:t>КОНЕЦ</w:t>
-                            </w:r>
-                          </w:p>
-                        </w:txbxContent>
-                      </wps:txbx>
-                      <wps:bodyPr rot="0" spcFirstLastPara="0" vertOverflow="overflow" horzOverflow="overflow" vert="horz" wrap="square" lIns="91440" tIns="45720" rIns="91440" bIns="45720" numCol="1" spcCol="0" rtlCol="0" fromWordArt="0" anchor="ctr" anchorCtr="0" forceAA="0" compatLnSpc="1">
-                        <a:prstTxWarp prst="textNoShape">
-                          <a:avLst/>
-                        </a:prstTxWarp>
-                        <a:noAutofit/>
-                      </wps:bodyPr>
-                    </wps:wsp>
-                  </a:graphicData>
-                </a:graphic>
-              </wp:anchor>
-            </w:drawing>
-          </mc:Choice>
-          <mc:Fallback>
-            <w:pict>
-              <v:oval w14:anchorId="0A8BB8FD" id="Овал 379" o:spid="_x0000_s1043" style="position:absolute;margin-left:178.3pt;margin-top:113.75pt;width:116.4pt;height:55.9pt;z-index:251695104;visibility:visible;mso-wrap-style:square;mso-wrap-distance-left:9pt;mso-wrap-distance-top:0;mso-wrap-distance-right:9pt;mso-wrap-distance-bottom:0;mso-position-horizontal:absolute;mso-position-horizontal-relative:text;mso-position-vertical:absolute;mso-position-vertical-relative:text;v-text-anchor:middle" o:gfxdata="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" fillcolor="white [3212]" strokecolor="black [3213]" strokeweight="2pt">
-                <v:textbox>
-                  <w:txbxContent>
-                    <w:p>
-                      <w:pPr>
-                        <w:jc w:val="center"/>
-                        <w:rPr>
-                          <w:color w:val="000000" w:themeColor="text1"/>
-                        </w:rPr>
-                      </w:pPr>
-                      <w:r>
-                        <w:rPr>
-                          <w:color w:val="000000" w:themeColor="text1"/>
-                        </w:rPr>
-                        <w:t>КОНЕЦ</w:t>
-                      </w:r>
-                    </w:p>
-                  </w:txbxContent>
-                </v:textbox>
-              </v:oval>
-            </w:pict>
-          </mc:Fallback>
-        </mc:AlternateContent>
-      </w:r>
-      <w:r>
-        <w:rPr>
           <w:rStyle w:val="Strong"/>
           <w:color w:val="000000"/>
           <w:sz w:val="28"/>
@@ -10440,6 +10461,30 @@
     </w:p>
     <w:p>
       <w:pPr>
+        <w:rPr>
+          <w:rFonts w:eastAsia="TimesNewRomanPSMT"/>
+          <w:lang w:val="ru-RU" w:eastAsia="ru-RU"/>
+        </w:rPr>
+      </w:pPr>
+    </w:p>
+    <w:p>
+      <w:pPr>
+        <w:rPr>
+          <w:rFonts w:eastAsia="TimesNewRomanPSMT"/>
+          <w:lang w:val="ru-RU" w:eastAsia="ru-RU"/>
+        </w:rPr>
+      </w:pPr>
+    </w:p>
+    <w:p>
+      <w:pPr>
+        <w:rPr>
+          <w:rFonts w:eastAsia="TimesNewRomanPSMT"/>
+          <w:lang w:val="ru-RU" w:eastAsia="ru-RU"/>
+        </w:rPr>
+      </w:pPr>
+    </w:p>
+    <w:p>
+      <w:pPr>
         <w:pStyle w:val="Heading1"/>
         <w:jc w:val="center"/>
         <w:rPr>
@@ -10458,6 +10503,7 @@
           <w:sz w:val="28"/>
           <w:szCs w:val="28"/>
         </w:rPr>
+        <w:lastRenderedPageBreak/>
         <w:t>ЗАКЛЮЧЕНИЕ</w:t>
       </w:r>
     </w:p>
@@ -10547,16 +10593,7 @@
           <w:sz w:val="28"/>
           <w:szCs w:val="28"/>
         </w:rPr>
-        <w:t xml:space="preserve"> так, чтобы она обрабатывала команды, записанные </w:t>
-      </w:r>
-      <w:r>
-        <w:rPr>
-          <w:color w:val="000000"/>
-          <w:sz w:val="28"/>
-          <w:szCs w:val="28"/>
-        </w:rPr>
-        <w:lastRenderedPageBreak/>
-        <w:t>в оперативной памяти</w:t>
+        <w:t> так, чтобы она обрабатывала команды, записанные в оперативной памяти</w:t>
       </w:r>
       <w:r>
         <w:rPr>
@@ -10802,6 +10839,239 @@
           <w:szCs w:val="28"/>
         </w:rPr>
         <w:t>Из пользовательских функций необходимо реализовать только одну согласно варианту задания (номеру вашей учетной записи).</w:t>
+      </w:r>
+    </w:p>
+    <w:p>
+      <w:pPr>
+        <w:pStyle w:val="NormalWeb"/>
+        <w:spacing w:before="150" w:beforeAutospacing="0" w:after="150" w:afterAutospacing="0"/>
+        <w:ind w:right="150" w:firstLine="567"/>
+        <w:rPr>
+          <w:color w:val="000000"/>
+          <w:sz w:val="28"/>
+          <w:szCs w:val="28"/>
+        </w:rPr>
+      </w:pPr>
+    </w:p>
+    <w:p>
+      <w:pPr>
+        <w:pStyle w:val="NormalWeb"/>
+        <w:spacing w:before="150" w:beforeAutospacing="0" w:after="150" w:afterAutospacing="0"/>
+        <w:ind w:right="150" w:firstLine="567"/>
+        <w:rPr>
+          <w:color w:val="000000"/>
+          <w:sz w:val="28"/>
+          <w:szCs w:val="28"/>
+        </w:rPr>
+      </w:pPr>
+    </w:p>
+    <w:p>
+      <w:pPr>
+        <w:autoSpaceDE w:val="0"/>
+        <w:autoSpaceDN w:val="0"/>
+        <w:adjustRightInd w:val="0"/>
+        <w:jc w:val="center"/>
+        <w:rPr>
+          <w:rStyle w:val="Heading1Char"/>
+          <w:rFonts w:ascii="Times New Roman" w:hAnsi="Times New Roman" w:cs="Times New Roman"/>
+          <w:b/>
+          <w:color w:val="auto"/>
+          <w:sz w:val="28"/>
+          <w:szCs w:val="28"/>
+          <w:lang w:val="ru-RU"/>
+        </w:rPr>
+      </w:pPr>
+      <w:r>
+        <w:rPr>
+          <w:rStyle w:val="Heading1Char"/>
+          <w:rFonts w:ascii="Times New Roman" w:hAnsi="Times New Roman" w:cs="Times New Roman"/>
+          <w:b/>
+          <w:color w:val="auto"/>
+          <w:sz w:val="28"/>
+          <w:szCs w:val="28"/>
+          <w:lang w:val="ru-RU"/>
+        </w:rPr>
+        <w:t>ИСПОЛЬЗОВАННАЯ ЛИТЕРАТУРА</w:t>
+      </w:r>
+    </w:p>
+    <w:p>
+      <w:pPr>
+        <w:rPr>
+          <w:sz w:val="28"/>
+          <w:szCs w:val="28"/>
+        </w:rPr>
+      </w:pPr>
+    </w:p>
+    <w:p>
+      <w:pPr>
+        <w:rPr>
+          <w:sz w:val="28"/>
+          <w:szCs w:val="28"/>
+        </w:rPr>
+      </w:pPr>
+      <w:r>
+        <w:rPr>
+          <w:sz w:val="28"/>
+          <w:szCs w:val="28"/>
+        </w:rPr>
+        <w:t>1. Организация ЭВМ и систем. Практикум // С.Н. Мамойленко, Новосибирск: ГОУ ВПО «СибГУТИ», 2005 г.</w:t>
+      </w:r>
+    </w:p>
+    <w:p>
+      <w:pPr>
+        <w:rPr>
+          <w:sz w:val="28"/>
+          <w:szCs w:val="28"/>
+        </w:rPr>
+      </w:pPr>
+    </w:p>
+    <w:p>
+      <w:pPr>
+        <w:rPr>
+          <w:sz w:val="28"/>
+          <w:szCs w:val="28"/>
+        </w:rPr>
+      </w:pPr>
+      <w:r>
+        <w:rPr>
+          <w:sz w:val="28"/>
+          <w:szCs w:val="28"/>
+        </w:rPr>
+        <w:t xml:space="preserve">2. Архитектура компьютера. 4-е изд. // Э. Танненбаум. – СПб.: </w:t>
+      </w:r>
+      <w:r>
+        <w:rPr>
+          <w:sz w:val="28"/>
+          <w:szCs w:val="28"/>
+          <w:lang w:val="ru-RU"/>
+        </w:rPr>
+        <w:t>Издательство «</w:t>
+      </w:r>
+      <w:r>
+        <w:rPr>
+          <w:sz w:val="28"/>
+          <w:szCs w:val="28"/>
+        </w:rPr>
+        <w:t>Питер</w:t>
+      </w:r>
+      <w:r>
+        <w:rPr>
+          <w:sz w:val="28"/>
+          <w:szCs w:val="28"/>
+          <w:lang w:val="ru-RU"/>
+        </w:rPr>
+        <w:t>»</w:t>
+      </w:r>
+      <w:r>
+        <w:rPr>
+          <w:sz w:val="28"/>
+          <w:szCs w:val="28"/>
+        </w:rPr>
+        <w:t>, 2003.</w:t>
+      </w:r>
+      <w:r>
+        <w:rPr>
+          <w:sz w:val="28"/>
+          <w:szCs w:val="28"/>
+        </w:rPr>
+        <w:br/>
+      </w:r>
+    </w:p>
+    <w:p>
+      <w:pPr>
+        <w:rPr>
+          <w:sz w:val="28"/>
+          <w:szCs w:val="28"/>
+        </w:rPr>
+      </w:pPr>
+      <w:r>
+        <w:rPr>
+          <w:sz w:val="28"/>
+          <w:szCs w:val="28"/>
+        </w:rPr>
+        <w:t xml:space="preserve">3. Организация ЭВМ. 5-е изд. / К. Хамахер, З. Вранешич, С. Заки. – СПб.: </w:t>
+      </w:r>
+      <w:r>
+        <w:rPr>
+          <w:sz w:val="28"/>
+          <w:szCs w:val="28"/>
+          <w:lang w:val="ru-RU"/>
+        </w:rPr>
+        <w:t>Издательство «</w:t>
+      </w:r>
+      <w:r>
+        <w:rPr>
+          <w:sz w:val="28"/>
+          <w:szCs w:val="28"/>
+        </w:rPr>
+        <w:t>Питер</w:t>
+      </w:r>
+      <w:r>
+        <w:rPr>
+          <w:sz w:val="28"/>
+          <w:szCs w:val="28"/>
+          <w:lang w:val="ru-RU"/>
+        </w:rPr>
+        <w:t>»</w:t>
+      </w:r>
+      <w:r>
+        <w:rPr>
+          <w:sz w:val="28"/>
+          <w:szCs w:val="28"/>
+        </w:rPr>
+        <w:t>, 2003.</w:t>
+      </w:r>
+      <w:r>
+        <w:rPr>
+          <w:sz w:val="28"/>
+          <w:szCs w:val="28"/>
+        </w:rPr>
+        <w:br/>
+      </w:r>
+    </w:p>
+    <w:p>
+      <w:pPr>
+        <w:rPr>
+          <w:sz w:val="28"/>
+          <w:szCs w:val="28"/>
+        </w:rPr>
+      </w:pPr>
+      <w:r>
+        <w:rPr>
+          <w:sz w:val="28"/>
+          <w:szCs w:val="28"/>
+        </w:rPr>
+        <w:t xml:space="preserve">4. Цилькер Б.Я., Орлов С.А. Организация ЭВМ и систем: учебник для ВУЗов. – СПб.: </w:t>
+      </w:r>
+      <w:r>
+        <w:rPr>
+          <w:sz w:val="28"/>
+          <w:szCs w:val="28"/>
+          <w:lang w:val="ru-RU"/>
+        </w:rPr>
+        <w:t>Издательство «</w:t>
+      </w:r>
+      <w:r>
+        <w:rPr>
+          <w:sz w:val="28"/>
+          <w:szCs w:val="28"/>
+        </w:rPr>
+        <w:t>Питер</w:t>
+      </w:r>
+      <w:r>
+        <w:rPr>
+          <w:sz w:val="28"/>
+          <w:szCs w:val="28"/>
+          <w:lang w:val="ru-RU"/>
+        </w:rPr>
+        <w:t>»</w:t>
+      </w:r>
+      <w:r>
+        <w:rPr>
+          <w:sz w:val="28"/>
+          <w:szCs w:val="28"/>
+        </w:rPr>
+        <w:t>, 2004.</w:t>
       </w:r>
     </w:p>
     <w:sectPr>

</xml_diff>

<commit_message>
Add SimpleBasic Translator working algorithm block scheme
</commit_message>
<xml_diff>
--- a/is142_grigoryev_report_course.docx
+++ b/is142_grigoryev_report_course.docx
@@ -3704,7 +3704,7 @@
           </mc:Choice>
           <mc:Fallback>
             <w:pict>
-              <v:shapetype w14:anchorId="5E27811E" id="_x0000_t32" coordsize="21600,21600" o:spt="32" o:oned="t" path="m,l21600,21600e" filled="f">
+              <v:shapetype w14:anchorId="798BF4AD" id="_x0000_t32" coordsize="21600,21600" o:spt="32" o:oned="t" path="m,l21600,21600e" filled="f">
                 <v:path arrowok="t" fillok="f" o:connecttype="none"/>
                 <o:lock v:ext="edit" shapetype="t"/>
               </v:shapetype>
@@ -3816,7 +3816,7 @@
           </mc:Choice>
           <mc:Fallback>
             <w:pict>
-              <v:shape w14:anchorId="08ED484F" id="Прямая со стрелкой 16" o:spid="_x0000_s1026" type="#_x0000_t32" style="position:absolute;margin-left:225.65pt;margin-top:13.9pt;width:0;height:45.95pt;z-index:251658240;visibility:visible;mso-wrap-style:square;mso-wrap-distance-left:9pt;mso-wrap-distance-top:0;mso-wrap-distance-right:9pt;mso-wrap-distance-bottom:0;mso-position-horizontal:absolute;mso-position-horizontal-relative:text;mso-position-vertical:absolute;mso-position-vertical-relative:text" o:gfxdata="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" strokecolor="black [3213]">
+              <v:shape w14:anchorId="59CFB4F2" id="Прямая со стрелкой 16" o:spid="_x0000_s1026" type="#_x0000_t32" style="position:absolute;margin-left:225.65pt;margin-top:13.9pt;width:0;height:45.95pt;z-index:251658240;visibility:visible;mso-wrap-style:square;mso-wrap-distance-left:9pt;mso-wrap-distance-top:0;mso-wrap-distance-right:9pt;mso-wrap-distance-bottom:0;mso-position-horizontal:absolute;mso-position-horizontal-relative:text;mso-position-vertical:absolute;mso-position-vertical-relative:text" o:gfxdata="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" strokecolor="black [3213]">
                 <v:stroke endarrow="open"/>
               </v:shape>
             </w:pict>
@@ -4383,7 +4383,7 @@
           </mc:Choice>
           <mc:Fallback>
             <w:pict>
-              <v:shape w14:anchorId="3A91CB30" id="Прямая со стрелкой 18" o:spid="_x0000_s1026" type="#_x0000_t32" style="position:absolute;margin-left:225.65pt;margin-top:7.45pt;width:0;height:45.95pt;z-index:251660288;visibility:visible;mso-wrap-style:square;mso-wrap-distance-left:9pt;mso-wrap-distance-top:0;mso-wrap-distance-right:9pt;mso-wrap-distance-bottom:0;mso-position-horizontal:absolute;mso-position-horizontal-relative:text;mso-position-vertical:absolute;mso-position-vertical-relative:text" o:gfxdata="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" strokecolor="black [3213]">
+              <v:shape w14:anchorId="094B0910" id="Прямая со стрелкой 18" o:spid="_x0000_s1026" type="#_x0000_t32" style="position:absolute;margin-left:225.65pt;margin-top:7.45pt;width:0;height:45.95pt;z-index:251660288;visibility:visible;mso-wrap-style:square;mso-wrap-distance-left:9pt;mso-wrap-distance-top:0;mso-wrap-distance-right:9pt;mso-wrap-distance-bottom:0;mso-position-horizontal:absolute;mso-position-horizontal-relative:text;mso-position-vertical:absolute;mso-position-vertical-relative:text" o:gfxdata="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" strokecolor="black [3213]">
                 <v:stroke endarrow="open"/>
               </v:shape>
             </w:pict>
@@ -4691,7 +4691,7 @@
           </mc:Choice>
           <mc:Fallback>
             <w:pict>
-              <v:line w14:anchorId="6A16B4F6" id="Прямая соединительная линия 31" o:spid="_x0000_s1026" style="position:absolute;flip:x;z-index:251679744;visibility:visible;mso-wrap-style:square;mso-width-percent:0;mso-height-percent:0;mso-wrap-distance-left:9pt;mso-wrap-distance-top:0;mso-wrap-distance-right:9pt;mso-wrap-distance-bottom:0;mso-position-horizontal:absolute;mso-position-horizontal-relative:text;mso-position-vertical:absolute;mso-position-vertical-relative:text;mso-width-percent:0;mso-height-percent:0;mso-width-relative:margin;mso-height-relative:margin" from="100.1pt,9.55pt" to="100.9pt,188.35pt" o:gfxdata="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" strokecolor="black [3213]"/>
+              <v:line w14:anchorId="07091E7F" id="Прямая соединительная линия 31" o:spid="_x0000_s1026" style="position:absolute;flip:x;z-index:251679744;visibility:visible;mso-wrap-style:square;mso-width-percent:0;mso-height-percent:0;mso-wrap-distance-left:9pt;mso-wrap-distance-top:0;mso-wrap-distance-right:9pt;mso-wrap-distance-bottom:0;mso-position-horizontal:absolute;mso-position-horizontal-relative:text;mso-position-vertical:absolute;mso-position-vertical-relative:text;mso-width-percent:0;mso-height-percent:0;mso-width-relative:margin;mso-height-relative:margin" from="100.1pt,9.55pt" to="100.9pt,188.35pt" o:gfxdata="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" strokecolor="black [3213]"/>
             </w:pict>
           </mc:Fallback>
         </mc:AlternateContent>
@@ -4764,7 +4764,7 @@
           </mc:Choice>
           <mc:Fallback>
             <w:pict>
-              <v:line w14:anchorId="24396612" id="Прямая соединительная линия 30" o:spid="_x0000_s1026" style="position:absolute;flip:x;z-index:251678720;visibility:visible;mso-wrap-style:square;mso-width-percent:0;mso-wrap-distance-left:9pt;mso-wrap-distance-top:0;mso-wrap-distance-right:9pt;mso-wrap-distance-bottom:0;mso-position-horizontal:absolute;mso-position-horizontal-relative:text;mso-position-vertical:absolute;mso-position-vertical-relative:text;mso-width-percent:0;mso-width-relative:margin" from="100.1pt,9.55pt" to="154.3pt,9.55pt" o:gfxdata="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" strokecolor="black [3213]"/>
+              <v:line w14:anchorId="79989D56" id="Прямая соединительная линия 30" o:spid="_x0000_s1026" style="position:absolute;flip:x;z-index:251678720;visibility:visible;mso-wrap-style:square;mso-width-percent:0;mso-wrap-distance-left:9pt;mso-wrap-distance-top:0;mso-wrap-distance-right:9pt;mso-wrap-distance-bottom:0;mso-position-horizontal:absolute;mso-position-horizontal-relative:text;mso-position-vertical:absolute;mso-position-vertical-relative:text;mso-width-percent:0;mso-width-relative:margin" from="100.1pt,9.55pt" to="154.3pt,9.55pt" o:gfxdata="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" strokecolor="black [3213]"/>
             </w:pict>
           </mc:Fallback>
         </mc:AlternateContent>
@@ -4844,7 +4844,7 @@
           </mc:Choice>
           <mc:Fallback>
             <w:pict>
-              <v:shape w14:anchorId="3A0C8E0A" id="Прямая со стрелкой 20" o:spid="_x0000_s1026" type="#_x0000_t32" style="position:absolute;margin-left:225pt;margin-top:4.45pt;width:0;height:45.95pt;z-index:251662336;visibility:visible;mso-wrap-style:square;mso-wrap-distance-left:9pt;mso-wrap-distance-top:0;mso-wrap-distance-right:9pt;mso-wrap-distance-bottom:0;mso-position-horizontal:absolute;mso-position-horizontal-relative:text;mso-position-vertical:absolute;mso-position-vertical-relative:text" o:gfxdata="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" strokecolor="black [3213]">
+              <v:shape w14:anchorId="449361C3" id="Прямая со стрелкой 20" o:spid="_x0000_s1026" type="#_x0000_t32" style="position:absolute;margin-left:225pt;margin-top:4.45pt;width:0;height:45.95pt;z-index:251662336;visibility:visible;mso-wrap-style:square;mso-wrap-distance-left:9pt;mso-wrap-distance-top:0;mso-wrap-distance-right:9pt;mso-wrap-distance-bottom:0;mso-position-horizontal:absolute;mso-position-horizontal-relative:text;mso-position-vertical:absolute;mso-position-vertical-relative:text" o:gfxdata="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" strokecolor="black [3213]">
                 <v:stroke endarrow="open"/>
               </v:shape>
             </w:pict>
@@ -5247,7 +5247,7 @@
           </mc:Choice>
           <mc:Fallback>
             <w:pict>
-              <v:shape w14:anchorId="579A8B0F" id="Прямая со стрелкой 304" o:spid="_x0000_s1026" type="#_x0000_t32" style="position:absolute;margin-left:224pt;margin-top:11pt;width:0;height:45.95pt;z-index:251674624;visibility:visible;mso-wrap-style:square;mso-wrap-distance-left:9pt;mso-wrap-distance-top:0;mso-wrap-distance-right:9pt;mso-wrap-distance-bottom:0;mso-position-horizontal:absolute;mso-position-horizontal-relative:text;mso-position-vertical:absolute;mso-position-vertical-relative:text" o:gfxdata="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" strokecolor="black [3213]">
+              <v:shape w14:anchorId="1829F8C1" id="Прямая со стрелкой 304" o:spid="_x0000_s1026" type="#_x0000_t32" style="position:absolute;margin-left:224pt;margin-top:11pt;width:0;height:45.95pt;z-index:251674624;visibility:visible;mso-wrap-style:square;mso-wrap-distance-left:9pt;mso-wrap-distance-top:0;mso-wrap-distance-right:9pt;mso-wrap-distance-bottom:0;mso-position-horizontal:absolute;mso-position-horizontal-relative:text;mso-position-vertical:absolute;mso-position-vertical-relative:text" o:gfxdata="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" strokecolor="black [3213]">
                 <v:stroke endarrow="open"/>
               </v:shape>
             </w:pict>
@@ -5909,7 +5909,7 @@
           </mc:Choice>
           <mc:Fallback>
             <w:pict>
-              <v:shape w14:anchorId="4BE621A4" id="Прямая со стрелкой 305" o:spid="_x0000_s1026" type="#_x0000_t32" style="position:absolute;margin-left:224.1pt;margin-top:16.1pt;width:0;height:45.95pt;z-index:251675648;visibility:visible;mso-wrap-style:square;mso-wrap-distance-left:9pt;mso-wrap-distance-top:0;mso-wrap-distance-right:9pt;mso-wrap-distance-bottom:0;mso-position-horizontal:absolute;mso-position-horizontal-relative:text;mso-position-vertical:absolute;mso-position-vertical-relative:text" o:gfxdata="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" strokecolor="black [3213]">
+              <v:shape w14:anchorId="01E558A6" id="Прямая со стрелкой 305" o:spid="_x0000_s1026" type="#_x0000_t32" style="position:absolute;margin-left:224.1pt;margin-top:16.1pt;width:0;height:45.95pt;z-index:251675648;visibility:visible;mso-wrap-style:square;mso-wrap-distance-left:9pt;mso-wrap-distance-top:0;mso-wrap-distance-right:9pt;mso-wrap-distance-bottom:0;mso-position-horizontal:absolute;mso-position-horizontal-relative:text;mso-position-vertical:absolute;mso-position-vertical-relative:text" o:gfxdata="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" strokecolor="black [3213]">
                 <v:stroke endarrow="open"/>
               </v:shape>
             </w:pict>
@@ -6006,7 +6006,7 @@
           </mc:Choice>
           <mc:Fallback>
             <w:pict>
-              <v:shape w14:anchorId="41543ACE" id="Прямая со стрелкой 292" o:spid="_x0000_s1026" type="#_x0000_t32" style="position:absolute;margin-left:139.6pt;margin-top:12.55pt;width:84.7pt;height:3.6pt;z-index:251680768;visibility:visible;mso-wrap-style:square;mso-width-percent:0;mso-height-percent:0;mso-wrap-distance-left:9pt;mso-wrap-distance-top:0;mso-wrap-distance-right:9pt;mso-wrap-distance-bottom:0;mso-position-horizontal:absolute;mso-position-horizontal-relative:text;mso-position-vertical:absolute;mso-position-vertical-relative:text;mso-width-percent:0;mso-height-percent:0;mso-width-relative:margin;mso-height-relative:margin" o:gfxdata="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" strokecolor="black [3213]">
+              <v:shape w14:anchorId="229E6140" id="Прямая со стрелкой 292" o:spid="_x0000_s1026" type="#_x0000_t32" style="position:absolute;margin-left:139.6pt;margin-top:12.55pt;width:84.7pt;height:3.6pt;z-index:251680768;visibility:visible;mso-wrap-style:square;mso-width-percent:0;mso-height-percent:0;mso-wrap-distance-left:9pt;mso-wrap-distance-top:0;mso-wrap-distance-right:9pt;mso-wrap-distance-bottom:0;mso-position-horizontal:absolute;mso-position-horizontal-relative:text;mso-position-vertical:absolute;mso-position-vertical-relative:text;mso-width-percent:0;mso-height-percent:0;mso-width-relative:margin;mso-height-relative:margin" o:gfxdata="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" strokecolor="black [3213]">
                 <v:stroke endarrow="open"/>
               </v:shape>
             </w:pict>
@@ -6590,7 +6590,7 @@
           </mc:Choice>
           <mc:Fallback>
             <w:pict>
-              <v:shape w14:anchorId="2E0DAB5B" id="Прямая со стрелкой 371" o:spid="_x0000_s1026" type="#_x0000_t32" style="position:absolute;margin-left:236.15pt;margin-top:14.25pt;width:0;height:45.95pt;z-index:251686912;visibility:visible;mso-wrap-style:square;mso-wrap-distance-left:9pt;mso-wrap-distance-top:0;mso-wrap-distance-right:9pt;mso-wrap-distance-bottom:0;mso-position-horizontal:absolute;mso-position-horizontal-relative:text;mso-position-vertical:absolute;mso-position-vertical-relative:text" o:gfxdata="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" strokecolor="black [3213]">
+              <v:shape w14:anchorId="3521AD02" id="Прямая со стрелкой 371" o:spid="_x0000_s1026" type="#_x0000_t32" style="position:absolute;margin-left:236.15pt;margin-top:14.25pt;width:0;height:45.95pt;z-index:251686912;visibility:visible;mso-wrap-style:square;mso-wrap-distance-left:9pt;mso-wrap-distance-top:0;mso-wrap-distance-right:9pt;mso-wrap-distance-bottom:0;mso-position-horizontal:absolute;mso-position-horizontal-relative:text;mso-position-vertical:absolute;mso-position-vertical-relative:text" o:gfxdata="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" strokecolor="black [3213]">
                 <v:stroke endarrow="open"/>
               </v:shape>
             </w:pict>
@@ -6841,7 +6841,7 @@
           </mc:Choice>
           <mc:Fallback>
             <w:pict>
-              <v:shape w14:anchorId="2184E747" id="Прямая со стрелкой 373" o:spid="_x0000_s1026" type="#_x0000_t32" style="position:absolute;margin-left:236pt;margin-top:2.9pt;width:0;height:45.95pt;z-index:251687936;visibility:visible;mso-wrap-style:square;mso-wrap-distance-left:9pt;mso-wrap-distance-top:0;mso-wrap-distance-right:9pt;mso-wrap-distance-bottom:0;mso-position-horizontal:absolute;mso-position-horizontal-relative:text;mso-position-vertical:absolute;mso-position-vertical-relative:text" o:gfxdata="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" strokecolor="black [3213]">
+              <v:shape w14:anchorId="24FDEE8F" id="Прямая со стрелкой 373" o:spid="_x0000_s1026" type="#_x0000_t32" style="position:absolute;margin-left:236pt;margin-top:2.9pt;width:0;height:45.95pt;z-index:251687936;visibility:visible;mso-wrap-style:square;mso-wrap-distance-left:9pt;mso-wrap-distance-top:0;mso-wrap-distance-right:9pt;mso-wrap-distance-bottom:0;mso-position-horizontal:absolute;mso-position-horizontal-relative:text;mso-position-vertical:absolute;mso-position-vertical-relative:text" o:gfxdata="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" strokecolor="black [3213]">
                 <v:stroke endarrow="open"/>
               </v:shape>
             </w:pict>
@@ -7092,7 +7092,7 @@
           </mc:Choice>
           <mc:Fallback>
             <w:pict>
-              <v:line w14:anchorId="37C475FF" id="Прямая соединительная линия 30" o:spid="_x0000_s1026" style="position:absolute;flip:x y;z-index:251711488;visibility:visible;mso-wrap-style:square;mso-width-percent:0;mso-height-percent:0;mso-wrap-distance-left:9pt;mso-wrap-distance-top:0;mso-wrap-distance-right:9pt;mso-wrap-distance-bottom:0;mso-position-horizontal:absolute;mso-position-horizontal-relative:text;mso-position-vertical:absolute;mso-position-vertical-relative:text;mso-width-percent:0;mso-height-percent:0;mso-width-relative:margin;mso-height-relative:margin" from="58.2pt,6.95pt" to="181.15pt,6.95pt" o:gfxdata="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" strokecolor="black [3213]"/>
+              <v:line w14:anchorId="7997E3F8" id="Прямая соединительная линия 30" o:spid="_x0000_s1026" style="position:absolute;flip:x y;z-index:251711488;visibility:visible;mso-wrap-style:square;mso-width-percent:0;mso-height-percent:0;mso-wrap-distance-left:9pt;mso-wrap-distance-top:0;mso-wrap-distance-right:9pt;mso-wrap-distance-bottom:0;mso-position-horizontal:absolute;mso-position-horizontal-relative:text;mso-position-vertical:absolute;mso-position-vertical-relative:text;mso-width-percent:0;mso-height-percent:0;mso-width-relative:margin;mso-height-relative:margin" from="58.2pt,6.95pt" to="181.15pt,6.95pt" o:gfxdata="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" strokecolor="black [3213]"/>
             </w:pict>
           </mc:Fallback>
         </mc:AlternateContent>
@@ -7169,7 +7169,7 @@
           </mc:Choice>
           <mc:Fallback>
             <w:pict>
-              <v:shape w14:anchorId="7B783D32" id="Прямая со стрелкой 385" o:spid="_x0000_s1026" type="#_x0000_t32" style="position:absolute;margin-left:58.25pt;margin-top:6.95pt;width:3.8pt;height:411.9pt;z-index:251713536;visibility:visible;mso-wrap-style:square;mso-width-percent:0;mso-height-percent:0;mso-wrap-distance-left:9pt;mso-wrap-distance-top:0;mso-wrap-distance-right:9pt;mso-wrap-distance-bottom:0;mso-position-horizontal:absolute;mso-position-horizontal-relative:text;mso-position-vertical:absolute;mso-position-vertical-relative:text;mso-width-percent:0;mso-height-percent:0;mso-width-relative:margin;mso-height-relative:margin" o:gfxdata="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" strokecolor="black [3213]">
+              <v:shape w14:anchorId="4A813434" id="Прямая со стрелкой 385" o:spid="_x0000_s1026" type="#_x0000_t32" style="position:absolute;margin-left:58.25pt;margin-top:6.95pt;width:3.8pt;height:411.9pt;z-index:251713536;visibility:visible;mso-wrap-style:square;mso-width-percent:0;mso-height-percent:0;mso-wrap-distance-left:9pt;mso-wrap-distance-top:0;mso-wrap-distance-right:9pt;mso-wrap-distance-bottom:0;mso-position-horizontal:absolute;mso-position-horizontal-relative:text;mso-position-vertical:absolute;mso-position-vertical-relative:text;mso-width-percent:0;mso-height-percent:0;mso-width-relative:margin;mso-height-relative:margin" o:gfxdata="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" strokecolor="black [3213]">
                 <v:stroke endarrow="open"/>
               </v:shape>
             </w:pict>
@@ -7258,7 +7258,7 @@
           </mc:Choice>
           <mc:Fallback>
             <w:pict>
-              <v:shape w14:anchorId="5E57419C" id="Прямая со стрелкой 385" o:spid="_x0000_s1026" type="#_x0000_t32" style="position:absolute;margin-left:235.1pt;margin-top:6.7pt;width:0;height:45.95pt;z-index:251691008;visibility:visible;mso-wrap-style:square;mso-wrap-distance-left:9pt;mso-wrap-distance-top:0;mso-wrap-distance-right:9pt;mso-wrap-distance-bottom:0;mso-position-horizontal:absolute;mso-position-horizontal-relative:text;mso-position-vertical:absolute;mso-position-vertical-relative:text" o:gfxdata="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" strokecolor="black [3213]">
+              <v:shape w14:anchorId="6047E3A8" id="Прямая со стрелкой 385" o:spid="_x0000_s1026" type="#_x0000_t32" style="position:absolute;margin-left:235.1pt;margin-top:6.7pt;width:0;height:45.95pt;z-index:251691008;visibility:visible;mso-wrap-style:square;mso-wrap-distance-left:9pt;mso-wrap-distance-top:0;mso-wrap-distance-right:9pt;mso-wrap-distance-bottom:0;mso-position-horizontal:absolute;mso-position-horizontal-relative:text;mso-position-vertical:absolute;mso-position-vertical-relative:text" o:gfxdata="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" strokecolor="black [3213]">
                 <v:stroke endarrow="open"/>
               </v:shape>
             </w:pict>
@@ -7688,7 +7688,7 @@
           </mc:Choice>
           <mc:Fallback>
             <w:pict>
-              <v:shape w14:anchorId="4FD08E4D" id="Прямая со стрелкой 374" o:spid="_x0000_s1026" type="#_x0000_t32" style="position:absolute;margin-left:86.6pt;margin-top:12.3pt;width:80.4pt;height:3.6pt;flip:y;z-index:251731968;visibility:visible;mso-wrap-style:square;mso-width-percent:0;mso-height-percent:0;mso-wrap-distance-left:9pt;mso-wrap-distance-top:0;mso-wrap-distance-right:9pt;mso-wrap-distance-bottom:0;mso-position-horizontal:absolute;mso-position-horizontal-relative:text;mso-position-vertical:absolute;mso-position-vertical-relative:text;mso-width-percent:0;mso-height-percent:0;mso-width-relative:margin;mso-height-relative:margin" o:gfxdata="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" strokecolor="black [3213]">
+              <v:shape w14:anchorId="1B781AC1" id="Прямая со стрелкой 374" o:spid="_x0000_s1026" type="#_x0000_t32" style="position:absolute;margin-left:86.6pt;margin-top:12.3pt;width:80.4pt;height:3.6pt;flip:y;z-index:251731968;visibility:visible;mso-wrap-style:square;mso-width-percent:0;mso-height-percent:0;mso-wrap-distance-left:9pt;mso-wrap-distance-top:0;mso-wrap-distance-right:9pt;mso-wrap-distance-bottom:0;mso-position-horizontal:absolute;mso-position-horizontal-relative:text;mso-position-vertical:absolute;mso-position-vertical-relative:text;mso-width-percent:0;mso-height-percent:0;mso-width-relative:margin;mso-height-relative:margin" o:gfxdata="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" strokecolor="black [3213]">
                 <v:stroke endarrow="open"/>
               </v:shape>
             </w:pict>
@@ -7766,7 +7766,7 @@
           </mc:Choice>
           <mc:Fallback>
             <w:pict>
-              <v:line w14:anchorId="2F057630" id="Прямая соединительная линия 30" o:spid="_x0000_s1026" style="position:absolute;z-index:251729920;visibility:visible;mso-wrap-style:square;mso-width-percent:0;mso-height-percent:0;mso-wrap-distance-left:9pt;mso-wrap-distance-top:0;mso-wrap-distance-right:9pt;mso-wrap-distance-bottom:0;mso-position-horizontal:absolute;mso-position-horizontal-relative:text;mso-position-vertical:absolute;mso-position-vertical-relative:text;mso-width-percent:0;mso-height-percent:0;mso-width-relative:margin;mso-height-relative:margin" from="86.65pt,15.05pt" to="88.3pt,260.55pt" o:gfxdata="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" strokecolor="black [3213]"/>
+              <v:line w14:anchorId="0AB924AD" id="Прямая соединительная линия 30" o:spid="_x0000_s1026" style="position:absolute;z-index:251729920;visibility:visible;mso-wrap-style:square;mso-width-percent:0;mso-height-percent:0;mso-wrap-distance-left:9pt;mso-wrap-distance-top:0;mso-wrap-distance-right:9pt;mso-wrap-distance-bottom:0;mso-position-horizontal:absolute;mso-position-horizontal-relative:text;mso-position-vertical:absolute;mso-position-vertical-relative:text;mso-width-percent:0;mso-height-percent:0;mso-width-relative:margin;mso-height-relative:margin" from="86.65pt,15.05pt" to="88.3pt,260.55pt" o:gfxdata="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" strokecolor="black [3213]"/>
             </w:pict>
           </mc:Fallback>
         </mc:AlternateContent>
@@ -7837,7 +7837,7 @@
           </mc:Choice>
           <mc:Fallback>
             <w:pict>
-              <v:shape w14:anchorId="3820D04A" id="Прямая со стрелкой 374" o:spid="_x0000_s1026" type="#_x0000_t32" style="position:absolute;margin-left:235.95pt;margin-top:8.75pt;width:0;height:45.95pt;z-index:251688960;visibility:visible;mso-wrap-style:square;mso-wrap-distance-left:9pt;mso-wrap-distance-top:0;mso-wrap-distance-right:9pt;mso-wrap-distance-bottom:0;mso-position-horizontal:absolute;mso-position-horizontal-relative:text;mso-position-vertical:absolute;mso-position-vertical-relative:text" o:gfxdata="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" strokecolor="black [3213]">
+              <v:shape w14:anchorId="2F379CA4" id="Прямая со стрелкой 374" o:spid="_x0000_s1026" type="#_x0000_t32" style="position:absolute;margin-left:235.95pt;margin-top:8.75pt;width:0;height:45.95pt;z-index:251688960;visibility:visible;mso-wrap-style:square;mso-wrap-distance-left:9pt;mso-wrap-distance-top:0;mso-wrap-distance-right:9pt;mso-wrap-distance-bottom:0;mso-position-horizontal:absolute;mso-position-horizontal-relative:text;mso-position-vertical:absolute;mso-position-vertical-relative:text" o:gfxdata="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" strokecolor="black [3213]">
                 <v:stroke endarrow="open"/>
               </v:shape>
             </w:pict>
@@ -8180,7 +8180,7 @@
           </mc:Choice>
           <mc:Fallback>
             <w:pict>
-              <v:shape w14:anchorId="319E18CE" id="Прямая со стрелкой 380" o:spid="_x0000_s1026" type="#_x0000_t32" style="position:absolute;margin-left:61.65pt;margin-top:7.85pt;width:126.15pt;height:3.6pt;flip:x;z-index:251717632;visibility:visible;mso-wrap-style:square;mso-width-percent:0;mso-height-percent:0;mso-wrap-distance-left:9pt;mso-wrap-distance-top:0;mso-wrap-distance-right:9pt;mso-wrap-distance-bottom:0;mso-position-horizontal:absolute;mso-position-horizontal-relative:text;mso-position-vertical:absolute;mso-position-vertical-relative:text;mso-width-percent:0;mso-height-percent:0;mso-width-relative:margin;mso-height-relative:margin" o:gfxdata="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" strokecolor="black [3213]">
+              <v:shape w14:anchorId="12A026F5" id="Прямая со стрелкой 380" o:spid="_x0000_s1026" type="#_x0000_t32" style="position:absolute;margin-left:61.65pt;margin-top:7.85pt;width:126.15pt;height:3.6pt;flip:x;z-index:251717632;visibility:visible;mso-wrap-style:square;mso-width-percent:0;mso-height-percent:0;mso-wrap-distance-left:9pt;mso-wrap-distance-top:0;mso-wrap-distance-right:9pt;mso-wrap-distance-bottom:0;mso-position-horizontal:absolute;mso-position-horizontal-relative:text;mso-position-vertical:absolute;mso-position-vertical-relative:text;mso-width-percent:0;mso-height-percent:0;mso-width-relative:margin;mso-height-relative:margin" o:gfxdata="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" strokecolor="black [3213]">
                 <v:stroke endarrow="open"/>
               </v:shape>
             </w:pict>
@@ -8253,7 +8253,7 @@
           </mc:Choice>
           <mc:Fallback>
             <w:pict>
-              <v:shape w14:anchorId="40FD40F2" id="Прямая со стрелкой 374" o:spid="_x0000_s1026" type="#_x0000_t32" style="position:absolute;margin-left:235.5pt;margin-top:11.15pt;width:0;height:45.95pt;z-index:251704320;visibility:visible;mso-wrap-style:square;mso-wrap-distance-left:9pt;mso-wrap-distance-top:0;mso-wrap-distance-right:9pt;mso-wrap-distance-bottom:0;mso-position-horizontal:absolute;mso-position-horizontal-relative:text;mso-position-vertical:absolute;mso-position-vertical-relative:text" o:gfxdata="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" strokecolor="black [3213]">
+              <v:shape w14:anchorId="09039D53" id="Прямая со стрелкой 374" o:spid="_x0000_s1026" type="#_x0000_t32" style="position:absolute;margin-left:235.5pt;margin-top:11.15pt;width:0;height:45.95pt;z-index:251704320;visibility:visible;mso-wrap-style:square;mso-wrap-distance-left:9pt;mso-wrap-distance-top:0;mso-wrap-distance-right:9pt;mso-wrap-distance-bottom:0;mso-position-horizontal:absolute;mso-position-horizontal-relative:text;mso-position-vertical:absolute;mso-position-vertical-relative:text" o:gfxdata="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" strokecolor="black [3213]">
                 <v:stroke endarrow="open"/>
               </v:shape>
             </w:pict>
@@ -8658,7 +8658,7 @@
           </mc:Choice>
           <mc:Fallback>
             <w:pict>
-              <v:shape w14:anchorId="7F12593D" id="Прямая со стрелкой 374" o:spid="_x0000_s1026" type="#_x0000_t32" style="position:absolute;margin-left:236.45pt;margin-top:4.2pt;width:0;height:45.95pt;z-index:251719680;visibility:visible;mso-wrap-style:square;mso-wrap-distance-left:9pt;mso-wrap-distance-top:0;mso-wrap-distance-right:9pt;mso-wrap-distance-bottom:0;mso-position-horizontal:absolute;mso-position-horizontal-relative:text;mso-position-vertical:absolute;mso-position-vertical-relative:text" o:gfxdata="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" strokecolor="black [3213]">
+              <v:shape w14:anchorId="2331F38B" id="Прямая со стрелкой 374" o:spid="_x0000_s1026" type="#_x0000_t32" style="position:absolute;margin-left:236.45pt;margin-top:4.2pt;width:0;height:45.95pt;z-index:251719680;visibility:visible;mso-wrap-style:square;mso-wrap-distance-left:9pt;mso-wrap-distance-top:0;mso-wrap-distance-right:9pt;mso-wrap-distance-bottom:0;mso-position-horizontal:absolute;mso-position-horizontal-relative:text;mso-position-vertical:absolute;mso-position-vertical-relative:text" o:gfxdata="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" strokecolor="black [3213]">
                 <v:stroke endarrow="open"/>
               </v:shape>
             </w:pict>
@@ -8942,7 +8942,7 @@
           </mc:Choice>
           <mc:Fallback>
             <w:pict>
-              <v:shape w14:anchorId="5A69CB4C" id="Прямая со стрелкой 374" o:spid="_x0000_s1026" type="#_x0000_t32" style="position:absolute;margin-left:237.7pt;margin-top:11.35pt;width:0;height:45.95pt;z-index:251722752;visibility:visible;mso-wrap-style:square;mso-width-percent:0;mso-height-percent:0;mso-wrap-distance-left:9pt;mso-wrap-distance-top:0;mso-wrap-distance-right:9pt;mso-wrap-distance-bottom:0;mso-position-horizontal:absolute;mso-position-horizontal-relative:text;mso-position-vertical:absolute;mso-position-vertical-relative:text;mso-width-percent:0;mso-height-percent:0;mso-width-relative:margin;mso-height-relative:margin" o:gfxdata="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" strokecolor="black [3213]">
+              <v:shape w14:anchorId="20F400E7" id="Прямая со стрелкой 374" o:spid="_x0000_s1026" type="#_x0000_t32" style="position:absolute;margin-left:237.7pt;margin-top:11.35pt;width:0;height:45.95pt;z-index:251722752;visibility:visible;mso-wrap-style:square;mso-width-percent:0;mso-height-percent:0;mso-wrap-distance-left:9pt;mso-wrap-distance-top:0;mso-wrap-distance-right:9pt;mso-wrap-distance-bottom:0;mso-position-horizontal:absolute;mso-position-horizontal-relative:text;mso-position-vertical:absolute;mso-position-vertical-relative:text;mso-width-percent:0;mso-height-percent:0;mso-width-relative:margin;mso-height-relative:margin" o:gfxdata="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" strokecolor="black [3213]">
                 <v:stroke endarrow="open"/>
               </v:shape>
             </w:pict>
@@ -8976,6 +8976,28 @@
           <w:lang w:val="ru-RU"/>
         </w:rPr>
         <w:t xml:space="preserve">   </w:t>
+      </w:r>
+      <w:r>
+        <w:rPr>
+          <w:rStyle w:val="Strong"/>
+          <w:color w:val="000000"/>
+          <w:sz w:val="28"/>
+          <w:szCs w:val="28"/>
+          <w:vertAlign w:val="subscript"/>
+          <w:lang w:val="ru-RU"/>
+        </w:rPr>
+        <w:softHyphen/>
+      </w:r>
+      <w:r>
+        <w:rPr>
+          <w:rStyle w:val="Strong"/>
+          <w:color w:val="000000"/>
+          <w:sz w:val="28"/>
+          <w:szCs w:val="28"/>
+          <w:vertAlign w:val="subscript"/>
+          <w:lang w:val="ru-RU"/>
+        </w:rPr>
+        <w:softHyphen/>
       </w:r>
     </w:p>
     <w:p>
@@ -9123,7 +9145,7 @@
           </mc:Choice>
           <mc:Fallback>
             <w:pict>
-              <v:line w14:anchorId="7A3B8507" id="Прямая соединительная линия 30" o:spid="_x0000_s1026" style="position:absolute;flip:x;z-index:251727872;visibility:visible;mso-wrap-style:square;mso-width-percent:0;mso-height-percent:0;mso-wrap-distance-left:9pt;mso-wrap-distance-top:0;mso-wrap-distance-right:9pt;mso-wrap-distance-bottom:0;mso-position-horizontal:absolute;mso-position-horizontal-relative:text;mso-position-vertical:absolute;mso-position-vertical-relative:text;mso-width-percent:0;mso-height-percent:0;mso-width-relative:margin;mso-height-relative:margin" from="89.7pt,2.8pt" to="236.75pt,2.8pt" o:gfxdata="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" strokecolor="black [3213]"/>
+              <v:line w14:anchorId="708AFC6B" id="Прямая соединительная линия 30" o:spid="_x0000_s1026" style="position:absolute;flip:x;z-index:251727872;visibility:visible;mso-wrap-style:square;mso-width-percent:0;mso-height-percent:0;mso-wrap-distance-left:9pt;mso-wrap-distance-top:0;mso-wrap-distance-right:9pt;mso-wrap-distance-bottom:0;mso-position-horizontal:absolute;mso-position-horizontal-relative:text;mso-position-vertical:absolute;mso-position-vertical-relative:text;mso-width-percent:0;mso-height-percent:0;mso-width-relative:margin;mso-height-relative:margin" from="89.7pt,2.8pt" to="236.75pt,2.8pt" o:gfxdata="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" strokecolor="black [3213]"/>
             </w:pict>
           </mc:Fallback>
         </mc:AlternateContent>
@@ -9398,7 +9420,7 @@
           </mc:Choice>
           <mc:Fallback>
             <w:pict>
-              <v:shape w14:anchorId="4CE887B7" id="Прямая со стрелкой 380" o:spid="_x0000_s1026" type="#_x0000_t32" style="position:absolute;margin-left:237.4pt;margin-top:55.7pt;width:0;height:45.95pt;z-index:251694080;visibility:visible;mso-wrap-style:square;mso-wrap-distance-left:9pt;mso-wrap-distance-top:0;mso-wrap-distance-right:9pt;mso-wrap-distance-bottom:0;mso-position-horizontal:absolute;mso-position-horizontal-relative:text;mso-position-vertical:absolute;mso-position-vertical-relative:text" o:gfxdata="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" strokecolor="black [3213]">
+              <v:shape w14:anchorId="0B8B17D4" id="Прямая со стрелкой 380" o:spid="_x0000_s1026" type="#_x0000_t32" style="position:absolute;margin-left:237.4pt;margin-top:55.7pt;width:0;height:45.95pt;z-index:251694080;visibility:visible;mso-wrap-style:square;mso-wrap-distance-left:9pt;mso-wrap-distance-top:0;mso-wrap-distance-right:9pt;mso-wrap-distance-bottom:0;mso-position-horizontal:absolute;mso-position-horizontal-relative:text;mso-position-vertical:absolute;mso-position-vertical-relative:text" o:gfxdata="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" strokecolor="black [3213]">
                 <v:stroke endarrow="open"/>
               </v:shape>
             </w:pict>
@@ -9604,7 +9626,7 @@
           </mc:Choice>
           <mc:Fallback>
             <w:pict>
-              <v:shape w14:anchorId="2A5547A0" id="Прямая со стрелкой 380" o:spid="_x0000_s1026" type="#_x0000_t32" style="position:absolute;margin-left:125.35pt;margin-top:81.75pt;width:111.4pt;height:3.55pt;z-index:251715584;visibility:visible;mso-wrap-style:square;mso-width-percent:0;mso-height-percent:0;mso-wrap-distance-left:9pt;mso-wrap-distance-top:0;mso-wrap-distance-right:9pt;mso-wrap-distance-bottom:0;mso-position-horizontal:absolute;mso-position-horizontal-relative:text;mso-position-vertical:absolute;mso-position-vertical-relative:text;mso-width-percent:0;mso-height-percent:0;mso-width-relative:margin;mso-height-relative:margin" o:gfxdata="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" strokecolor="black [3213]">
+              <v:shape w14:anchorId="5D8C10E2" id="Прямая со стрелкой 380" o:spid="_x0000_s1026" type="#_x0000_t32" style="position:absolute;margin-left:125.35pt;margin-top:81.75pt;width:111.4pt;height:3.55pt;z-index:251715584;visibility:visible;mso-wrap-style:square;mso-width-percent:0;mso-height-percent:0;mso-wrap-distance-left:9pt;mso-wrap-distance-top:0;mso-wrap-distance-right:9pt;mso-wrap-distance-bottom:0;mso-position-horizontal:absolute;mso-position-horizontal-relative:text;mso-position-vertical:absolute;mso-position-vertical-relative:text;mso-width-percent:0;mso-height-percent:0;mso-width-relative:margin;mso-height-relative:margin" o:gfxdata="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" strokecolor="black [3213]">
                 <v:stroke endarrow="open"/>
               </v:shape>
             </w:pict>
@@ -9900,6 +9922,504 @@
           <w:lang w:val="en-US"/>
         </w:rPr>
       </w:pPr>
+      <w:r>
+        <w:rPr>
+          <w:rFonts w:eastAsiaTheme="minorEastAsia"/>
+          <w:noProof/>
+          <w:sz w:val="28"/>
+          <w:szCs w:val="28"/>
+          <w:lang w:eastAsia="ru-RU"/>
+        </w:rPr>
+        <mc:AlternateContent>
+          <mc:Choice Requires="wps">
+            <w:drawing>
+              <wp:anchor distT="0" distB="0" distL="114300" distR="114300" simplePos="0" relativeHeight="251742208" behindDoc="0" locked="0" layoutInCell="1" allowOverlap="1" wp14:anchorId="1152E599" wp14:editId="56F39EAD">
+                <wp:simplePos x="0" y="0"/>
+                <wp:positionH relativeFrom="column">
+                  <wp:posOffset>1916430</wp:posOffset>
+                </wp:positionH>
+                <wp:positionV relativeFrom="paragraph">
+                  <wp:posOffset>1950085</wp:posOffset>
+                </wp:positionV>
+                <wp:extent cx="1593215" cy="619125"/>
+                <wp:effectExtent l="12700" t="12700" r="6985" b="15875"/>
+                <wp:wrapNone/>
+                <wp:docPr id="38" name="Параллелограмм 11"/>
+                <wp:cNvGraphicFramePr/>
+                <a:graphic xmlns:a="http://schemas.openxmlformats.org/drawingml/2006/main">
+                  <a:graphicData uri="http://schemas.microsoft.com/office/word/2010/wordprocessingShape">
+                    <wps:wsp>
+                      <wps:cNvSpPr/>
+                      <wps:spPr>
+                        <a:xfrm>
+                          <a:off x="0" y="0"/>
+                          <a:ext cx="1593215" cy="619125"/>
+                        </a:xfrm>
+                        <a:prstGeom prst="parallelogram">
+                          <a:avLst/>
+                        </a:prstGeom>
+                      </wps:spPr>
+                      <wps:style>
+                        <a:lnRef idx="2">
+                          <a:schemeClr val="dk1"/>
+                        </a:lnRef>
+                        <a:fillRef idx="1">
+                          <a:schemeClr val="lt1"/>
+                        </a:fillRef>
+                        <a:effectRef idx="0">
+                          <a:schemeClr val="dk1"/>
+                        </a:effectRef>
+                        <a:fontRef idx="minor">
+                          <a:schemeClr val="dk1"/>
+                        </a:fontRef>
+                      </wps:style>
+                      <wps:txbx>
+                        <w:txbxContent>
+                          <w:p>
+                            <w:pPr>
+                              <w:jc w:val="center"/>
+                              <w:rPr>
+                                <w:lang w:val="ru-RU"/>
+                              </w:rPr>
+                            </w:pPr>
+                            <w:r>
+                              <w:rPr>
+                                <w:lang w:val="ru-RU"/>
+                              </w:rPr>
+                              <w:t>Входной файл существует?</w:t>
+                            </w:r>
+                          </w:p>
+                        </w:txbxContent>
+                      </wps:txbx>
+                      <wps:bodyPr rot="0" spcFirstLastPara="0" vertOverflow="overflow" horzOverflow="overflow" vert="horz" wrap="square" lIns="91440" tIns="45720" rIns="91440" bIns="45720" numCol="1" spcCol="0" rtlCol="0" fromWordArt="0" anchor="ctr" anchorCtr="0" forceAA="0" compatLnSpc="1">
+                        <a:prstTxWarp prst="textNoShape">
+                          <a:avLst/>
+                        </a:prstTxWarp>
+                        <a:noAutofit/>
+                      </wps:bodyPr>
+                    </wps:wsp>
+                  </a:graphicData>
+                </a:graphic>
+                <wp14:sizeRelH relativeFrom="margin">
+                  <wp14:pctWidth>0</wp14:pctWidth>
+                </wp14:sizeRelH>
+                <wp14:sizeRelV relativeFrom="margin">
+                  <wp14:pctHeight>0</wp14:pctHeight>
+                </wp14:sizeRelV>
+              </wp:anchor>
+            </w:drawing>
+          </mc:Choice>
+          <mc:Fallback>
+            <w:pict>
+              <v:shape w14:anchorId="1152E599" id="_x0000_s1044" type="#_x0000_t7" style="position:absolute;margin-left:150.9pt;margin-top:153.55pt;width:125.45pt;height:48.75pt;z-index:251742208;visibility:visible;mso-wrap-style:square;mso-width-percent:0;mso-height-percent:0;mso-wrap-distance-left:9pt;mso-wrap-distance-top:0;mso-wrap-distance-right:9pt;mso-wrap-distance-bottom:0;mso-position-horizontal:absolute;mso-position-horizontal-relative:text;mso-position-vertical:absolute;mso-position-vertical-relative:text;mso-width-percent:0;mso-height-percent:0;mso-width-relative:margin;mso-height-relative:margin;v-text-anchor:middle" o:gfxdata="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" adj="2098" fillcolor="white [3201]" strokecolor="black [3200]" strokeweight="2pt">
+                <v:textbox>
+                  <w:txbxContent>
+                    <w:p>
+                      <w:pPr>
+                        <w:jc w:val="center"/>
+                        <w:rPr>
+                          <w:lang w:val="ru-RU"/>
+                        </w:rPr>
+                      </w:pPr>
+                      <w:r>
+                        <w:rPr>
+                          <w:lang w:val="ru-RU"/>
+                        </w:rPr>
+                        <w:t>Входной файл существует?</w:t>
+                      </w:r>
+                    </w:p>
+                  </w:txbxContent>
+                </v:textbox>
+              </v:shape>
+            </w:pict>
+          </mc:Fallback>
+        </mc:AlternateContent>
+      </w:r>
+      <w:r>
+        <w:rPr>
+          <w:rFonts w:eastAsiaTheme="minorEastAsia"/>
+          <w:noProof/>
+          <w:sz w:val="28"/>
+          <w:szCs w:val="28"/>
+          <w:lang w:eastAsia="ru-RU"/>
+        </w:rPr>
+        <mc:AlternateContent>
+          <mc:Choice Requires="wps">
+            <w:drawing>
+              <wp:anchor distT="0" distB="0" distL="114300" distR="114300" simplePos="0" relativeHeight="251741184" behindDoc="0" locked="0" layoutInCell="1" allowOverlap="1" wp14:anchorId="0ACE0182" wp14:editId="4931F74A">
+                <wp:simplePos x="0" y="0"/>
+                <wp:positionH relativeFrom="column">
+                  <wp:posOffset>1507490</wp:posOffset>
+                </wp:positionH>
+                <wp:positionV relativeFrom="paragraph">
+                  <wp:posOffset>1075690</wp:posOffset>
+                </wp:positionV>
+                <wp:extent cx="2397125" cy="626745"/>
+                <wp:effectExtent l="12700" t="12700" r="15875" b="8255"/>
+                <wp:wrapNone/>
+                <wp:docPr id="37" name="Блок-схема: данные 372"/>
+                <wp:cNvGraphicFramePr/>
+                <a:graphic xmlns:a="http://schemas.openxmlformats.org/drawingml/2006/main">
+                  <a:graphicData uri="http://schemas.microsoft.com/office/word/2010/wordprocessingShape">
+                    <wps:wsp>
+                      <wps:cNvSpPr/>
+                      <wps:spPr>
+                        <a:xfrm>
+                          <a:off x="0" y="0"/>
+                          <a:ext cx="2397125" cy="626745"/>
+                        </a:xfrm>
+                        <a:prstGeom prst="flowChartInputOutput">
+                          <a:avLst/>
+                        </a:prstGeom>
+                        <a:solidFill>
+                          <a:schemeClr val="bg1"/>
+                        </a:solidFill>
+                        <a:ln>
+                          <a:solidFill>
+                            <a:schemeClr val="tx1"/>
+                          </a:solidFill>
+                        </a:ln>
+                      </wps:spPr>
+                      <wps:style>
+                        <a:lnRef idx="2">
+                          <a:schemeClr val="accent1">
+                            <a:shade val="50000"/>
+                          </a:schemeClr>
+                        </a:lnRef>
+                        <a:fillRef idx="1">
+                          <a:schemeClr val="accent1"/>
+                        </a:fillRef>
+                        <a:effectRef idx="0">
+                          <a:schemeClr val="accent1"/>
+                        </a:effectRef>
+                        <a:fontRef idx="minor">
+                          <a:schemeClr val="lt1"/>
+                        </a:fontRef>
+                      </wps:style>
+                      <wps:txbx>
+                        <w:txbxContent>
+                          <w:p>
+                            <w:pPr>
+                              <w:jc w:val="center"/>
+                              <w:rPr>
+                                <w:bCs/>
+                                <w:color w:val="000000"/>
+                              </w:rPr>
+                            </w:pPr>
+                            <w:r>
+                              <w:rPr>
+                                <w:color w:val="000000" w:themeColor="text1"/>
+                              </w:rPr>
+                              <w:t>Получение имён входного и выходного файлов</w:t>
+                            </w:r>
+                          </w:p>
+                        </w:txbxContent>
+                      </wps:txbx>
+                      <wps:bodyPr rot="0" spcFirstLastPara="0" vertOverflow="overflow" horzOverflow="overflow" vert="horz" wrap="square" lIns="91440" tIns="45720" rIns="91440" bIns="45720" numCol="1" spcCol="0" rtlCol="0" fromWordArt="0" anchor="ctr" anchorCtr="0" forceAA="0" compatLnSpc="1">
+                        <a:prstTxWarp prst="textNoShape">
+                          <a:avLst/>
+                        </a:prstTxWarp>
+                        <a:noAutofit/>
+                      </wps:bodyPr>
+                    </wps:wsp>
+                  </a:graphicData>
+                </a:graphic>
+                <wp14:sizeRelH relativeFrom="margin">
+                  <wp14:pctWidth>0</wp14:pctWidth>
+                </wp14:sizeRelH>
+                <wp14:sizeRelV relativeFrom="margin">
+                  <wp14:pctHeight>0</wp14:pctHeight>
+                </wp14:sizeRelV>
+              </wp:anchor>
+            </w:drawing>
+          </mc:Choice>
+          <mc:Fallback>
+            <w:pict>
+              <v:shape w14:anchorId="0ACE0182" id="_x0000_s1045" type="#_x0000_t111" style="position:absolute;margin-left:118.7pt;margin-top:84.7pt;width:188.75pt;height:49.35pt;z-index:251741184;visibility:visible;mso-wrap-style:square;mso-width-percent:0;mso-height-percent:0;mso-wrap-distance-left:9pt;mso-wrap-distance-top:0;mso-wrap-distance-right:9pt;mso-wrap-distance-bottom:0;mso-position-horizontal:absolute;mso-position-horizontal-relative:text;mso-position-vertical:absolute;mso-position-vertical-relative:text;mso-width-percent:0;mso-height-percent:0;mso-width-relative:margin;mso-height-relative:margin;v-text-anchor:middle" o:gfxdata="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" fillcolor="white [3212]" strokecolor="black [3213]" strokeweight="2pt">
+                <v:textbox>
+                  <w:txbxContent>
+                    <w:p>
+                      <w:pPr>
+                        <w:jc w:val="center"/>
+                        <w:rPr>
+                          <w:bCs/>
+                          <w:color w:val="000000"/>
+                        </w:rPr>
+                      </w:pPr>
+                      <w:r>
+                        <w:rPr>
+                          <w:color w:val="000000" w:themeColor="text1"/>
+                        </w:rPr>
+                        <w:t>Получение имён входного и выходного файлов</w:t>
+                      </w:r>
+                    </w:p>
+                  </w:txbxContent>
+                </v:textbox>
+              </v:shape>
+            </w:pict>
+          </mc:Fallback>
+        </mc:AlternateContent>
+      </w:r>
+      <w:r>
+        <w:rPr>
+          <w:noProof/>
+          <w:lang w:eastAsia="ru-RU"/>
+        </w:rPr>
+        <mc:AlternateContent>
+          <mc:Choice Requires="wps">
+            <w:drawing>
+              <wp:anchor distT="0" distB="0" distL="114300" distR="114300" simplePos="0" relativeHeight="251740160" behindDoc="0" locked="0" layoutInCell="1" allowOverlap="1" wp14:anchorId="22B706EF" wp14:editId="0BDA1A5C">
+                <wp:simplePos x="0" y="0"/>
+                <wp:positionH relativeFrom="column">
+                  <wp:posOffset>1971675</wp:posOffset>
+                </wp:positionH>
+                <wp:positionV relativeFrom="paragraph">
+                  <wp:posOffset>140970</wp:posOffset>
+                </wp:positionV>
+                <wp:extent cx="1478280" cy="709930"/>
+                <wp:effectExtent l="0" t="0" r="26670" b="13970"/>
+                <wp:wrapNone/>
+                <wp:docPr id="36" name="Овал 332"/>
+                <wp:cNvGraphicFramePr/>
+                <a:graphic xmlns:a="http://schemas.openxmlformats.org/drawingml/2006/main">
+                  <a:graphicData uri="http://schemas.microsoft.com/office/word/2010/wordprocessingShape">
+                    <wps:wsp>
+                      <wps:cNvSpPr/>
+                      <wps:spPr>
+                        <a:xfrm>
+                          <a:off x="0" y="0"/>
+                          <a:ext cx="1478280" cy="709930"/>
+                        </a:xfrm>
+                        <a:prstGeom prst="ellipse">
+                          <a:avLst/>
+                        </a:prstGeom>
+                        <a:solidFill>
+                          <a:schemeClr val="bg1"/>
+                        </a:solidFill>
+                        <a:ln>
+                          <a:solidFill>
+                            <a:schemeClr val="tx1"/>
+                          </a:solidFill>
+                        </a:ln>
+                      </wps:spPr>
+                      <wps:style>
+                        <a:lnRef idx="2">
+                          <a:schemeClr val="accent1">
+                            <a:shade val="50000"/>
+                          </a:schemeClr>
+                        </a:lnRef>
+                        <a:fillRef idx="1">
+                          <a:schemeClr val="accent1"/>
+                        </a:fillRef>
+                        <a:effectRef idx="0">
+                          <a:schemeClr val="accent1"/>
+                        </a:effectRef>
+                        <a:fontRef idx="minor">
+                          <a:schemeClr val="lt1"/>
+                        </a:fontRef>
+                      </wps:style>
+                      <wps:txbx>
+                        <w:txbxContent>
+                          <w:p>
+                            <w:pPr>
+                              <w:jc w:val="center"/>
+                              <w:rPr>
+                                <w:color w:val="000000" w:themeColor="text1"/>
+                              </w:rPr>
+                            </w:pPr>
+                            <w:r>
+                              <w:rPr>
+                                <w:color w:val="000000" w:themeColor="text1"/>
+                              </w:rPr>
+                              <w:t>НАЧАЛО</w:t>
+                            </w:r>
+                          </w:p>
+                        </w:txbxContent>
+                      </wps:txbx>
+                      <wps:bodyPr rot="0" spcFirstLastPara="0" vertOverflow="overflow" horzOverflow="overflow" vert="horz" wrap="square" lIns="91440" tIns="45720" rIns="91440" bIns="45720" numCol="1" spcCol="0" rtlCol="0" fromWordArt="0" anchor="ctr" anchorCtr="0" forceAA="0" compatLnSpc="1">
+                        <a:prstTxWarp prst="textNoShape">
+                          <a:avLst/>
+                        </a:prstTxWarp>
+                        <a:noAutofit/>
+                      </wps:bodyPr>
+                    </wps:wsp>
+                  </a:graphicData>
+                </a:graphic>
+              </wp:anchor>
+            </w:drawing>
+          </mc:Choice>
+          <mc:Fallback>
+            <w:pict>
+              <v:oval w14:anchorId="22B706EF" id="_x0000_s1046" style="position:absolute;margin-left:155.25pt;margin-top:11.1pt;width:116.4pt;height:55.9pt;z-index:251740160;visibility:visible;mso-wrap-style:square;mso-wrap-distance-left:9pt;mso-wrap-distance-top:0;mso-wrap-distance-right:9pt;mso-wrap-distance-bottom:0;mso-position-horizontal:absolute;mso-position-horizontal-relative:text;mso-position-vertical:absolute;mso-position-vertical-relative:text;v-text-anchor:middle" o:gfxdata="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" fillcolor="white [3212]" strokecolor="black [3213]" strokeweight="2pt">
+                <v:textbox>
+                  <w:txbxContent>
+                    <w:p>
+                      <w:pPr>
+                        <w:jc w:val="center"/>
+                        <w:rPr>
+                          <w:color w:val="000000" w:themeColor="text1"/>
+                        </w:rPr>
+                      </w:pPr>
+                      <w:r>
+                        <w:rPr>
+                          <w:color w:val="000000" w:themeColor="text1"/>
+                        </w:rPr>
+                        <w:t>НАЧАЛО</w:t>
+                      </w:r>
+                    </w:p>
+                  </w:txbxContent>
+                </v:textbox>
+              </v:oval>
+            </w:pict>
+          </mc:Fallback>
+        </mc:AlternateContent>
+      </w:r>
+      <w:r>
+        <w:rPr>
+          <w:rFonts w:eastAsiaTheme="minorEastAsia"/>
+          <w:noProof/>
+          <w:sz w:val="28"/>
+          <w:szCs w:val="28"/>
+          <w:lang w:eastAsia="ru-RU"/>
+        </w:rPr>
+        <mc:AlternateContent>
+          <mc:Choice Requires="wps">
+            <w:drawing>
+              <wp:anchor distT="0" distB="0" distL="114300" distR="114300" simplePos="0" relativeHeight="251738112" behindDoc="0" locked="0" layoutInCell="1" allowOverlap="1" wp14:anchorId="0DCED635" wp14:editId="05F63D4C">
+                <wp:simplePos x="0" y="0"/>
+                <wp:positionH relativeFrom="column">
+                  <wp:posOffset>2705100</wp:posOffset>
+                </wp:positionH>
+                <wp:positionV relativeFrom="paragraph">
+                  <wp:posOffset>1360805</wp:posOffset>
+                </wp:positionV>
+                <wp:extent cx="0" cy="583565"/>
+                <wp:effectExtent l="95250" t="0" r="57150" b="64135"/>
+                <wp:wrapNone/>
+                <wp:docPr id="34" name="Прямая со стрелкой 373"/>
+                <wp:cNvGraphicFramePr/>
+                <a:graphic xmlns:a="http://schemas.openxmlformats.org/drawingml/2006/main">
+                  <a:graphicData uri="http://schemas.microsoft.com/office/word/2010/wordprocessingShape">
+                    <wps:wsp>
+                      <wps:cNvCnPr/>
+                      <wps:spPr>
+                        <a:xfrm>
+                          <a:off x="0" y="0"/>
+                          <a:ext cx="0" cy="583565"/>
+                        </a:xfrm>
+                        <a:prstGeom prst="straightConnector1">
+                          <a:avLst/>
+                        </a:prstGeom>
+                        <a:ln>
+                          <a:solidFill>
+                            <a:schemeClr val="tx1"/>
+                          </a:solidFill>
+                          <a:tailEnd type="arrow"/>
+                        </a:ln>
+                      </wps:spPr>
+                      <wps:style>
+                        <a:lnRef idx="1">
+                          <a:schemeClr val="accent1"/>
+                        </a:lnRef>
+                        <a:fillRef idx="0">
+                          <a:schemeClr val="accent1"/>
+                        </a:fillRef>
+                        <a:effectRef idx="0">
+                          <a:schemeClr val="accent1"/>
+                        </a:effectRef>
+                        <a:fontRef idx="minor">
+                          <a:schemeClr val="tx1"/>
+                        </a:fontRef>
+                      </wps:style>
+                      <wps:bodyPr/>
+                    </wps:wsp>
+                  </a:graphicData>
+                </a:graphic>
+              </wp:anchor>
+            </w:drawing>
+          </mc:Choice>
+          <mc:Fallback>
+            <w:pict>
+              <v:shape w14:anchorId="2B37E7C5" id="Прямая со стрелкой 373" o:spid="_x0000_s1026" type="#_x0000_t32" style="position:absolute;margin-left:213pt;margin-top:107.15pt;width:0;height:45.95pt;z-index:251738112;visibility:visible;mso-wrap-style:square;mso-wrap-distance-left:9pt;mso-wrap-distance-top:0;mso-wrap-distance-right:9pt;mso-wrap-distance-bottom:0;mso-position-horizontal:absolute;mso-position-horizontal-relative:text;mso-position-vertical:absolute;mso-position-vertical-relative:text" o:gfxdata="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" strokecolor="black [3213]">
+                <v:stroke endarrow="open"/>
+              </v:shape>
+            </w:pict>
+          </mc:Fallback>
+        </mc:AlternateContent>
+      </w:r>
+      <w:r>
+        <w:rPr>
+          <w:rFonts w:eastAsiaTheme="minorEastAsia"/>
+          <w:noProof/>
+          <w:sz w:val="28"/>
+          <w:szCs w:val="28"/>
+          <w:lang w:eastAsia="ru-RU"/>
+        </w:rPr>
+        <mc:AlternateContent>
+          <mc:Choice Requires="wps">
+            <w:drawing>
+              <wp:anchor distT="0" distB="0" distL="114300" distR="114300" simplePos="0" relativeHeight="251737088" behindDoc="0" locked="0" layoutInCell="1" allowOverlap="1" wp14:anchorId="4634AAC3" wp14:editId="5409ADDD">
+                <wp:simplePos x="0" y="0"/>
+                <wp:positionH relativeFrom="column">
+                  <wp:posOffset>2706370</wp:posOffset>
+                </wp:positionH>
+                <wp:positionV relativeFrom="paragraph">
+                  <wp:posOffset>481965</wp:posOffset>
+                </wp:positionV>
+                <wp:extent cx="0" cy="583565"/>
+                <wp:effectExtent l="95250" t="0" r="57150" b="64135"/>
+                <wp:wrapNone/>
+                <wp:docPr id="33" name="Прямая со стрелкой 371"/>
+                <wp:cNvGraphicFramePr/>
+                <a:graphic xmlns:a="http://schemas.openxmlformats.org/drawingml/2006/main">
+                  <a:graphicData uri="http://schemas.microsoft.com/office/word/2010/wordprocessingShape">
+                    <wps:wsp>
+                      <wps:cNvCnPr/>
+                      <wps:spPr>
+                        <a:xfrm>
+                          <a:off x="0" y="0"/>
+                          <a:ext cx="0" cy="583565"/>
+                        </a:xfrm>
+                        <a:prstGeom prst="straightConnector1">
+                          <a:avLst/>
+                        </a:prstGeom>
+                        <a:ln>
+                          <a:solidFill>
+                            <a:schemeClr val="tx1"/>
+                          </a:solidFill>
+                          <a:tailEnd type="arrow"/>
+                        </a:ln>
+                      </wps:spPr>
+                      <wps:style>
+                        <a:lnRef idx="1">
+                          <a:schemeClr val="accent1"/>
+                        </a:lnRef>
+                        <a:fillRef idx="0">
+                          <a:schemeClr val="accent1"/>
+                        </a:fillRef>
+                        <a:effectRef idx="0">
+                          <a:schemeClr val="accent1"/>
+                        </a:effectRef>
+                        <a:fontRef idx="minor">
+                          <a:schemeClr val="tx1"/>
+                        </a:fontRef>
+                      </wps:style>
+                      <wps:bodyPr/>
+                    </wps:wsp>
+                  </a:graphicData>
+                </a:graphic>
+              </wp:anchor>
+            </w:drawing>
+          </mc:Choice>
+          <mc:Fallback>
+            <w:pict>
+              <v:shape w14:anchorId="1B53E0BC" id="Прямая со стрелкой 371" o:spid="_x0000_s1026" type="#_x0000_t32" style="position:absolute;margin-left:213.1pt;margin-top:37.95pt;width:0;height:45.95pt;z-index:251737088;visibility:visible;mso-wrap-style:square;mso-wrap-distance-left:9pt;mso-wrap-distance-top:0;mso-wrap-distance-right:9pt;mso-wrap-distance-bottom:0;mso-position-horizontal:absolute;mso-position-horizontal-relative:text;mso-position-vertical:absolute;mso-position-vertical-relative:text" o:gfxdata="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" strokecolor="black [3213]">
+                <v:stroke endarrow="open"/>
+              </v:shape>
+            </w:pict>
+          </mc:Fallback>
+        </mc:AlternateContent>
+      </w:r>
     </w:p>
     <w:p>
       <w:pPr>
@@ -10025,15 +10545,10 @@
           <w:color w:val="auto"/>
           <w:sz w:val="28"/>
           <w:szCs w:val="28"/>
-          <w:lang w:val="en-US"/>
-        </w:rPr>
-      </w:pPr>
-    </w:p>
-    <w:p>
-      <w:pPr>
-        <w:autoSpaceDE w:val="0"/>
-        <w:autoSpaceDN w:val="0"/>
-        <w:adjustRightInd w:val="0"/>
+          <w:lang w:val="ru-RU"/>
+        </w:rPr>
+      </w:pPr>
+      <w:r>
         <w:rPr>
           <w:rStyle w:val="Heading1Char"/>
           <w:rFonts w:ascii="Times New Roman" w:hAnsi="Times New Roman" w:cs="Times New Roman"/>
@@ -10043,13 +10558,9 @@
           <w:szCs w:val="28"/>
           <w:lang w:val="en-US"/>
         </w:rPr>
-      </w:pPr>
-    </w:p>
-    <w:p>
-      <w:pPr>
-        <w:autoSpaceDE w:val="0"/>
-        <w:autoSpaceDN w:val="0"/>
-        <w:adjustRightInd w:val="0"/>
+        <w:tab/>
+      </w:r>
+      <w:r>
         <w:rPr>
           <w:rStyle w:val="Heading1Char"/>
           <w:rFonts w:ascii="Times New Roman" w:hAnsi="Times New Roman" w:cs="Times New Roman"/>
@@ -10059,7 +10570,8 @@
           <w:szCs w:val="28"/>
           <w:lang w:val="en-US"/>
         </w:rPr>
-      </w:pPr>
+        <w:tab/>
+      </w:r>
     </w:p>
     <w:p>
       <w:pPr>
@@ -10073,15 +10585,10 @@
           <w:color w:val="auto"/>
           <w:sz w:val="28"/>
           <w:szCs w:val="28"/>
-          <w:lang w:val="en-US"/>
-        </w:rPr>
-      </w:pPr>
-    </w:p>
-    <w:p>
-      <w:pPr>
-        <w:autoSpaceDE w:val="0"/>
-        <w:autoSpaceDN w:val="0"/>
-        <w:adjustRightInd w:val="0"/>
+          <w:lang w:val="ru-RU"/>
+        </w:rPr>
+      </w:pPr>
+      <w:r>
         <w:rPr>
           <w:rStyle w:val="Heading1Char"/>
           <w:rFonts w:ascii="Times New Roman" w:hAnsi="Times New Roman" w:cs="Times New Roman"/>
@@ -10091,13 +10598,9 @@
           <w:szCs w:val="28"/>
           <w:lang w:val="en-US"/>
         </w:rPr>
-      </w:pPr>
-    </w:p>
-    <w:p>
-      <w:pPr>
-        <w:autoSpaceDE w:val="0"/>
-        <w:autoSpaceDN w:val="0"/>
-        <w:adjustRightInd w:val="0"/>
+        <w:tab/>
+      </w:r>
+      <w:r>
         <w:rPr>
           <w:rStyle w:val="Heading1Char"/>
           <w:rFonts w:ascii="Times New Roman" w:hAnsi="Times New Roman" w:cs="Times New Roman"/>
@@ -10107,13 +10610,9 @@
           <w:szCs w:val="28"/>
           <w:lang w:val="en-US"/>
         </w:rPr>
-      </w:pPr>
-    </w:p>
-    <w:p>
-      <w:pPr>
-        <w:autoSpaceDE w:val="0"/>
-        <w:autoSpaceDN w:val="0"/>
-        <w:adjustRightInd w:val="0"/>
+        <w:tab/>
+      </w:r>
+      <w:r>
         <w:rPr>
           <w:rStyle w:val="Heading1Char"/>
           <w:rFonts w:ascii="Times New Roman" w:hAnsi="Times New Roman" w:cs="Times New Roman"/>
@@ -10121,15 +10620,11 @@
           <w:color w:val="auto"/>
           <w:sz w:val="28"/>
           <w:szCs w:val="28"/>
-          <w:lang w:val="en-US"/>
-        </w:rPr>
-      </w:pPr>
-    </w:p>
-    <w:p>
-      <w:pPr>
-        <w:autoSpaceDE w:val="0"/>
-        <w:autoSpaceDN w:val="0"/>
-        <w:adjustRightInd w:val="0"/>
+          <w:lang w:val="ru-RU"/>
+        </w:rPr>
+        <w:t xml:space="preserve">       </w:t>
+      </w:r>
+      <w:r>
         <w:rPr>
           <w:rStyle w:val="Heading1Char"/>
           <w:rFonts w:ascii="Times New Roman" w:hAnsi="Times New Roman" w:cs="Times New Roman"/>
@@ -10137,9 +10632,10 @@
           <w:color w:val="auto"/>
           <w:sz w:val="28"/>
           <w:szCs w:val="28"/>
-          <w:lang w:val="en-US"/>
-        </w:rPr>
-      </w:pPr>
+          <w:lang w:val="ru-RU"/>
+        </w:rPr>
+        <w:t>Нет</w:t>
+      </w:r>
     </w:p>
     <w:p>
       <w:pPr>
@@ -10156,6 +10652,161 @@
           <w:lang w:val="en-US"/>
         </w:rPr>
       </w:pPr>
+      <w:r>
+        <w:rPr>
+          <w:rFonts w:eastAsiaTheme="minorEastAsia"/>
+          <w:noProof/>
+          <w:sz w:val="28"/>
+          <w:szCs w:val="28"/>
+          <w:lang w:eastAsia="ru-RU"/>
+        </w:rPr>
+        <mc:AlternateContent>
+          <mc:Choice Requires="wps">
+            <w:drawing>
+              <wp:anchor distT="0" distB="0" distL="114300" distR="114300" simplePos="0" relativeHeight="251743232" behindDoc="0" locked="0" layoutInCell="1" allowOverlap="1" wp14:anchorId="674CEF4B" wp14:editId="6DA7C671">
+                <wp:simplePos x="0" y="0"/>
+                <wp:positionH relativeFrom="column">
+                  <wp:posOffset>-210318</wp:posOffset>
+                </wp:positionH>
+                <wp:positionV relativeFrom="paragraph">
+                  <wp:posOffset>186483</wp:posOffset>
+                </wp:positionV>
+                <wp:extent cx="2217848" cy="4253"/>
+                <wp:effectExtent l="0" t="0" r="17780" b="21590"/>
+                <wp:wrapNone/>
+                <wp:docPr id="39" name="Прямая соединительная линия 30"/>
+                <wp:cNvGraphicFramePr/>
+                <a:graphic xmlns:a="http://schemas.openxmlformats.org/drawingml/2006/main">
+                  <a:graphicData uri="http://schemas.microsoft.com/office/word/2010/wordprocessingShape">
+                    <wps:wsp>
+                      <wps:cNvCnPr/>
+                      <wps:spPr>
+                        <a:xfrm flipH="1" flipV="1">
+                          <a:off x="0" y="0"/>
+                          <a:ext cx="2217848" cy="4253"/>
+                        </a:xfrm>
+                        <a:prstGeom prst="line">
+                          <a:avLst/>
+                        </a:prstGeom>
+                        <a:ln>
+                          <a:solidFill>
+                            <a:schemeClr val="tx1"/>
+                          </a:solidFill>
+                        </a:ln>
+                      </wps:spPr>
+                      <wps:style>
+                        <a:lnRef idx="1">
+                          <a:schemeClr val="accent1"/>
+                        </a:lnRef>
+                        <a:fillRef idx="0">
+                          <a:schemeClr val="accent1"/>
+                        </a:fillRef>
+                        <a:effectRef idx="0">
+                          <a:schemeClr val="accent1"/>
+                        </a:effectRef>
+                        <a:fontRef idx="minor">
+                          <a:schemeClr val="tx1"/>
+                        </a:fontRef>
+                      </wps:style>
+                      <wps:bodyPr/>
+                    </wps:wsp>
+                  </a:graphicData>
+                </a:graphic>
+                <wp14:sizeRelH relativeFrom="margin">
+                  <wp14:pctWidth>0</wp14:pctWidth>
+                </wp14:sizeRelH>
+                <wp14:sizeRelV relativeFrom="margin">
+                  <wp14:pctHeight>0</wp14:pctHeight>
+                </wp14:sizeRelV>
+              </wp:anchor>
+            </w:drawing>
+          </mc:Choice>
+          <mc:Fallback>
+            <w:pict>
+              <v:line w14:anchorId="31E6018F" id="Прямая соединительная линия 30" o:spid="_x0000_s1026" style="position:absolute;flip:x y;z-index:251743232;visibility:visible;mso-wrap-style:square;mso-width-percent:0;mso-height-percent:0;mso-wrap-distance-left:9pt;mso-wrap-distance-top:0;mso-wrap-distance-right:9pt;mso-wrap-distance-bottom:0;mso-position-horizontal:absolute;mso-position-horizontal-relative:text;mso-position-vertical:absolute;mso-position-vertical-relative:text;mso-width-percent:0;mso-height-percent:0;mso-width-relative:margin;mso-height-relative:margin" from="-16.55pt,14.7pt" to="158.1pt,15.05pt" o:gfxdata="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" strokecolor="black [3213]"/>
+            </w:pict>
+          </mc:Fallback>
+        </mc:AlternateContent>
+      </w:r>
+      <w:r>
+        <w:rPr>
+          <w:rFonts w:eastAsiaTheme="minorEastAsia"/>
+          <w:noProof/>
+          <w:sz w:val="28"/>
+          <w:szCs w:val="28"/>
+          <w:lang w:eastAsia="ru-RU"/>
+        </w:rPr>
+        <mc:AlternateContent>
+          <mc:Choice Requires="wps">
+            <w:drawing>
+              <wp:anchor distT="0" distB="0" distL="114300" distR="114300" simplePos="0" relativeHeight="251773952" behindDoc="0" locked="0" layoutInCell="1" allowOverlap="1" wp14:anchorId="3812CD51" wp14:editId="64A58237">
+                <wp:simplePos x="0" y="0"/>
+                <wp:positionH relativeFrom="column">
+                  <wp:posOffset>-257522</wp:posOffset>
+                </wp:positionH>
+                <wp:positionV relativeFrom="paragraph">
+                  <wp:posOffset>189576</wp:posOffset>
+                </wp:positionV>
+                <wp:extent cx="45719" cy="4781493"/>
+                <wp:effectExtent l="76200" t="0" r="43815" b="32385"/>
+                <wp:wrapNone/>
+                <wp:docPr id="56" name="Прямая со стрелкой 374"/>
+                <wp:cNvGraphicFramePr/>
+                <a:graphic xmlns:a="http://schemas.openxmlformats.org/drawingml/2006/main">
+                  <a:graphicData uri="http://schemas.microsoft.com/office/word/2010/wordprocessingShape">
+                    <wps:wsp>
+                      <wps:cNvCnPr/>
+                      <wps:spPr>
+                        <a:xfrm flipH="1">
+                          <a:off x="0" y="0"/>
+                          <a:ext cx="45719" cy="4781493"/>
+                        </a:xfrm>
+                        <a:prstGeom prst="straightConnector1">
+                          <a:avLst/>
+                        </a:prstGeom>
+                        <a:ln>
+                          <a:solidFill>
+                            <a:schemeClr val="tx1"/>
+                          </a:solidFill>
+                          <a:tailEnd type="arrow"/>
+                        </a:ln>
+                      </wps:spPr>
+                      <wps:style>
+                        <a:lnRef idx="1">
+                          <a:schemeClr val="accent1"/>
+                        </a:lnRef>
+                        <a:fillRef idx="0">
+                          <a:schemeClr val="accent1"/>
+                        </a:fillRef>
+                        <a:effectRef idx="0">
+                          <a:schemeClr val="accent1"/>
+                        </a:effectRef>
+                        <a:fontRef idx="minor">
+                          <a:schemeClr val="tx1"/>
+                        </a:fontRef>
+                      </wps:style>
+                      <wps:bodyPr/>
+                    </wps:wsp>
+                  </a:graphicData>
+                </a:graphic>
+                <wp14:sizeRelH relativeFrom="margin">
+                  <wp14:pctWidth>0</wp14:pctWidth>
+                </wp14:sizeRelH>
+                <wp14:sizeRelV relativeFrom="margin">
+                  <wp14:pctHeight>0</wp14:pctHeight>
+                </wp14:sizeRelV>
+              </wp:anchor>
+            </w:drawing>
+          </mc:Choice>
+          <mc:Fallback>
+            <w:pict>
+              <v:shape w14:anchorId="20593812" id="Прямая со стрелкой 374" o:spid="_x0000_s1026" type="#_x0000_t32" style="position:absolute;margin-left:-20.3pt;margin-top:14.95pt;width:3.6pt;height:376.5pt;flip:x;z-index:251773952;visibility:visible;mso-wrap-style:square;mso-width-percent:0;mso-height-percent:0;mso-wrap-distance-left:9pt;mso-wrap-distance-top:0;mso-wrap-distance-right:9pt;mso-wrap-distance-bottom:0;mso-position-horizontal:absolute;mso-position-horizontal-relative:text;mso-position-vertical:absolute;mso-position-vertical-relative:text;mso-width-percent:0;mso-height-percent:0;mso-width-relative:margin;mso-height-relative:margin" o:gfxdata="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" strokecolor="black [3213]">
+                <v:stroke endarrow="open"/>
+              </v:shape>
+            </w:pict>
+          </mc:Fallback>
+        </mc:AlternateContent>
+      </w:r>
     </w:p>
     <w:p>
       <w:pPr>
@@ -10172,6 +10823,79 @@
           <w:lang w:val="en-US"/>
         </w:rPr>
       </w:pPr>
+      <w:r>
+        <w:rPr>
+          <w:rFonts w:eastAsiaTheme="minorEastAsia"/>
+          <w:noProof/>
+          <w:sz w:val="28"/>
+          <w:szCs w:val="28"/>
+          <w:lang w:eastAsia="ru-RU"/>
+        </w:rPr>
+        <mc:AlternateContent>
+          <mc:Choice Requires="wps">
+            <w:drawing>
+              <wp:anchor distT="0" distB="0" distL="114300" distR="114300" simplePos="0" relativeHeight="251739136" behindDoc="0" locked="0" layoutInCell="1" allowOverlap="1" wp14:anchorId="37B4EDFC" wp14:editId="5AF36BC2">
+                <wp:simplePos x="0" y="0"/>
+                <wp:positionH relativeFrom="column">
+                  <wp:posOffset>2693670</wp:posOffset>
+                </wp:positionH>
+                <wp:positionV relativeFrom="paragraph">
+                  <wp:posOffset>90805</wp:posOffset>
+                </wp:positionV>
+                <wp:extent cx="0" cy="583565"/>
+                <wp:effectExtent l="95250" t="0" r="57150" b="64135"/>
+                <wp:wrapNone/>
+                <wp:docPr id="35" name="Прямая со стрелкой 385"/>
+                <wp:cNvGraphicFramePr/>
+                <a:graphic xmlns:a="http://schemas.openxmlformats.org/drawingml/2006/main">
+                  <a:graphicData uri="http://schemas.microsoft.com/office/word/2010/wordprocessingShape">
+                    <wps:wsp>
+                      <wps:cNvCnPr/>
+                      <wps:spPr>
+                        <a:xfrm>
+                          <a:off x="0" y="0"/>
+                          <a:ext cx="0" cy="583565"/>
+                        </a:xfrm>
+                        <a:prstGeom prst="straightConnector1">
+                          <a:avLst/>
+                        </a:prstGeom>
+                        <a:ln>
+                          <a:solidFill>
+                            <a:schemeClr val="tx1"/>
+                          </a:solidFill>
+                          <a:tailEnd type="arrow"/>
+                        </a:ln>
+                      </wps:spPr>
+                      <wps:style>
+                        <a:lnRef idx="1">
+                          <a:schemeClr val="accent1"/>
+                        </a:lnRef>
+                        <a:fillRef idx="0">
+                          <a:schemeClr val="accent1"/>
+                        </a:fillRef>
+                        <a:effectRef idx="0">
+                          <a:schemeClr val="accent1"/>
+                        </a:effectRef>
+                        <a:fontRef idx="minor">
+                          <a:schemeClr val="tx1"/>
+                        </a:fontRef>
+                      </wps:style>
+                      <wps:bodyPr/>
+                    </wps:wsp>
+                  </a:graphicData>
+                </a:graphic>
+              </wp:anchor>
+            </w:drawing>
+          </mc:Choice>
+          <mc:Fallback>
+            <w:pict>
+              <v:shape w14:anchorId="40BE871F" id="Прямая со стрелкой 385" o:spid="_x0000_s1026" type="#_x0000_t32" style="position:absolute;margin-left:212.1pt;margin-top:7.15pt;width:0;height:45.95pt;z-index:251739136;visibility:visible;mso-wrap-style:square;mso-wrap-distance-left:9pt;mso-wrap-distance-top:0;mso-wrap-distance-right:9pt;mso-wrap-distance-bottom:0;mso-position-horizontal:absolute;mso-position-horizontal-relative:text;mso-position-vertical:absolute;mso-position-vertical-relative:text" o:gfxdata="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" strokecolor="black [3213]">
+                <v:stroke endarrow="open"/>
+              </v:shape>
+            </w:pict>
+          </mc:Fallback>
+        </mc:AlternateContent>
+      </w:r>
     </w:p>
     <w:p>
       <w:pPr>
@@ -10185,15 +10909,165 @@
           <w:color w:val="auto"/>
           <w:sz w:val="28"/>
           <w:szCs w:val="28"/>
-          <w:lang w:val="en-US"/>
-        </w:rPr>
-      </w:pPr>
-    </w:p>
-    <w:p>
-      <w:pPr>
-        <w:autoSpaceDE w:val="0"/>
-        <w:autoSpaceDN w:val="0"/>
-        <w:adjustRightInd w:val="0"/>
+          <w:lang w:val="ru-RU"/>
+        </w:rPr>
+      </w:pPr>
+      <w:r>
+        <w:rPr>
+          <w:rFonts w:eastAsiaTheme="minorEastAsia"/>
+          <w:noProof/>
+          <w:sz w:val="28"/>
+          <w:szCs w:val="28"/>
+          <w:lang w:eastAsia="ru-RU"/>
+        </w:rPr>
+        <mc:AlternateContent>
+          <mc:Choice Requires="wps">
+            <w:drawing>
+              <wp:anchor distT="0" distB="0" distL="114300" distR="114300" simplePos="0" relativeHeight="251778048" behindDoc="0" locked="0" layoutInCell="1" allowOverlap="1" wp14:anchorId="392EED84" wp14:editId="049BAF7F">
+                <wp:simplePos x="0" y="0"/>
+                <wp:positionH relativeFrom="column">
+                  <wp:posOffset>-56515</wp:posOffset>
+                </wp:positionH>
+                <wp:positionV relativeFrom="paragraph">
+                  <wp:posOffset>190500</wp:posOffset>
+                </wp:positionV>
+                <wp:extent cx="2752090" cy="97518"/>
+                <wp:effectExtent l="0" t="0" r="54610" b="80645"/>
+                <wp:wrapNone/>
+                <wp:docPr id="59" name="Прямая со стрелкой 385"/>
+                <wp:cNvGraphicFramePr/>
+                <a:graphic xmlns:a="http://schemas.openxmlformats.org/drawingml/2006/main">
+                  <a:graphicData uri="http://schemas.microsoft.com/office/word/2010/wordprocessingShape">
+                    <wps:wsp>
+                      <wps:cNvCnPr/>
+                      <wps:spPr>
+                        <a:xfrm>
+                          <a:off x="0" y="0"/>
+                          <a:ext cx="2752090" cy="97518"/>
+                        </a:xfrm>
+                        <a:prstGeom prst="straightConnector1">
+                          <a:avLst/>
+                        </a:prstGeom>
+                        <a:ln>
+                          <a:solidFill>
+                            <a:schemeClr val="tx1"/>
+                          </a:solidFill>
+                          <a:tailEnd type="arrow"/>
+                        </a:ln>
+                      </wps:spPr>
+                      <wps:style>
+                        <a:lnRef idx="1">
+                          <a:schemeClr val="accent1"/>
+                        </a:lnRef>
+                        <a:fillRef idx="0">
+                          <a:schemeClr val="accent1"/>
+                        </a:fillRef>
+                        <a:effectRef idx="0">
+                          <a:schemeClr val="accent1"/>
+                        </a:effectRef>
+                        <a:fontRef idx="minor">
+                          <a:schemeClr val="tx1"/>
+                        </a:fontRef>
+                      </wps:style>
+                      <wps:bodyPr/>
+                    </wps:wsp>
+                  </a:graphicData>
+                </a:graphic>
+                <wp14:sizeRelH relativeFrom="margin">
+                  <wp14:pctWidth>0</wp14:pctWidth>
+                </wp14:sizeRelH>
+                <wp14:sizeRelV relativeFrom="margin">
+                  <wp14:pctHeight>0</wp14:pctHeight>
+                </wp14:sizeRelV>
+              </wp:anchor>
+            </w:drawing>
+          </mc:Choice>
+          <mc:Fallback>
+            <w:pict>
+              <v:shape w14:anchorId="2CAE6AEA" id="Прямая со стрелкой 385" o:spid="_x0000_s1026" type="#_x0000_t32" style="position:absolute;margin-left:-4.45pt;margin-top:15pt;width:216.7pt;height:7.7pt;z-index:251778048;visibility:visible;mso-wrap-style:square;mso-width-percent:0;mso-height-percent:0;mso-wrap-distance-left:9pt;mso-wrap-distance-top:0;mso-wrap-distance-right:9pt;mso-wrap-distance-bottom:0;mso-position-horizontal:absolute;mso-position-horizontal-relative:text;mso-position-vertical:absolute;mso-position-vertical-relative:text;mso-width-percent:0;mso-height-percent:0;mso-width-relative:margin;mso-height-relative:margin" o:gfxdata="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" strokecolor="black [3213]">
+                <v:stroke endarrow="open"/>
+              </v:shape>
+            </w:pict>
+          </mc:Fallback>
+        </mc:AlternateContent>
+      </w:r>
+      <w:r>
+        <w:rPr>
+          <w:rFonts w:eastAsiaTheme="minorEastAsia"/>
+          <w:noProof/>
+          <w:sz w:val="28"/>
+          <w:szCs w:val="28"/>
+          <w:lang w:eastAsia="ru-RU"/>
+        </w:rPr>
+        <mc:AlternateContent>
+          <mc:Choice Requires="wps">
+            <w:drawing>
+              <wp:anchor distT="0" distB="0" distL="114300" distR="114300" simplePos="0" relativeHeight="251776000" behindDoc="0" locked="0" layoutInCell="1" allowOverlap="1" wp14:anchorId="3CE903AB" wp14:editId="42AF9E0D">
+                <wp:simplePos x="0" y="0"/>
+                <wp:positionH relativeFrom="column">
+                  <wp:posOffset>-56878</wp:posOffset>
+                </wp:positionH>
+                <wp:positionV relativeFrom="paragraph">
+                  <wp:posOffset>192313</wp:posOffset>
+                </wp:positionV>
+                <wp:extent cx="21771" cy="4277723"/>
+                <wp:effectExtent l="0" t="0" r="16510" b="15240"/>
+                <wp:wrapNone/>
+                <wp:docPr id="58" name="Прямая соединительная линия 30"/>
+                <wp:cNvGraphicFramePr/>
+                <a:graphic xmlns:a="http://schemas.openxmlformats.org/drawingml/2006/main">
+                  <a:graphicData uri="http://schemas.microsoft.com/office/word/2010/wordprocessingShape">
+                    <wps:wsp>
+                      <wps:cNvCnPr/>
+                      <wps:spPr>
+                        <a:xfrm flipH="1" flipV="1">
+                          <a:off x="0" y="0"/>
+                          <a:ext cx="21771" cy="4277723"/>
+                        </a:xfrm>
+                        <a:prstGeom prst="line">
+                          <a:avLst/>
+                        </a:prstGeom>
+                        <a:ln>
+                          <a:solidFill>
+                            <a:schemeClr val="tx1"/>
+                          </a:solidFill>
+                        </a:ln>
+                      </wps:spPr>
+                      <wps:style>
+                        <a:lnRef idx="1">
+                          <a:schemeClr val="accent1"/>
+                        </a:lnRef>
+                        <a:fillRef idx="0">
+                          <a:schemeClr val="accent1"/>
+                        </a:fillRef>
+                        <a:effectRef idx="0">
+                          <a:schemeClr val="accent1"/>
+                        </a:effectRef>
+                        <a:fontRef idx="minor">
+                          <a:schemeClr val="tx1"/>
+                        </a:fontRef>
+                      </wps:style>
+                      <wps:bodyPr/>
+                    </wps:wsp>
+                  </a:graphicData>
+                </a:graphic>
+                <wp14:sizeRelH relativeFrom="margin">
+                  <wp14:pctWidth>0</wp14:pctWidth>
+                </wp14:sizeRelH>
+                <wp14:sizeRelV relativeFrom="margin">
+                  <wp14:pctHeight>0</wp14:pctHeight>
+                </wp14:sizeRelV>
+              </wp:anchor>
+            </w:drawing>
+          </mc:Choice>
+          <mc:Fallback>
+            <w:pict>
+              <v:line w14:anchorId="6B82B084" id="Прямая соединительная линия 30" o:spid="_x0000_s1026" style="position:absolute;flip:x y;z-index:251776000;visibility:visible;mso-wrap-style:square;mso-width-percent:0;mso-height-percent:0;mso-wrap-distance-left:9pt;mso-wrap-distance-top:0;mso-wrap-distance-right:9pt;mso-wrap-distance-bottom:0;mso-position-horizontal:absolute;mso-position-horizontal-relative:text;mso-position-vertical:absolute;mso-position-vertical-relative:text;mso-width-percent:0;mso-height-percent:0;mso-width-relative:margin;mso-height-relative:margin" from="-4.5pt,15.15pt" to="-2.8pt,352pt" o:gfxdata="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" strokecolor="black [3213]"/>
+            </w:pict>
+          </mc:Fallback>
+        </mc:AlternateContent>
+      </w:r>
+      <w:r>
         <w:rPr>
           <w:rStyle w:val="Heading1Char"/>
           <w:rFonts w:ascii="Times New Roman" w:hAnsi="Times New Roman" w:cs="Times New Roman"/>
@@ -10203,13 +11077,9 @@
           <w:szCs w:val="28"/>
           <w:lang w:val="en-US"/>
         </w:rPr>
-      </w:pPr>
-    </w:p>
-    <w:p>
-      <w:pPr>
-        <w:autoSpaceDE w:val="0"/>
-        <w:autoSpaceDN w:val="0"/>
-        <w:adjustRightInd w:val="0"/>
+        <w:tab/>
+      </w:r>
+      <w:r>
         <w:rPr>
           <w:rStyle w:val="Heading1Char"/>
           <w:rFonts w:ascii="Times New Roman" w:hAnsi="Times New Roman" w:cs="Times New Roman"/>
@@ -10219,13 +11089,9 @@
           <w:szCs w:val="28"/>
           <w:lang w:val="en-US"/>
         </w:rPr>
-      </w:pPr>
-    </w:p>
-    <w:p>
-      <w:pPr>
-        <w:autoSpaceDE w:val="0"/>
-        <w:autoSpaceDN w:val="0"/>
-        <w:adjustRightInd w:val="0"/>
+        <w:tab/>
+      </w:r>
+      <w:r>
         <w:rPr>
           <w:rStyle w:val="Heading1Char"/>
           <w:rFonts w:ascii="Times New Roman" w:hAnsi="Times New Roman" w:cs="Times New Roman"/>
@@ -10235,13 +11101,9 @@
           <w:szCs w:val="28"/>
           <w:lang w:val="en-US"/>
         </w:rPr>
-      </w:pPr>
-    </w:p>
-    <w:p>
-      <w:pPr>
-        <w:autoSpaceDE w:val="0"/>
-        <w:autoSpaceDN w:val="0"/>
-        <w:adjustRightInd w:val="0"/>
+        <w:tab/>
+      </w:r>
+      <w:r>
         <w:rPr>
           <w:rStyle w:val="Heading1Char"/>
           <w:rFonts w:ascii="Times New Roman" w:hAnsi="Times New Roman" w:cs="Times New Roman"/>
@@ -10251,13 +11113,9 @@
           <w:szCs w:val="28"/>
           <w:lang w:val="en-US"/>
         </w:rPr>
-      </w:pPr>
-    </w:p>
-    <w:p>
-      <w:pPr>
-        <w:autoSpaceDE w:val="0"/>
-        <w:autoSpaceDN w:val="0"/>
-        <w:adjustRightInd w:val="0"/>
+        <w:tab/>
+      </w:r>
+      <w:r>
         <w:rPr>
           <w:rStyle w:val="Heading1Char"/>
           <w:rFonts w:ascii="Times New Roman" w:hAnsi="Times New Roman" w:cs="Times New Roman"/>
@@ -10267,13 +11125,9 @@
           <w:szCs w:val="28"/>
           <w:lang w:val="en-US"/>
         </w:rPr>
-      </w:pPr>
-    </w:p>
-    <w:p>
-      <w:pPr>
-        <w:autoSpaceDE w:val="0"/>
-        <w:autoSpaceDN w:val="0"/>
-        <w:adjustRightInd w:val="0"/>
+        <w:tab/>
+      </w:r>
+      <w:r>
         <w:rPr>
           <w:rStyle w:val="Heading1Char"/>
           <w:rFonts w:ascii="Times New Roman" w:hAnsi="Times New Roman" w:cs="Times New Roman"/>
@@ -10283,13 +11137,9 @@
           <w:szCs w:val="28"/>
           <w:lang w:val="en-US"/>
         </w:rPr>
-      </w:pPr>
-    </w:p>
-    <w:p>
-      <w:pPr>
-        <w:autoSpaceDE w:val="0"/>
-        <w:autoSpaceDN w:val="0"/>
-        <w:adjustRightInd w:val="0"/>
+        <w:tab/>
+      </w:r>
+      <w:r>
         <w:rPr>
           <w:rStyle w:val="Heading1Char"/>
           <w:rFonts w:ascii="Times New Roman" w:hAnsi="Times New Roman" w:cs="Times New Roman"/>
@@ -10299,7 +11149,8 @@
           <w:szCs w:val="28"/>
           <w:lang w:val="en-US"/>
         </w:rPr>
-      </w:pPr>
+        <w:tab/>
+      </w:r>
     </w:p>
     <w:p>
       <w:pPr>
@@ -10313,15 +11164,10 @@
           <w:color w:val="auto"/>
           <w:sz w:val="28"/>
           <w:szCs w:val="28"/>
-          <w:lang w:val="en-US"/>
-        </w:rPr>
-      </w:pPr>
-    </w:p>
-    <w:p>
-      <w:pPr>
-        <w:autoSpaceDE w:val="0"/>
-        <w:autoSpaceDN w:val="0"/>
-        <w:adjustRightInd w:val="0"/>
+          <w:lang w:val="ru-RU"/>
+        </w:rPr>
+      </w:pPr>
+      <w:r>
         <w:rPr>
           <w:rStyle w:val="Heading1Char"/>
           <w:rFonts w:ascii="Times New Roman" w:hAnsi="Times New Roman" w:cs="Times New Roman"/>
@@ -10331,13 +11177,9 @@
           <w:szCs w:val="28"/>
           <w:lang w:val="en-US"/>
         </w:rPr>
-      </w:pPr>
-    </w:p>
-    <w:p>
-      <w:pPr>
-        <w:autoSpaceDE w:val="0"/>
-        <w:autoSpaceDN w:val="0"/>
-        <w:adjustRightInd w:val="0"/>
+        <w:tab/>
+      </w:r>
+      <w:r>
         <w:rPr>
           <w:rStyle w:val="Heading1Char"/>
           <w:rFonts w:ascii="Times New Roman" w:hAnsi="Times New Roman" w:cs="Times New Roman"/>
@@ -10347,6 +11189,2829 @@
           <w:szCs w:val="28"/>
           <w:lang w:val="en-US"/>
         </w:rPr>
+        <w:tab/>
+      </w:r>
+      <w:r>
+        <w:rPr>
+          <w:rStyle w:val="Heading1Char"/>
+          <w:rFonts w:ascii="Times New Roman" w:hAnsi="Times New Roman" w:cs="Times New Roman"/>
+          <w:bCs/>
+          <w:color w:val="auto"/>
+          <w:sz w:val="28"/>
+          <w:szCs w:val="28"/>
+          <w:lang w:val="en-US"/>
+        </w:rPr>
+        <w:tab/>
+      </w:r>
+      <w:r>
+        <w:rPr>
+          <w:rStyle w:val="Heading1Char"/>
+          <w:rFonts w:ascii="Times New Roman" w:hAnsi="Times New Roman" w:cs="Times New Roman"/>
+          <w:bCs/>
+          <w:color w:val="auto"/>
+          <w:sz w:val="28"/>
+          <w:szCs w:val="28"/>
+          <w:lang w:val="en-US"/>
+        </w:rPr>
+        <w:tab/>
+      </w:r>
+      <w:r>
+        <w:rPr>
+          <w:rStyle w:val="Heading1Char"/>
+          <w:rFonts w:ascii="Times New Roman" w:hAnsi="Times New Roman" w:cs="Times New Roman"/>
+          <w:bCs/>
+          <w:color w:val="auto"/>
+          <w:sz w:val="28"/>
+          <w:szCs w:val="28"/>
+          <w:lang w:val="en-US"/>
+        </w:rPr>
+        <w:tab/>
+      </w:r>
+      <w:r>
+        <w:rPr>
+          <w:rStyle w:val="Heading1Char"/>
+          <w:rFonts w:ascii="Times New Roman" w:hAnsi="Times New Roman" w:cs="Times New Roman"/>
+          <w:bCs/>
+          <w:color w:val="auto"/>
+          <w:sz w:val="28"/>
+          <w:szCs w:val="28"/>
+          <w:lang w:val="en-US"/>
+        </w:rPr>
+        <w:tab/>
+      </w:r>
+      <w:r>
+        <w:rPr>
+          <w:rStyle w:val="Heading1Char"/>
+          <w:rFonts w:ascii="Times New Roman" w:hAnsi="Times New Roman" w:cs="Times New Roman"/>
+          <w:bCs/>
+          <w:color w:val="auto"/>
+          <w:sz w:val="28"/>
+          <w:szCs w:val="28"/>
+          <w:lang w:val="ru-RU"/>
+        </w:rPr>
+        <w:t xml:space="preserve">  Да</w:t>
+      </w:r>
+    </w:p>
+    <w:p>
+      <w:pPr>
+        <w:autoSpaceDE w:val="0"/>
+        <w:autoSpaceDN w:val="0"/>
+        <w:adjustRightInd w:val="0"/>
+        <w:rPr>
+          <w:rStyle w:val="Heading1Char"/>
+          <w:rFonts w:ascii="Times New Roman" w:hAnsi="Times New Roman" w:cs="Times New Roman"/>
+          <w:bCs/>
+          <w:color w:val="auto"/>
+          <w:sz w:val="28"/>
+          <w:szCs w:val="28"/>
+          <w:lang w:val="en-US"/>
+        </w:rPr>
+      </w:pPr>
+      <w:r>
+        <w:rPr>
+          <w:rFonts w:eastAsiaTheme="minorEastAsia"/>
+          <w:noProof/>
+          <w:sz w:val="28"/>
+          <w:szCs w:val="28"/>
+          <w:lang w:eastAsia="ru-RU"/>
+        </w:rPr>
+        <mc:AlternateContent>
+          <mc:Choice Requires="wps">
+            <w:drawing>
+              <wp:anchor distT="0" distB="0" distL="114300" distR="114300" simplePos="0" relativeHeight="251753472" behindDoc="0" locked="0" layoutInCell="1" allowOverlap="1" wp14:anchorId="337A530A" wp14:editId="2550B573">
+                <wp:simplePos x="0" y="0"/>
+                <wp:positionH relativeFrom="column">
+                  <wp:posOffset>2695575</wp:posOffset>
+                </wp:positionH>
+                <wp:positionV relativeFrom="paragraph">
+                  <wp:posOffset>113030</wp:posOffset>
+                </wp:positionV>
+                <wp:extent cx="0" cy="583565"/>
+                <wp:effectExtent l="95250" t="0" r="57150" b="64135"/>
+                <wp:wrapNone/>
+                <wp:docPr id="46" name="Прямая со стрелкой 385"/>
+                <wp:cNvGraphicFramePr/>
+                <a:graphic xmlns:a="http://schemas.openxmlformats.org/drawingml/2006/main">
+                  <a:graphicData uri="http://schemas.microsoft.com/office/word/2010/wordprocessingShape">
+                    <wps:wsp>
+                      <wps:cNvCnPr/>
+                      <wps:spPr>
+                        <a:xfrm>
+                          <a:off x="0" y="0"/>
+                          <a:ext cx="0" cy="583565"/>
+                        </a:xfrm>
+                        <a:prstGeom prst="straightConnector1">
+                          <a:avLst/>
+                        </a:prstGeom>
+                        <a:ln>
+                          <a:solidFill>
+                            <a:schemeClr val="tx1"/>
+                          </a:solidFill>
+                          <a:tailEnd type="arrow"/>
+                        </a:ln>
+                      </wps:spPr>
+                      <wps:style>
+                        <a:lnRef idx="1">
+                          <a:schemeClr val="accent1"/>
+                        </a:lnRef>
+                        <a:fillRef idx="0">
+                          <a:schemeClr val="accent1"/>
+                        </a:fillRef>
+                        <a:effectRef idx="0">
+                          <a:schemeClr val="accent1"/>
+                        </a:effectRef>
+                        <a:fontRef idx="minor">
+                          <a:schemeClr val="tx1"/>
+                        </a:fontRef>
+                      </wps:style>
+                      <wps:bodyPr/>
+                    </wps:wsp>
+                  </a:graphicData>
+                </a:graphic>
+              </wp:anchor>
+            </w:drawing>
+          </mc:Choice>
+          <mc:Fallback>
+            <w:pict>
+              <v:shape w14:anchorId="17D21E68" id="Прямая со стрелкой 385" o:spid="_x0000_s1026" type="#_x0000_t32" style="position:absolute;margin-left:212.25pt;margin-top:8.9pt;width:0;height:45.95pt;z-index:251753472;visibility:visible;mso-wrap-style:square;mso-wrap-distance-left:9pt;mso-wrap-distance-top:0;mso-wrap-distance-right:9pt;mso-wrap-distance-bottom:0;mso-position-horizontal:absolute;mso-position-horizontal-relative:text;mso-position-vertical:absolute;mso-position-vertical-relative:text" o:gfxdata="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" strokecolor="black [3213]">
+                <v:stroke endarrow="open"/>
+              </v:shape>
+            </w:pict>
+          </mc:Fallback>
+        </mc:AlternateContent>
+      </w:r>
+      <w:r>
+        <w:rPr>
+          <w:rFonts w:eastAsiaTheme="minorEastAsia"/>
+          <w:noProof/>
+          <w:sz w:val="28"/>
+          <w:szCs w:val="28"/>
+          <w:lang w:eastAsia="ru-RU"/>
+        </w:rPr>
+        <mc:AlternateContent>
+          <mc:Choice Requires="wps">
+            <w:drawing>
+              <wp:anchor distT="0" distB="0" distL="114300" distR="114300" simplePos="0" relativeHeight="251754496" behindDoc="0" locked="0" layoutInCell="1" allowOverlap="1" wp14:anchorId="38DBF334" wp14:editId="33FEC7EE">
+                <wp:simplePos x="0" y="0"/>
+                <wp:positionH relativeFrom="column">
+                  <wp:posOffset>1813179</wp:posOffset>
+                </wp:positionH>
+                <wp:positionV relativeFrom="paragraph">
+                  <wp:posOffset>59055</wp:posOffset>
+                </wp:positionV>
+                <wp:extent cx="1760220" cy="495300"/>
+                <wp:effectExtent l="12700" t="12700" r="17780" b="12700"/>
+                <wp:wrapNone/>
+                <wp:docPr id="41" name="Прямоугольник 376"/>
+                <wp:cNvGraphicFramePr/>
+                <a:graphic xmlns:a="http://schemas.openxmlformats.org/drawingml/2006/main">
+                  <a:graphicData uri="http://schemas.microsoft.com/office/word/2010/wordprocessingShape">
+                    <wps:wsp>
+                      <wps:cNvSpPr/>
+                      <wps:spPr>
+                        <a:xfrm>
+                          <a:off x="0" y="0"/>
+                          <a:ext cx="1760220" cy="495300"/>
+                        </a:xfrm>
+                        <a:prstGeom prst="rect">
+                          <a:avLst/>
+                        </a:prstGeom>
+                        <a:solidFill>
+                          <a:schemeClr val="bg1"/>
+                        </a:solidFill>
+                        <a:ln>
+                          <a:solidFill>
+                            <a:schemeClr val="tx1"/>
+                          </a:solidFill>
+                        </a:ln>
+                      </wps:spPr>
+                      <wps:style>
+                        <a:lnRef idx="2">
+                          <a:schemeClr val="accent1">
+                            <a:shade val="50000"/>
+                          </a:schemeClr>
+                        </a:lnRef>
+                        <a:fillRef idx="1">
+                          <a:schemeClr val="accent1"/>
+                        </a:fillRef>
+                        <a:effectRef idx="0">
+                          <a:schemeClr val="accent1"/>
+                        </a:effectRef>
+                        <a:fontRef idx="minor">
+                          <a:schemeClr val="lt1"/>
+                        </a:fontRef>
+                      </wps:style>
+                      <wps:txbx>
+                        <w:txbxContent>
+                          <w:p>
+                            <w:pPr>
+                              <w:jc w:val="center"/>
+                              <w:rPr>
+                                <w:color w:val="000000" w:themeColor="text1"/>
+                                <w:lang w:val="en-US"/>
+                              </w:rPr>
+                            </w:pPr>
+                            <w:r>
+                              <w:rPr>
+                                <w:color w:val="000000" w:themeColor="text1"/>
+                              </w:rPr>
+                              <w:t xml:space="preserve">Считывание строки из </w:t>
+                            </w:r>
+                            <w:r>
+                              <w:rPr>
+                                <w:color w:val="000000" w:themeColor="text1"/>
+                                <w:lang w:val="ru-RU"/>
+                              </w:rPr>
+                              <w:t>входного</w:t>
+                            </w:r>
+                            <w:r>
+                              <w:rPr>
+                                <w:color w:val="000000" w:themeColor="text1"/>
+                              </w:rPr>
+                              <w:t xml:space="preserve"> файла</w:t>
+                            </w:r>
+                          </w:p>
+                        </w:txbxContent>
+                      </wps:txbx>
+                      <wps:bodyPr rot="0" spcFirstLastPara="0" vertOverflow="overflow" horzOverflow="overflow" vert="horz" wrap="square" lIns="91440" tIns="45720" rIns="91440" bIns="45720" numCol="1" spcCol="0" rtlCol="0" fromWordArt="0" anchor="ctr" anchorCtr="0" forceAA="0" compatLnSpc="1">
+                        <a:prstTxWarp prst="textNoShape">
+                          <a:avLst/>
+                        </a:prstTxWarp>
+                        <a:noAutofit/>
+                      </wps:bodyPr>
+                    </wps:wsp>
+                  </a:graphicData>
+                </a:graphic>
+                <wp14:sizeRelV relativeFrom="margin">
+                  <wp14:pctHeight>0</wp14:pctHeight>
+                </wp14:sizeRelV>
+              </wp:anchor>
+            </w:drawing>
+          </mc:Choice>
+          <mc:Fallback>
+            <w:pict>
+              <v:rect w14:anchorId="38DBF334" id="_x0000_s1047" style="position:absolute;margin-left:142.75pt;margin-top:4.65pt;width:138.6pt;height:39pt;z-index:251754496;visibility:visible;mso-wrap-style:square;mso-height-percent:0;mso-wrap-distance-left:9pt;mso-wrap-distance-top:0;mso-wrap-distance-right:9pt;mso-wrap-distance-bottom:0;mso-position-horizontal:absolute;mso-position-horizontal-relative:text;mso-position-vertical:absolute;mso-position-vertical-relative:text;mso-height-percent:0;mso-height-relative:margin;v-text-anchor:middle" o:gfxdata="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" fillcolor="white [3212]" strokecolor="black [3213]" strokeweight="2pt">
+                <v:textbox>
+                  <w:txbxContent>
+                    <w:p>
+                      <w:pPr>
+                        <w:jc w:val="center"/>
+                        <w:rPr>
+                          <w:color w:val="000000" w:themeColor="text1"/>
+                          <w:lang w:val="en-US"/>
+                        </w:rPr>
+                      </w:pPr>
+                      <w:r>
+                        <w:rPr>
+                          <w:color w:val="000000" w:themeColor="text1"/>
+                        </w:rPr>
+                        <w:t xml:space="preserve">Считывание строки из </w:t>
+                      </w:r>
+                      <w:r>
+                        <w:rPr>
+                          <w:color w:val="000000" w:themeColor="text1"/>
+                          <w:lang w:val="ru-RU"/>
+                        </w:rPr>
+                        <w:t>входного</w:t>
+                      </w:r>
+                      <w:r>
+                        <w:rPr>
+                          <w:color w:val="000000" w:themeColor="text1"/>
+                        </w:rPr>
+                        <w:t xml:space="preserve"> файла</w:t>
+                      </w:r>
+                    </w:p>
+                  </w:txbxContent>
+                </v:textbox>
+              </v:rect>
+            </w:pict>
+          </mc:Fallback>
+        </mc:AlternateContent>
+      </w:r>
+    </w:p>
+    <w:p>
+      <w:pPr>
+        <w:autoSpaceDE w:val="0"/>
+        <w:autoSpaceDN w:val="0"/>
+        <w:adjustRightInd w:val="0"/>
+        <w:rPr>
+          <w:rStyle w:val="Heading1Char"/>
+          <w:rFonts w:ascii="Times New Roman" w:hAnsi="Times New Roman" w:cs="Times New Roman"/>
+          <w:bCs/>
+          <w:color w:val="auto"/>
+          <w:sz w:val="28"/>
+          <w:szCs w:val="28"/>
+          <w:lang w:val="en-US"/>
+        </w:rPr>
+      </w:pPr>
+    </w:p>
+    <w:p>
+      <w:pPr>
+        <w:autoSpaceDE w:val="0"/>
+        <w:autoSpaceDN w:val="0"/>
+        <w:adjustRightInd w:val="0"/>
+        <w:rPr>
+          <w:rStyle w:val="Heading1Char"/>
+          <w:rFonts w:ascii="Times New Roman" w:hAnsi="Times New Roman" w:cs="Times New Roman"/>
+          <w:bCs/>
+          <w:color w:val="auto"/>
+          <w:sz w:val="28"/>
+          <w:szCs w:val="28"/>
+          <w:lang w:val="en-US"/>
+        </w:rPr>
+      </w:pPr>
+    </w:p>
+    <w:p>
+      <w:pPr>
+        <w:autoSpaceDE w:val="0"/>
+        <w:autoSpaceDN w:val="0"/>
+        <w:adjustRightInd w:val="0"/>
+        <w:rPr>
+          <w:rStyle w:val="Heading1Char"/>
+          <w:rFonts w:ascii="Times New Roman" w:hAnsi="Times New Roman" w:cs="Times New Roman"/>
+          <w:bCs/>
+          <w:color w:val="auto"/>
+          <w:sz w:val="28"/>
+          <w:szCs w:val="28"/>
+          <w:lang w:val="en-US"/>
+        </w:rPr>
+      </w:pPr>
+      <w:r>
+        <w:rPr>
+          <w:rFonts w:eastAsiaTheme="minorEastAsia"/>
+          <w:noProof/>
+          <w:sz w:val="28"/>
+          <w:szCs w:val="28"/>
+          <w:lang w:eastAsia="ru-RU"/>
+        </w:rPr>
+        <mc:AlternateContent>
+          <mc:Choice Requires="wps">
+            <w:drawing>
+              <wp:anchor distT="0" distB="0" distL="114300" distR="114300" simplePos="0" relativeHeight="251751424" behindDoc="0" locked="0" layoutInCell="1" allowOverlap="1" wp14:anchorId="798C5647" wp14:editId="7261FFD7">
+                <wp:simplePos x="0" y="0"/>
+                <wp:positionH relativeFrom="column">
+                  <wp:posOffset>1019810</wp:posOffset>
+                </wp:positionH>
+                <wp:positionV relativeFrom="paragraph">
+                  <wp:posOffset>82296</wp:posOffset>
+                </wp:positionV>
+                <wp:extent cx="3401920" cy="619312"/>
+                <wp:effectExtent l="12700" t="12700" r="14605" b="15875"/>
+                <wp:wrapNone/>
+                <wp:docPr id="45" name="Параллелограмм 11"/>
+                <wp:cNvGraphicFramePr/>
+                <a:graphic xmlns:a="http://schemas.openxmlformats.org/drawingml/2006/main">
+                  <a:graphicData uri="http://schemas.microsoft.com/office/word/2010/wordprocessingShape">
+                    <wps:wsp>
+                      <wps:cNvSpPr/>
+                      <wps:spPr>
+                        <a:xfrm>
+                          <a:off x="0" y="0"/>
+                          <a:ext cx="3401920" cy="619312"/>
+                        </a:xfrm>
+                        <a:prstGeom prst="parallelogram">
+                          <a:avLst/>
+                        </a:prstGeom>
+                      </wps:spPr>
+                      <wps:style>
+                        <a:lnRef idx="2">
+                          <a:schemeClr val="dk1"/>
+                        </a:lnRef>
+                        <a:fillRef idx="1">
+                          <a:schemeClr val="lt1"/>
+                        </a:fillRef>
+                        <a:effectRef idx="0">
+                          <a:schemeClr val="dk1"/>
+                        </a:effectRef>
+                        <a:fontRef idx="minor">
+                          <a:schemeClr val="dk1"/>
+                        </a:fontRef>
+                      </wps:style>
+                      <wps:txbx>
+                        <w:txbxContent>
+                          <w:p>
+                            <w:pPr>
+                              <w:jc w:val="center"/>
+                              <w:rPr>
+                                <w:lang w:val="ru-RU"/>
+                              </w:rPr>
+                            </w:pPr>
+                            <w:r>
+                              <w:rPr>
+                                <w:lang w:val="ru-RU"/>
+                              </w:rPr>
+                              <w:t>Строка корректна?</w:t>
+                            </w:r>
+                            <w:r>
+                              <w:rPr>
+                                <w:lang w:val="ru-RU"/>
+                              </w:rPr>
+                              <w:t xml:space="preserve"> (проверка номера строки, команды, операнда)</w:t>
+                            </w:r>
+                          </w:p>
+                        </w:txbxContent>
+                      </wps:txbx>
+                      <wps:bodyPr rot="0" spcFirstLastPara="0" vertOverflow="overflow" horzOverflow="overflow" vert="horz" wrap="square" lIns="91440" tIns="45720" rIns="91440" bIns="45720" numCol="1" spcCol="0" rtlCol="0" fromWordArt="0" anchor="ctr" anchorCtr="0" forceAA="0" compatLnSpc="1">
+                        <a:prstTxWarp prst="textNoShape">
+                          <a:avLst/>
+                        </a:prstTxWarp>
+                        <a:noAutofit/>
+                      </wps:bodyPr>
+                    </wps:wsp>
+                  </a:graphicData>
+                </a:graphic>
+                <wp14:sizeRelH relativeFrom="margin">
+                  <wp14:pctWidth>0</wp14:pctWidth>
+                </wp14:sizeRelH>
+                <wp14:sizeRelV relativeFrom="margin">
+                  <wp14:pctHeight>0</wp14:pctHeight>
+                </wp14:sizeRelV>
+              </wp:anchor>
+            </w:drawing>
+          </mc:Choice>
+          <mc:Fallback>
+            <w:pict>
+              <v:shape w14:anchorId="798C5647" id="_x0000_s1048" type="#_x0000_t7" style="position:absolute;margin-left:80.3pt;margin-top:6.5pt;width:267.85pt;height:48.75pt;z-index:251751424;visibility:visible;mso-wrap-style:square;mso-width-percent:0;mso-height-percent:0;mso-wrap-distance-left:9pt;mso-wrap-distance-top:0;mso-wrap-distance-right:9pt;mso-wrap-distance-bottom:0;mso-position-horizontal:absolute;mso-position-horizontal-relative:text;mso-position-vertical:absolute;mso-position-vertical-relative:text;mso-width-percent:0;mso-height-percent:0;mso-width-relative:margin;mso-height-relative:margin;v-text-anchor:middle" o:gfxdata="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" adj="983" fillcolor="white [3201]" strokecolor="black [3200]" strokeweight="2pt">
+                <v:textbox>
+                  <w:txbxContent>
+                    <w:p>
+                      <w:pPr>
+                        <w:jc w:val="center"/>
+                        <w:rPr>
+                          <w:lang w:val="ru-RU"/>
+                        </w:rPr>
+                      </w:pPr>
+                      <w:r>
+                        <w:rPr>
+                          <w:lang w:val="ru-RU"/>
+                        </w:rPr>
+                        <w:t>Строка корректна?</w:t>
+                      </w:r>
+                      <w:r>
+                        <w:rPr>
+                          <w:lang w:val="ru-RU"/>
+                        </w:rPr>
+                        <w:t xml:space="preserve"> (проверка номера строки, команды, операнда)</w:t>
+                      </w:r>
+                    </w:p>
+                  </w:txbxContent>
+                </v:textbox>
+              </v:shape>
+            </w:pict>
+          </mc:Fallback>
+        </mc:AlternateContent>
+      </w:r>
+    </w:p>
+    <w:p>
+      <w:pPr>
+        <w:autoSpaceDE w:val="0"/>
+        <w:autoSpaceDN w:val="0"/>
+        <w:adjustRightInd w:val="0"/>
+        <w:rPr>
+          <w:rStyle w:val="Heading1Char"/>
+          <w:rFonts w:ascii="Times New Roman" w:hAnsi="Times New Roman" w:cs="Times New Roman"/>
+          <w:bCs/>
+          <w:color w:val="auto"/>
+          <w:sz w:val="28"/>
+          <w:szCs w:val="28"/>
+          <w:lang w:val="ru-RU"/>
+        </w:rPr>
+      </w:pPr>
+      <w:r>
+        <w:rPr>
+          <w:rStyle w:val="Heading1Char"/>
+          <w:rFonts w:ascii="Times New Roman" w:hAnsi="Times New Roman" w:cs="Times New Roman"/>
+          <w:bCs/>
+          <w:color w:val="auto"/>
+          <w:sz w:val="28"/>
+          <w:szCs w:val="28"/>
+          <w:lang w:val="en-US"/>
+        </w:rPr>
+        <w:tab/>
+      </w:r>
+      <w:r>
+        <w:rPr>
+          <w:rStyle w:val="Heading1Char"/>
+          <w:rFonts w:ascii="Times New Roman" w:hAnsi="Times New Roman" w:cs="Times New Roman"/>
+          <w:bCs/>
+          <w:color w:val="auto"/>
+          <w:sz w:val="28"/>
+          <w:szCs w:val="28"/>
+          <w:lang w:val="ru-RU"/>
+        </w:rPr>
+        <w:t xml:space="preserve">     Нет</w:t>
+      </w:r>
+    </w:p>
+    <w:p>
+      <w:pPr>
+        <w:autoSpaceDE w:val="0"/>
+        <w:autoSpaceDN w:val="0"/>
+        <w:adjustRightInd w:val="0"/>
+        <w:rPr>
+          <w:rStyle w:val="Heading1Char"/>
+          <w:rFonts w:ascii="Times New Roman" w:hAnsi="Times New Roman" w:cs="Times New Roman"/>
+          <w:bCs/>
+          <w:color w:val="auto"/>
+          <w:sz w:val="28"/>
+          <w:szCs w:val="28"/>
+          <w:lang w:val="en-US"/>
+        </w:rPr>
+      </w:pPr>
+      <w:r>
+        <w:rPr>
+          <w:rFonts w:eastAsiaTheme="minorEastAsia"/>
+          <w:noProof/>
+          <w:sz w:val="28"/>
+          <w:szCs w:val="28"/>
+          <w:lang w:eastAsia="ru-RU"/>
+        </w:rPr>
+        <mc:AlternateContent>
+          <mc:Choice Requires="wps">
+            <w:drawing>
+              <wp:anchor distT="0" distB="0" distL="114300" distR="114300" simplePos="0" relativeHeight="251750400" behindDoc="0" locked="0" layoutInCell="1" allowOverlap="1" wp14:anchorId="46288598" wp14:editId="1575DBC2">
+                <wp:simplePos x="0" y="0"/>
+                <wp:positionH relativeFrom="column">
+                  <wp:posOffset>-212700</wp:posOffset>
+                </wp:positionH>
+                <wp:positionV relativeFrom="paragraph">
+                  <wp:posOffset>64592</wp:posOffset>
+                </wp:positionV>
+                <wp:extent cx="2310892" cy="45719"/>
+                <wp:effectExtent l="25400" t="38100" r="0" b="81915"/>
+                <wp:wrapNone/>
+                <wp:docPr id="44" name="Прямая со стрелкой 380"/>
+                <wp:cNvGraphicFramePr/>
+                <a:graphic xmlns:a="http://schemas.openxmlformats.org/drawingml/2006/main">
+                  <a:graphicData uri="http://schemas.microsoft.com/office/word/2010/wordprocessingShape">
+                    <wps:wsp>
+                      <wps:cNvCnPr/>
+                      <wps:spPr>
+                        <a:xfrm flipH="1">
+                          <a:off x="0" y="0"/>
+                          <a:ext cx="2310892" cy="45719"/>
+                        </a:xfrm>
+                        <a:prstGeom prst="straightConnector1">
+                          <a:avLst/>
+                        </a:prstGeom>
+                        <a:ln>
+                          <a:solidFill>
+                            <a:schemeClr val="tx1"/>
+                          </a:solidFill>
+                          <a:tailEnd type="arrow"/>
+                        </a:ln>
+                      </wps:spPr>
+                      <wps:style>
+                        <a:lnRef idx="1">
+                          <a:schemeClr val="accent1"/>
+                        </a:lnRef>
+                        <a:fillRef idx="0">
+                          <a:schemeClr val="accent1"/>
+                        </a:fillRef>
+                        <a:effectRef idx="0">
+                          <a:schemeClr val="accent1"/>
+                        </a:effectRef>
+                        <a:fontRef idx="minor">
+                          <a:schemeClr val="tx1"/>
+                        </a:fontRef>
+                      </wps:style>
+                      <wps:bodyPr/>
+                    </wps:wsp>
+                  </a:graphicData>
+                </a:graphic>
+                <wp14:sizeRelH relativeFrom="margin">
+                  <wp14:pctWidth>0</wp14:pctWidth>
+                </wp14:sizeRelH>
+                <wp14:sizeRelV relativeFrom="margin">
+                  <wp14:pctHeight>0</wp14:pctHeight>
+                </wp14:sizeRelV>
+              </wp:anchor>
+            </w:drawing>
+          </mc:Choice>
+          <mc:Fallback>
+            <w:pict>
+              <v:shape w14:anchorId="11BFE834" id="Прямая со стрелкой 380" o:spid="_x0000_s1026" type="#_x0000_t32" style="position:absolute;margin-left:-16.75pt;margin-top:5.1pt;width:181.95pt;height:3.6pt;flip:x;z-index:251750400;visibility:visible;mso-wrap-style:square;mso-width-percent:0;mso-height-percent:0;mso-wrap-distance-left:9pt;mso-wrap-distance-top:0;mso-wrap-distance-right:9pt;mso-wrap-distance-bottom:0;mso-position-horizontal:absolute;mso-position-horizontal-relative:text;mso-position-vertical:absolute;mso-position-vertical-relative:text;mso-width-percent:0;mso-height-percent:0;mso-width-relative:margin;mso-height-relative:margin" o:gfxdata="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" strokecolor="black [3213]">
+                <v:stroke endarrow="open"/>
+              </v:shape>
+            </w:pict>
+          </mc:Fallback>
+        </mc:AlternateContent>
+      </w:r>
+      <w:r>
+        <w:rPr>
+          <w:rFonts w:eastAsiaTheme="minorEastAsia"/>
+          <w:noProof/>
+          <w:sz w:val="28"/>
+          <w:szCs w:val="28"/>
+          <w:lang w:eastAsia="ru-RU"/>
+        </w:rPr>
+        <mc:AlternateContent>
+          <mc:Choice Requires="wps">
+            <w:drawing>
+              <wp:anchor distT="0" distB="0" distL="114300" distR="114300" simplePos="0" relativeHeight="251748352" behindDoc="0" locked="0" layoutInCell="1" allowOverlap="1" wp14:anchorId="541F4D5E" wp14:editId="1AC22F2C">
+                <wp:simplePos x="0" y="0"/>
+                <wp:positionH relativeFrom="column">
+                  <wp:posOffset>2705100</wp:posOffset>
+                </wp:positionH>
+                <wp:positionV relativeFrom="paragraph">
+                  <wp:posOffset>70231</wp:posOffset>
+                </wp:positionV>
+                <wp:extent cx="0" cy="583565"/>
+                <wp:effectExtent l="95250" t="0" r="57150" b="64135"/>
+                <wp:wrapNone/>
+                <wp:docPr id="42" name="Прямая со стрелкой 374"/>
+                <wp:cNvGraphicFramePr/>
+                <a:graphic xmlns:a="http://schemas.openxmlformats.org/drawingml/2006/main">
+                  <a:graphicData uri="http://schemas.microsoft.com/office/word/2010/wordprocessingShape">
+                    <wps:wsp>
+                      <wps:cNvCnPr/>
+                      <wps:spPr>
+                        <a:xfrm>
+                          <a:off x="0" y="0"/>
+                          <a:ext cx="0" cy="583565"/>
+                        </a:xfrm>
+                        <a:prstGeom prst="straightConnector1">
+                          <a:avLst/>
+                        </a:prstGeom>
+                        <a:ln>
+                          <a:solidFill>
+                            <a:schemeClr val="tx1"/>
+                          </a:solidFill>
+                          <a:tailEnd type="arrow"/>
+                        </a:ln>
+                      </wps:spPr>
+                      <wps:style>
+                        <a:lnRef idx="1">
+                          <a:schemeClr val="accent1"/>
+                        </a:lnRef>
+                        <a:fillRef idx="0">
+                          <a:schemeClr val="accent1"/>
+                        </a:fillRef>
+                        <a:effectRef idx="0">
+                          <a:schemeClr val="accent1"/>
+                        </a:effectRef>
+                        <a:fontRef idx="minor">
+                          <a:schemeClr val="tx1"/>
+                        </a:fontRef>
+                      </wps:style>
+                      <wps:bodyPr/>
+                    </wps:wsp>
+                  </a:graphicData>
+                </a:graphic>
+              </wp:anchor>
+            </w:drawing>
+          </mc:Choice>
+          <mc:Fallback>
+            <w:pict>
+              <v:shape w14:anchorId="6F92E364" id="Прямая со стрелкой 374" o:spid="_x0000_s1026" type="#_x0000_t32" style="position:absolute;margin-left:213pt;margin-top:5.55pt;width:0;height:45.95pt;z-index:251748352;visibility:visible;mso-wrap-style:square;mso-wrap-distance-left:9pt;mso-wrap-distance-top:0;mso-wrap-distance-right:9pt;mso-wrap-distance-bottom:0;mso-position-horizontal:absolute;mso-position-horizontal-relative:text;mso-position-vertical:absolute;mso-position-vertical-relative:text" o:gfxdata="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" strokecolor="black [3213]">
+                <v:stroke endarrow="open"/>
+              </v:shape>
+            </w:pict>
+          </mc:Fallback>
+        </mc:AlternateContent>
+      </w:r>
+    </w:p>
+    <w:p>
+      <w:pPr>
+        <w:autoSpaceDE w:val="0"/>
+        <w:autoSpaceDN w:val="0"/>
+        <w:adjustRightInd w:val="0"/>
+        <w:rPr>
+          <w:rStyle w:val="Heading1Char"/>
+          <w:rFonts w:ascii="Times New Roman" w:hAnsi="Times New Roman" w:cs="Times New Roman"/>
+          <w:bCs/>
+          <w:color w:val="auto"/>
+          <w:sz w:val="28"/>
+          <w:szCs w:val="28"/>
+          <w:lang w:val="ru-RU"/>
+        </w:rPr>
+      </w:pPr>
+      <w:r>
+        <w:rPr>
+          <w:rStyle w:val="Heading1Char"/>
+          <w:rFonts w:ascii="Times New Roman" w:hAnsi="Times New Roman" w:cs="Times New Roman"/>
+          <w:bCs/>
+          <w:color w:val="auto"/>
+          <w:sz w:val="28"/>
+          <w:szCs w:val="28"/>
+          <w:lang w:val="en-US"/>
+        </w:rPr>
+        <w:tab/>
+      </w:r>
+      <w:r>
+        <w:rPr>
+          <w:rStyle w:val="Heading1Char"/>
+          <w:rFonts w:ascii="Times New Roman" w:hAnsi="Times New Roman" w:cs="Times New Roman"/>
+          <w:bCs/>
+          <w:color w:val="auto"/>
+          <w:sz w:val="28"/>
+          <w:szCs w:val="28"/>
+          <w:lang w:val="ru-RU"/>
+        </w:rPr>
+        <w:t xml:space="preserve">     </w:t>
+      </w:r>
+      <w:r>
+        <w:rPr>
+          <w:rStyle w:val="Heading1Char"/>
+          <w:rFonts w:ascii="Times New Roman" w:hAnsi="Times New Roman" w:cs="Times New Roman"/>
+          <w:bCs/>
+          <w:color w:val="auto"/>
+          <w:sz w:val="28"/>
+          <w:szCs w:val="28"/>
+          <w:lang w:val="ru-RU"/>
+        </w:rPr>
+        <w:tab/>
+      </w:r>
+      <w:r>
+        <w:rPr>
+          <w:rStyle w:val="Heading1Char"/>
+          <w:rFonts w:ascii="Times New Roman" w:hAnsi="Times New Roman" w:cs="Times New Roman"/>
+          <w:bCs/>
+          <w:color w:val="auto"/>
+          <w:sz w:val="28"/>
+          <w:szCs w:val="28"/>
+          <w:lang w:val="ru-RU"/>
+        </w:rPr>
+        <w:tab/>
+      </w:r>
+      <w:r>
+        <w:rPr>
+          <w:rStyle w:val="Heading1Char"/>
+          <w:rFonts w:ascii="Times New Roman" w:hAnsi="Times New Roman" w:cs="Times New Roman"/>
+          <w:bCs/>
+          <w:color w:val="auto"/>
+          <w:sz w:val="28"/>
+          <w:szCs w:val="28"/>
+          <w:lang w:val="ru-RU"/>
+        </w:rPr>
+        <w:tab/>
+      </w:r>
+    </w:p>
+    <w:p>
+      <w:pPr>
+        <w:autoSpaceDE w:val="0"/>
+        <w:autoSpaceDN w:val="0"/>
+        <w:adjustRightInd w:val="0"/>
+        <w:rPr>
+          <w:rStyle w:val="Heading1Char"/>
+          <w:rFonts w:ascii="Times New Roman" w:hAnsi="Times New Roman" w:cs="Times New Roman"/>
+          <w:bCs/>
+          <w:color w:val="auto"/>
+          <w:sz w:val="28"/>
+          <w:szCs w:val="28"/>
+          <w:lang w:val="ru-RU"/>
+        </w:rPr>
+      </w:pPr>
+      <w:r>
+        <w:rPr>
+          <w:rStyle w:val="Heading1Char"/>
+          <w:rFonts w:ascii="Times New Roman" w:hAnsi="Times New Roman" w:cs="Times New Roman"/>
+          <w:bCs/>
+          <w:color w:val="auto"/>
+          <w:sz w:val="28"/>
+          <w:szCs w:val="28"/>
+          <w:lang w:val="en-US"/>
+        </w:rPr>
+        <w:tab/>
+      </w:r>
+      <w:r>
+        <w:rPr>
+          <w:rStyle w:val="Heading1Char"/>
+          <w:rFonts w:ascii="Times New Roman" w:hAnsi="Times New Roman" w:cs="Times New Roman"/>
+          <w:bCs/>
+          <w:color w:val="auto"/>
+          <w:sz w:val="28"/>
+          <w:szCs w:val="28"/>
+          <w:lang w:val="en-US"/>
+        </w:rPr>
+        <w:tab/>
+      </w:r>
+      <w:r>
+        <w:rPr>
+          <w:rStyle w:val="Heading1Char"/>
+          <w:rFonts w:ascii="Times New Roman" w:hAnsi="Times New Roman" w:cs="Times New Roman"/>
+          <w:bCs/>
+          <w:color w:val="auto"/>
+          <w:sz w:val="28"/>
+          <w:szCs w:val="28"/>
+          <w:lang w:val="en-US"/>
+        </w:rPr>
+        <w:tab/>
+      </w:r>
+      <w:r>
+        <w:rPr>
+          <w:rStyle w:val="Heading1Char"/>
+          <w:rFonts w:ascii="Times New Roman" w:hAnsi="Times New Roman" w:cs="Times New Roman"/>
+          <w:bCs/>
+          <w:color w:val="auto"/>
+          <w:sz w:val="28"/>
+          <w:szCs w:val="28"/>
+          <w:lang w:val="en-US"/>
+        </w:rPr>
+        <w:tab/>
+      </w:r>
+      <w:r>
+        <w:rPr>
+          <w:rStyle w:val="Heading1Char"/>
+          <w:rFonts w:ascii="Times New Roman" w:hAnsi="Times New Roman" w:cs="Times New Roman"/>
+          <w:bCs/>
+          <w:color w:val="auto"/>
+          <w:sz w:val="28"/>
+          <w:szCs w:val="28"/>
+          <w:lang w:val="en-US"/>
+        </w:rPr>
+        <w:tab/>
+      </w:r>
+      <w:r>
+        <w:rPr>
+          <w:rStyle w:val="Heading1Char"/>
+          <w:rFonts w:ascii="Times New Roman" w:hAnsi="Times New Roman" w:cs="Times New Roman"/>
+          <w:bCs/>
+          <w:color w:val="auto"/>
+          <w:sz w:val="28"/>
+          <w:szCs w:val="28"/>
+          <w:lang w:val="en-US"/>
+        </w:rPr>
+        <w:tab/>
+        <w:t xml:space="preserve"> </w:t>
+      </w:r>
+      <w:r>
+        <w:rPr>
+          <w:rStyle w:val="Heading1Char"/>
+          <w:rFonts w:ascii="Times New Roman" w:hAnsi="Times New Roman" w:cs="Times New Roman"/>
+          <w:bCs/>
+          <w:color w:val="auto"/>
+          <w:sz w:val="28"/>
+          <w:szCs w:val="28"/>
+          <w:lang w:val="ru-RU"/>
+        </w:rPr>
+        <w:t xml:space="preserve"> </w:t>
+      </w:r>
+      <w:r>
+        <w:rPr>
+          <w:rStyle w:val="Heading1Char"/>
+          <w:rFonts w:ascii="Times New Roman" w:hAnsi="Times New Roman" w:cs="Times New Roman"/>
+          <w:bCs/>
+          <w:color w:val="auto"/>
+          <w:sz w:val="28"/>
+          <w:szCs w:val="28"/>
+          <w:lang w:val="en-US"/>
+        </w:rPr>
+        <w:t xml:space="preserve"> </w:t>
+      </w:r>
+      <w:r>
+        <w:rPr>
+          <w:rStyle w:val="Heading1Char"/>
+          <w:rFonts w:ascii="Times New Roman" w:hAnsi="Times New Roman" w:cs="Times New Roman"/>
+          <w:bCs/>
+          <w:color w:val="auto"/>
+          <w:sz w:val="28"/>
+          <w:szCs w:val="28"/>
+          <w:lang w:val="ru-RU"/>
+        </w:rPr>
+        <w:t>Да</w:t>
+      </w:r>
+    </w:p>
+    <w:p>
+      <w:pPr>
+        <w:autoSpaceDE w:val="0"/>
+        <w:autoSpaceDN w:val="0"/>
+        <w:adjustRightInd w:val="0"/>
+        <w:rPr>
+          <w:rStyle w:val="Heading1Char"/>
+          <w:rFonts w:ascii="Times New Roman" w:hAnsi="Times New Roman" w:cs="Times New Roman"/>
+          <w:bCs/>
+          <w:color w:val="auto"/>
+          <w:sz w:val="28"/>
+          <w:szCs w:val="28"/>
+          <w:lang w:val="en-US"/>
+        </w:rPr>
+      </w:pPr>
+      <w:r>
+        <w:rPr>
+          <w:rFonts w:eastAsiaTheme="minorEastAsia"/>
+          <w:noProof/>
+          <w:sz w:val="28"/>
+          <w:szCs w:val="28"/>
+          <w:lang w:eastAsia="ru-RU"/>
+        </w:rPr>
+        <mc:AlternateContent>
+          <mc:Choice Requires="wps">
+            <w:drawing>
+              <wp:anchor distT="0" distB="0" distL="114300" distR="114300" simplePos="0" relativeHeight="251766784" behindDoc="0" locked="0" layoutInCell="1" allowOverlap="1" wp14:anchorId="257A9141" wp14:editId="406B9A39">
+                <wp:simplePos x="0" y="0"/>
+                <wp:positionH relativeFrom="column">
+                  <wp:posOffset>702641</wp:posOffset>
+                </wp:positionH>
+                <wp:positionV relativeFrom="paragraph">
+                  <wp:posOffset>43279</wp:posOffset>
+                </wp:positionV>
+                <wp:extent cx="4181795" cy="855518"/>
+                <wp:effectExtent l="12700" t="12700" r="9525" b="8255"/>
+                <wp:wrapNone/>
+                <wp:docPr id="51" name="Прямоугольник 376"/>
+                <wp:cNvGraphicFramePr/>
+                <a:graphic xmlns:a="http://schemas.openxmlformats.org/drawingml/2006/main">
+                  <a:graphicData uri="http://schemas.microsoft.com/office/word/2010/wordprocessingShape">
+                    <wps:wsp>
+                      <wps:cNvSpPr/>
+                      <wps:spPr>
+                        <a:xfrm>
+                          <a:off x="0" y="0"/>
+                          <a:ext cx="4181795" cy="855518"/>
+                        </a:xfrm>
+                        <a:prstGeom prst="rect">
+                          <a:avLst/>
+                        </a:prstGeom>
+                        <a:solidFill>
+                          <a:schemeClr val="bg1"/>
+                        </a:solidFill>
+                        <a:ln>
+                          <a:solidFill>
+                            <a:schemeClr val="tx1"/>
+                          </a:solidFill>
+                        </a:ln>
+                      </wps:spPr>
+                      <wps:style>
+                        <a:lnRef idx="2">
+                          <a:schemeClr val="accent1">
+                            <a:shade val="50000"/>
+                          </a:schemeClr>
+                        </a:lnRef>
+                        <a:fillRef idx="1">
+                          <a:schemeClr val="accent1"/>
+                        </a:fillRef>
+                        <a:effectRef idx="0">
+                          <a:schemeClr val="accent1"/>
+                        </a:effectRef>
+                        <a:fontRef idx="minor">
+                          <a:schemeClr val="lt1"/>
+                        </a:fontRef>
+                      </wps:style>
+                      <wps:txbx>
+                        <w:txbxContent>
+                          <w:p>
+                            <w:pPr>
+                              <w:jc w:val="center"/>
+                              <w:rPr>
+                                <w:color w:val="000000" w:themeColor="text1"/>
+                                <w:lang w:val="ru-RU"/>
+                              </w:rPr>
+                            </w:pPr>
+                            <w:r>
+                              <w:rPr>
+                                <w:color w:val="000000" w:themeColor="text1"/>
+                                <w:lang w:val="ru-RU"/>
+                              </w:rPr>
+                              <w:t>Обработка команды</w:t>
+                            </w:r>
+                            <w:r>
+                              <w:rPr>
+                                <w:color w:val="000000" w:themeColor="text1"/>
+                                <w:lang w:val="ru-RU"/>
+                              </w:rPr>
+                              <w:t xml:space="preserve">: </w:t>
+                            </w:r>
+                            <w:r>
+                              <w:rPr>
+                                <w:color w:val="000000" w:themeColor="text1"/>
+                                <w:lang w:val="ru-RU"/>
+                              </w:rPr>
+                              <w:t>проверка используемых переменных на корректность, получение адресов переменных, выполнение операции</w:t>
+                            </w:r>
+                            <w:r>
+                              <w:rPr>
+                                <w:color w:val="000000" w:themeColor="text1"/>
+                                <w:lang w:val="ru-RU"/>
+                              </w:rPr>
+                              <w:t xml:space="preserve"> (</w:t>
+                            </w:r>
+                            <w:r>
+                              <w:rPr>
+                                <w:color w:val="000000" w:themeColor="text1"/>
+                                <w:lang w:val="ru-RU"/>
+                              </w:rPr>
+                              <w:t xml:space="preserve">в случае </w:t>
+                            </w:r>
+                            <w:r>
+                              <w:rPr>
+                                <w:color w:val="000000" w:themeColor="text1"/>
+                                <w:lang w:val="en-US"/>
+                              </w:rPr>
+                              <w:t>LET</w:t>
+                            </w:r>
+                            <w:r>
+                              <w:rPr>
+                                <w:color w:val="000000" w:themeColor="text1"/>
+                                <w:lang w:val="ru-RU"/>
+                              </w:rPr>
+                              <w:t xml:space="preserve"> </w:t>
+                            </w:r>
+                            <w:r>
+                              <w:rPr>
+                                <w:color w:val="000000" w:themeColor="text1"/>
+                                <w:lang w:val="ru-RU"/>
+                              </w:rPr>
+                              <w:t>–</w:t>
+                            </w:r>
+                            <w:r>
+                              <w:rPr>
+                                <w:color w:val="000000" w:themeColor="text1"/>
+                                <w:lang w:val="ru-RU"/>
+                              </w:rPr>
+                              <w:t xml:space="preserve"> </w:t>
+                            </w:r>
+                            <w:r>
+                              <w:rPr>
+                                <w:color w:val="000000" w:themeColor="text1"/>
+                                <w:lang w:val="ru-RU"/>
+                              </w:rPr>
+                              <w:t xml:space="preserve">транслирование выражения в </w:t>
+                            </w:r>
+                            <w:r>
+                              <w:rPr>
+                                <w:color w:val="000000" w:themeColor="text1"/>
+                                <w:lang w:val="en-US"/>
+                              </w:rPr>
+                              <w:t>RPN</w:t>
+                            </w:r>
+                            <w:r>
+                              <w:rPr>
+                                <w:color w:val="000000" w:themeColor="text1"/>
+                                <w:lang w:val="ru-RU"/>
+                              </w:rPr>
+                              <w:t>,</w:t>
+                            </w:r>
+                            <w:r>
+                              <w:rPr>
+                                <w:color w:val="000000" w:themeColor="text1"/>
+                                <w:lang w:val="ru-RU"/>
+                              </w:rPr>
+                              <w:t xml:space="preserve"> выполнение </w:t>
+                            </w:r>
+                            <w:r>
+                              <w:rPr>
+                                <w:color w:val="000000" w:themeColor="text1"/>
+                                <w:lang w:val="en-US"/>
+                              </w:rPr>
+                              <w:t>RPN</w:t>
+                            </w:r>
+                            <w:r>
+                              <w:rPr>
+                                <w:color w:val="000000" w:themeColor="text1"/>
+                                <w:lang w:val="ru-RU"/>
+                              </w:rPr>
+                              <w:t xml:space="preserve"> </w:t>
+                            </w:r>
+                            <w:r>
+                              <w:rPr>
+                                <w:color w:val="000000" w:themeColor="text1"/>
+                                <w:lang w:val="ru-RU"/>
+                              </w:rPr>
+                              <w:t>с помощью стек</w:t>
+                            </w:r>
+                            <w:r>
+                              <w:rPr>
+                                <w:color w:val="000000" w:themeColor="text1"/>
+                                <w:lang w:val="ru-RU"/>
+                              </w:rPr>
+                              <w:t>-машины</w:t>
+                            </w:r>
+                            <w:r>
+                              <w:rPr>
+                                <w:color w:val="000000" w:themeColor="text1"/>
+                                <w:lang w:val="ru-RU"/>
+                              </w:rPr>
+                              <w:t>)</w:t>
+                            </w:r>
+                          </w:p>
+                        </w:txbxContent>
+                      </wps:txbx>
+                      <wps:bodyPr rot="0" spcFirstLastPara="0" vertOverflow="overflow" horzOverflow="overflow" vert="horz" wrap="square" lIns="91440" tIns="45720" rIns="91440" bIns="45720" numCol="1" spcCol="0" rtlCol="0" fromWordArt="0" anchor="ctr" anchorCtr="0" forceAA="0" compatLnSpc="1">
+                        <a:prstTxWarp prst="textNoShape">
+                          <a:avLst/>
+                        </a:prstTxWarp>
+                        <a:noAutofit/>
+                      </wps:bodyPr>
+                    </wps:wsp>
+                  </a:graphicData>
+                </a:graphic>
+                <wp14:sizeRelH relativeFrom="margin">
+                  <wp14:pctWidth>0</wp14:pctWidth>
+                </wp14:sizeRelH>
+                <wp14:sizeRelV relativeFrom="margin">
+                  <wp14:pctHeight>0</wp14:pctHeight>
+                </wp14:sizeRelV>
+              </wp:anchor>
+            </w:drawing>
+          </mc:Choice>
+          <mc:Fallback>
+            <w:pict>
+              <v:rect w14:anchorId="257A9141" id="_x0000_s1049" style="position:absolute;margin-left:55.35pt;margin-top:3.4pt;width:329.3pt;height:67.35pt;z-index:251766784;visibility:visible;mso-wrap-style:square;mso-width-percent:0;mso-height-percent:0;mso-wrap-distance-left:9pt;mso-wrap-distance-top:0;mso-wrap-distance-right:9pt;mso-wrap-distance-bottom:0;mso-position-horizontal:absolute;mso-position-horizontal-relative:text;mso-position-vertical:absolute;mso-position-vertical-relative:text;mso-width-percent:0;mso-height-percent:0;mso-width-relative:margin;mso-height-relative:margin;v-text-anchor:middle" o:gfxdata="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" fillcolor="white [3212]" strokecolor="black [3213]" strokeweight="2pt">
+                <v:textbox>
+                  <w:txbxContent>
+                    <w:p>
+                      <w:pPr>
+                        <w:jc w:val="center"/>
+                        <w:rPr>
+                          <w:color w:val="000000" w:themeColor="text1"/>
+                          <w:lang w:val="ru-RU"/>
+                        </w:rPr>
+                      </w:pPr>
+                      <w:r>
+                        <w:rPr>
+                          <w:color w:val="000000" w:themeColor="text1"/>
+                          <w:lang w:val="ru-RU"/>
+                        </w:rPr>
+                        <w:t>Обработка команды</w:t>
+                      </w:r>
+                      <w:r>
+                        <w:rPr>
+                          <w:color w:val="000000" w:themeColor="text1"/>
+                          <w:lang w:val="ru-RU"/>
+                        </w:rPr>
+                        <w:t xml:space="preserve">: </w:t>
+                      </w:r>
+                      <w:r>
+                        <w:rPr>
+                          <w:color w:val="000000" w:themeColor="text1"/>
+                          <w:lang w:val="ru-RU"/>
+                        </w:rPr>
+                        <w:t>проверка используемых переменных на корректность, получение адресов переменных, выполнение операции</w:t>
+                      </w:r>
+                      <w:r>
+                        <w:rPr>
+                          <w:color w:val="000000" w:themeColor="text1"/>
+                          <w:lang w:val="ru-RU"/>
+                        </w:rPr>
+                        <w:t xml:space="preserve"> (</w:t>
+                      </w:r>
+                      <w:r>
+                        <w:rPr>
+                          <w:color w:val="000000" w:themeColor="text1"/>
+                          <w:lang w:val="ru-RU"/>
+                        </w:rPr>
+                        <w:t xml:space="preserve">в случае </w:t>
+                      </w:r>
+                      <w:r>
+                        <w:rPr>
+                          <w:color w:val="000000" w:themeColor="text1"/>
+                          <w:lang w:val="en-US"/>
+                        </w:rPr>
+                        <w:t>LET</w:t>
+                      </w:r>
+                      <w:r>
+                        <w:rPr>
+                          <w:color w:val="000000" w:themeColor="text1"/>
+                          <w:lang w:val="ru-RU"/>
+                        </w:rPr>
+                        <w:t xml:space="preserve"> </w:t>
+                      </w:r>
+                      <w:r>
+                        <w:rPr>
+                          <w:color w:val="000000" w:themeColor="text1"/>
+                          <w:lang w:val="ru-RU"/>
+                        </w:rPr>
+                        <w:t>–</w:t>
+                      </w:r>
+                      <w:r>
+                        <w:rPr>
+                          <w:color w:val="000000" w:themeColor="text1"/>
+                          <w:lang w:val="ru-RU"/>
+                        </w:rPr>
+                        <w:t xml:space="preserve"> </w:t>
+                      </w:r>
+                      <w:r>
+                        <w:rPr>
+                          <w:color w:val="000000" w:themeColor="text1"/>
+                          <w:lang w:val="ru-RU"/>
+                        </w:rPr>
+                        <w:t xml:space="preserve">транслирование выражения в </w:t>
+                      </w:r>
+                      <w:r>
+                        <w:rPr>
+                          <w:color w:val="000000" w:themeColor="text1"/>
+                          <w:lang w:val="en-US"/>
+                        </w:rPr>
+                        <w:t>RPN</w:t>
+                      </w:r>
+                      <w:r>
+                        <w:rPr>
+                          <w:color w:val="000000" w:themeColor="text1"/>
+                          <w:lang w:val="ru-RU"/>
+                        </w:rPr>
+                        <w:t>,</w:t>
+                      </w:r>
+                      <w:r>
+                        <w:rPr>
+                          <w:color w:val="000000" w:themeColor="text1"/>
+                          <w:lang w:val="ru-RU"/>
+                        </w:rPr>
+                        <w:t xml:space="preserve"> выполнение </w:t>
+                      </w:r>
+                      <w:r>
+                        <w:rPr>
+                          <w:color w:val="000000" w:themeColor="text1"/>
+                          <w:lang w:val="en-US"/>
+                        </w:rPr>
+                        <w:t>RPN</w:t>
+                      </w:r>
+                      <w:r>
+                        <w:rPr>
+                          <w:color w:val="000000" w:themeColor="text1"/>
+                          <w:lang w:val="ru-RU"/>
+                        </w:rPr>
+                        <w:t xml:space="preserve"> </w:t>
+                      </w:r>
+                      <w:r>
+                        <w:rPr>
+                          <w:color w:val="000000" w:themeColor="text1"/>
+                          <w:lang w:val="ru-RU"/>
+                        </w:rPr>
+                        <w:t>с помощью стек</w:t>
+                      </w:r>
+                      <w:r>
+                        <w:rPr>
+                          <w:color w:val="000000" w:themeColor="text1"/>
+                          <w:lang w:val="ru-RU"/>
+                        </w:rPr>
+                        <w:t>-машины</w:t>
+                      </w:r>
+                      <w:r>
+                        <w:rPr>
+                          <w:color w:val="000000" w:themeColor="text1"/>
+                          <w:lang w:val="ru-RU"/>
+                        </w:rPr>
+                        <w:t>)</w:t>
+                      </w:r>
+                    </w:p>
+                  </w:txbxContent>
+                </v:textbox>
+              </v:rect>
+            </w:pict>
+          </mc:Fallback>
+        </mc:AlternateContent>
+      </w:r>
+      <w:r>
+        <w:rPr>
+          <w:rStyle w:val="Heading1Char"/>
+          <w:rFonts w:ascii="Times New Roman" w:hAnsi="Times New Roman" w:cs="Times New Roman"/>
+          <w:bCs/>
+          <w:color w:val="auto"/>
+          <w:sz w:val="28"/>
+          <w:szCs w:val="28"/>
+          <w:lang w:val="en-US"/>
+        </w:rPr>
+        <w:tab/>
+      </w:r>
+      <w:r>
+        <w:rPr>
+          <w:rStyle w:val="Heading1Char"/>
+          <w:rFonts w:ascii="Times New Roman" w:hAnsi="Times New Roman" w:cs="Times New Roman"/>
+          <w:bCs/>
+          <w:color w:val="auto"/>
+          <w:sz w:val="28"/>
+          <w:szCs w:val="28"/>
+          <w:lang w:val="en-US"/>
+        </w:rPr>
+        <w:tab/>
+      </w:r>
+      <w:r>
+        <w:rPr>
+          <w:rStyle w:val="Heading1Char"/>
+          <w:rFonts w:ascii="Times New Roman" w:hAnsi="Times New Roman" w:cs="Times New Roman"/>
+          <w:bCs/>
+          <w:color w:val="auto"/>
+          <w:sz w:val="28"/>
+          <w:szCs w:val="28"/>
+          <w:lang w:val="en-US"/>
+        </w:rPr>
+        <w:tab/>
+      </w:r>
+    </w:p>
+    <w:p>
+      <w:pPr>
+        <w:autoSpaceDE w:val="0"/>
+        <w:autoSpaceDN w:val="0"/>
+        <w:adjustRightInd w:val="0"/>
+        <w:rPr>
+          <w:rStyle w:val="Heading1Char"/>
+          <w:rFonts w:ascii="Times New Roman" w:hAnsi="Times New Roman" w:cs="Times New Roman"/>
+          <w:bCs/>
+          <w:color w:val="auto"/>
+          <w:sz w:val="28"/>
+          <w:szCs w:val="28"/>
+          <w:lang w:val="ru-RU"/>
+        </w:rPr>
+      </w:pPr>
+      <w:r>
+        <w:rPr>
+          <w:rStyle w:val="Heading1Char"/>
+          <w:rFonts w:ascii="Times New Roman" w:hAnsi="Times New Roman" w:cs="Times New Roman"/>
+          <w:bCs/>
+          <w:color w:val="auto"/>
+          <w:sz w:val="28"/>
+          <w:szCs w:val="28"/>
+          <w:lang w:val="en-US"/>
+        </w:rPr>
+        <w:tab/>
+      </w:r>
+      <w:r>
+        <w:rPr>
+          <w:rStyle w:val="Heading1Char"/>
+          <w:rFonts w:ascii="Times New Roman" w:hAnsi="Times New Roman" w:cs="Times New Roman"/>
+          <w:bCs/>
+          <w:color w:val="auto"/>
+          <w:sz w:val="28"/>
+          <w:szCs w:val="28"/>
+          <w:lang w:val="en-US"/>
+        </w:rPr>
+        <w:tab/>
+      </w:r>
+      <w:r>
+        <w:rPr>
+          <w:rStyle w:val="Heading1Char"/>
+          <w:rFonts w:ascii="Times New Roman" w:hAnsi="Times New Roman" w:cs="Times New Roman"/>
+          <w:bCs/>
+          <w:color w:val="auto"/>
+          <w:sz w:val="28"/>
+          <w:szCs w:val="28"/>
+          <w:lang w:val="en-US"/>
+        </w:rPr>
+        <w:tab/>
+      </w:r>
+      <w:r>
+        <w:rPr>
+          <w:rStyle w:val="Heading1Char"/>
+          <w:rFonts w:ascii="Times New Roman" w:hAnsi="Times New Roman" w:cs="Times New Roman"/>
+          <w:bCs/>
+          <w:color w:val="auto"/>
+          <w:sz w:val="28"/>
+          <w:szCs w:val="28"/>
+          <w:lang w:val="en-US"/>
+        </w:rPr>
+        <w:tab/>
+      </w:r>
+      <w:r>
+        <w:rPr>
+          <w:rStyle w:val="Heading1Char"/>
+          <w:rFonts w:ascii="Times New Roman" w:hAnsi="Times New Roman" w:cs="Times New Roman"/>
+          <w:bCs/>
+          <w:color w:val="auto"/>
+          <w:sz w:val="28"/>
+          <w:szCs w:val="28"/>
+          <w:lang w:val="en-US"/>
+        </w:rPr>
+        <w:tab/>
+      </w:r>
+      <w:r>
+        <w:rPr>
+          <w:rStyle w:val="Heading1Char"/>
+          <w:rFonts w:ascii="Times New Roman" w:hAnsi="Times New Roman" w:cs="Times New Roman"/>
+          <w:bCs/>
+          <w:color w:val="auto"/>
+          <w:sz w:val="28"/>
+          <w:szCs w:val="28"/>
+          <w:lang w:val="en-US"/>
+        </w:rPr>
+        <w:tab/>
+      </w:r>
+      <w:r>
+        <w:rPr>
+          <w:rStyle w:val="Heading1Char"/>
+          <w:rFonts w:ascii="Times New Roman" w:hAnsi="Times New Roman" w:cs="Times New Roman"/>
+          <w:bCs/>
+          <w:color w:val="auto"/>
+          <w:sz w:val="28"/>
+          <w:szCs w:val="28"/>
+          <w:lang w:val="ru-RU"/>
+        </w:rPr>
+        <w:t xml:space="preserve">   </w:t>
+      </w:r>
+    </w:p>
+    <w:p>
+      <w:pPr>
+        <w:autoSpaceDE w:val="0"/>
+        <w:autoSpaceDN w:val="0"/>
+        <w:adjustRightInd w:val="0"/>
+        <w:rPr>
+          <w:rStyle w:val="Heading1Char"/>
+          <w:rFonts w:ascii="Times New Roman" w:hAnsi="Times New Roman" w:cs="Times New Roman"/>
+          <w:bCs/>
+          <w:color w:val="auto"/>
+          <w:sz w:val="28"/>
+          <w:szCs w:val="28"/>
+          <w:lang w:val="en-US"/>
+        </w:rPr>
+      </w:pPr>
+      <w:r>
+        <w:rPr>
+          <w:rFonts w:eastAsiaTheme="minorEastAsia"/>
+          <w:noProof/>
+          <w:sz w:val="28"/>
+          <w:szCs w:val="28"/>
+          <w:lang w:eastAsia="ru-RU"/>
+        </w:rPr>
+        <mc:AlternateContent>
+          <mc:Choice Requires="wps">
+            <w:drawing>
+              <wp:anchor distT="0" distB="0" distL="114300" distR="114300" simplePos="0" relativeHeight="251764736" behindDoc="0" locked="0" layoutInCell="1" allowOverlap="1" wp14:anchorId="3F991AF4" wp14:editId="5404960F">
+                <wp:simplePos x="0" y="0"/>
+                <wp:positionH relativeFrom="column">
+                  <wp:posOffset>2718826</wp:posOffset>
+                </wp:positionH>
+                <wp:positionV relativeFrom="paragraph">
+                  <wp:posOffset>87826</wp:posOffset>
+                </wp:positionV>
+                <wp:extent cx="0" cy="583565"/>
+                <wp:effectExtent l="95250" t="0" r="57150" b="64135"/>
+                <wp:wrapNone/>
+                <wp:docPr id="52" name="Прямая со стрелкой 374"/>
+                <wp:cNvGraphicFramePr/>
+                <a:graphic xmlns:a="http://schemas.openxmlformats.org/drawingml/2006/main">
+                  <a:graphicData uri="http://schemas.microsoft.com/office/word/2010/wordprocessingShape">
+                    <wps:wsp>
+                      <wps:cNvCnPr/>
+                      <wps:spPr>
+                        <a:xfrm>
+                          <a:off x="0" y="0"/>
+                          <a:ext cx="0" cy="583565"/>
+                        </a:xfrm>
+                        <a:prstGeom prst="straightConnector1">
+                          <a:avLst/>
+                        </a:prstGeom>
+                        <a:ln>
+                          <a:solidFill>
+                            <a:schemeClr val="tx1"/>
+                          </a:solidFill>
+                          <a:tailEnd type="arrow"/>
+                        </a:ln>
+                      </wps:spPr>
+                      <wps:style>
+                        <a:lnRef idx="1">
+                          <a:schemeClr val="accent1"/>
+                        </a:lnRef>
+                        <a:fillRef idx="0">
+                          <a:schemeClr val="accent1"/>
+                        </a:fillRef>
+                        <a:effectRef idx="0">
+                          <a:schemeClr val="accent1"/>
+                        </a:effectRef>
+                        <a:fontRef idx="minor">
+                          <a:schemeClr val="tx1"/>
+                        </a:fontRef>
+                      </wps:style>
+                      <wps:bodyPr/>
+                    </wps:wsp>
+                  </a:graphicData>
+                </a:graphic>
+              </wp:anchor>
+            </w:drawing>
+          </mc:Choice>
+          <mc:Fallback>
+            <w:pict>
+              <v:shape w14:anchorId="169C2682" id="Прямая со стрелкой 374" o:spid="_x0000_s1026" type="#_x0000_t32" style="position:absolute;margin-left:214.1pt;margin-top:6.9pt;width:0;height:45.95pt;z-index:251764736;visibility:visible;mso-wrap-style:square;mso-wrap-distance-left:9pt;mso-wrap-distance-top:0;mso-wrap-distance-right:9pt;mso-wrap-distance-bottom:0;mso-position-horizontal:absolute;mso-position-horizontal-relative:text;mso-position-vertical:absolute;mso-position-vertical-relative:text" o:gfxdata="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" strokecolor="black [3213]">
+                <v:stroke endarrow="open"/>
+              </v:shape>
+            </w:pict>
+          </mc:Fallback>
+        </mc:AlternateContent>
+      </w:r>
+    </w:p>
+    <w:p>
+      <w:pPr>
+        <w:autoSpaceDE w:val="0"/>
+        <w:autoSpaceDN w:val="0"/>
+        <w:adjustRightInd w:val="0"/>
+        <w:rPr>
+          <w:rStyle w:val="Heading1Char"/>
+          <w:rFonts w:ascii="Times New Roman" w:hAnsi="Times New Roman" w:cs="Times New Roman"/>
+          <w:bCs/>
+          <w:color w:val="auto"/>
+          <w:sz w:val="28"/>
+          <w:szCs w:val="28"/>
+          <w:lang w:val="en-US"/>
+        </w:rPr>
+      </w:pPr>
+    </w:p>
+    <w:p>
+      <w:pPr>
+        <w:autoSpaceDE w:val="0"/>
+        <w:autoSpaceDN w:val="0"/>
+        <w:adjustRightInd w:val="0"/>
+        <w:rPr>
+          <w:rStyle w:val="Heading1Char"/>
+          <w:rFonts w:ascii="Times New Roman" w:hAnsi="Times New Roman" w:cs="Times New Roman"/>
+          <w:bCs/>
+          <w:color w:val="auto"/>
+          <w:sz w:val="28"/>
+          <w:szCs w:val="28"/>
+          <w:lang w:val="en-US"/>
+        </w:rPr>
+      </w:pPr>
+    </w:p>
+    <w:p>
+      <w:pPr>
+        <w:autoSpaceDE w:val="0"/>
+        <w:autoSpaceDN w:val="0"/>
+        <w:adjustRightInd w:val="0"/>
+        <w:rPr>
+          <w:rStyle w:val="Heading1Char"/>
+          <w:rFonts w:ascii="Times New Roman" w:hAnsi="Times New Roman" w:cs="Times New Roman"/>
+          <w:bCs/>
+          <w:color w:val="auto"/>
+          <w:sz w:val="28"/>
+          <w:szCs w:val="28"/>
+          <w:lang w:val="en-US"/>
+        </w:rPr>
+      </w:pPr>
+      <w:r>
+        <w:rPr>
+          <w:rFonts w:eastAsiaTheme="minorEastAsia"/>
+          <w:noProof/>
+          <w:sz w:val="28"/>
+          <w:szCs w:val="28"/>
+          <w:lang w:eastAsia="ru-RU"/>
+        </w:rPr>
+        <mc:AlternateContent>
+          <mc:Choice Requires="wps">
+            <w:drawing>
+              <wp:anchor distT="0" distB="0" distL="114300" distR="114300" simplePos="0" relativeHeight="251768832" behindDoc="0" locked="0" layoutInCell="1" allowOverlap="1" wp14:anchorId="1E2BD56C" wp14:editId="39E6D97D">
+                <wp:simplePos x="0" y="0"/>
+                <wp:positionH relativeFrom="column">
+                  <wp:posOffset>2724981</wp:posOffset>
+                </wp:positionH>
+                <wp:positionV relativeFrom="paragraph">
+                  <wp:posOffset>113518</wp:posOffset>
+                </wp:positionV>
+                <wp:extent cx="0" cy="583565"/>
+                <wp:effectExtent l="95250" t="0" r="57150" b="64135"/>
+                <wp:wrapNone/>
+                <wp:docPr id="54" name="Прямая со стрелкой 374"/>
+                <wp:cNvGraphicFramePr/>
+                <a:graphic xmlns:a="http://schemas.openxmlformats.org/drawingml/2006/main">
+                  <a:graphicData uri="http://schemas.microsoft.com/office/word/2010/wordprocessingShape">
+                    <wps:wsp>
+                      <wps:cNvCnPr/>
+                      <wps:spPr>
+                        <a:xfrm>
+                          <a:off x="0" y="0"/>
+                          <a:ext cx="0" cy="583565"/>
+                        </a:xfrm>
+                        <a:prstGeom prst="straightConnector1">
+                          <a:avLst/>
+                        </a:prstGeom>
+                        <a:ln>
+                          <a:solidFill>
+                            <a:schemeClr val="tx1"/>
+                          </a:solidFill>
+                          <a:tailEnd type="arrow"/>
+                        </a:ln>
+                      </wps:spPr>
+                      <wps:style>
+                        <a:lnRef idx="1">
+                          <a:schemeClr val="accent1"/>
+                        </a:lnRef>
+                        <a:fillRef idx="0">
+                          <a:schemeClr val="accent1"/>
+                        </a:fillRef>
+                        <a:effectRef idx="0">
+                          <a:schemeClr val="accent1"/>
+                        </a:effectRef>
+                        <a:fontRef idx="minor">
+                          <a:schemeClr val="tx1"/>
+                        </a:fontRef>
+                      </wps:style>
+                      <wps:bodyPr/>
+                    </wps:wsp>
+                  </a:graphicData>
+                </a:graphic>
+              </wp:anchor>
+            </w:drawing>
+          </mc:Choice>
+          <mc:Fallback>
+            <w:pict>
+              <v:shape w14:anchorId="4776A7EB" id="Прямая со стрелкой 374" o:spid="_x0000_s1026" type="#_x0000_t32" style="position:absolute;margin-left:214.55pt;margin-top:8.95pt;width:0;height:45.95pt;z-index:251768832;visibility:visible;mso-wrap-style:square;mso-wrap-distance-left:9pt;mso-wrap-distance-top:0;mso-wrap-distance-right:9pt;mso-wrap-distance-bottom:0;mso-position-horizontal:absolute;mso-position-horizontal-relative:text;mso-position-vertical:absolute;mso-position-vertical-relative:text" o:gfxdata="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" strokecolor="black [3213]">
+                <v:stroke endarrow="open"/>
+              </v:shape>
+            </w:pict>
+          </mc:Fallback>
+        </mc:AlternateContent>
+      </w:r>
+      <w:r>
+        <w:rPr>
+          <w:rFonts w:eastAsiaTheme="minorEastAsia"/>
+          <w:noProof/>
+          <w:sz w:val="28"/>
+          <w:szCs w:val="28"/>
+          <w:lang w:eastAsia="ru-RU"/>
+        </w:rPr>
+        <mc:AlternateContent>
+          <mc:Choice Requires="wps">
+            <w:drawing>
+              <wp:anchor distT="0" distB="0" distL="114300" distR="114300" simplePos="0" relativeHeight="251770880" behindDoc="0" locked="0" layoutInCell="1" allowOverlap="1" wp14:anchorId="2D955F1C" wp14:editId="1DE0A71A">
+                <wp:simplePos x="0" y="0"/>
+                <wp:positionH relativeFrom="column">
+                  <wp:posOffset>1233610</wp:posOffset>
+                </wp:positionH>
+                <wp:positionV relativeFrom="paragraph">
+                  <wp:posOffset>74930</wp:posOffset>
+                </wp:positionV>
+                <wp:extent cx="2978554" cy="475673"/>
+                <wp:effectExtent l="12700" t="12700" r="19050" b="6985"/>
+                <wp:wrapNone/>
+                <wp:docPr id="53" name="Прямоугольник 376"/>
+                <wp:cNvGraphicFramePr/>
+                <a:graphic xmlns:a="http://schemas.openxmlformats.org/drawingml/2006/main">
+                  <a:graphicData uri="http://schemas.microsoft.com/office/word/2010/wordprocessingShape">
+                    <wps:wsp>
+                      <wps:cNvSpPr/>
+                      <wps:spPr>
+                        <a:xfrm>
+                          <a:off x="0" y="0"/>
+                          <a:ext cx="2978554" cy="475673"/>
+                        </a:xfrm>
+                        <a:prstGeom prst="rect">
+                          <a:avLst/>
+                        </a:prstGeom>
+                        <a:solidFill>
+                          <a:schemeClr val="bg1"/>
+                        </a:solidFill>
+                        <a:ln>
+                          <a:solidFill>
+                            <a:schemeClr val="tx1"/>
+                          </a:solidFill>
+                        </a:ln>
+                      </wps:spPr>
+                      <wps:style>
+                        <a:lnRef idx="2">
+                          <a:schemeClr val="accent1">
+                            <a:shade val="50000"/>
+                          </a:schemeClr>
+                        </a:lnRef>
+                        <a:fillRef idx="1">
+                          <a:schemeClr val="accent1"/>
+                        </a:fillRef>
+                        <a:effectRef idx="0">
+                          <a:schemeClr val="accent1"/>
+                        </a:effectRef>
+                        <a:fontRef idx="minor">
+                          <a:schemeClr val="lt1"/>
+                        </a:fontRef>
+                      </wps:style>
+                      <wps:txbx>
+                        <w:txbxContent>
+                          <w:p>
+                            <w:pPr>
+                              <w:jc w:val="center"/>
+                              <w:rPr>
+                                <w:color w:val="000000" w:themeColor="text1"/>
+                                <w:lang w:val="ru-RU"/>
+                              </w:rPr>
+                            </w:pPr>
+                            <w:r>
+                              <w:rPr>
+                                <w:color w:val="000000" w:themeColor="text1"/>
+                                <w:lang w:val="ru-RU"/>
+                              </w:rPr>
+                              <w:t xml:space="preserve">Запись оттранслированного кода команды на </w:t>
+                            </w:r>
+                            <w:r>
+                              <w:rPr>
+                                <w:color w:val="000000" w:themeColor="text1"/>
+                                <w:lang w:val="en-US"/>
+                              </w:rPr>
+                              <w:t>Simple</w:t>
+                            </w:r>
+                            <w:r>
+                              <w:rPr>
+                                <w:color w:val="000000" w:themeColor="text1"/>
+                                <w:lang w:val="ru-RU"/>
+                              </w:rPr>
+                              <w:t xml:space="preserve"> </w:t>
+                            </w:r>
+                            <w:r>
+                              <w:rPr>
+                                <w:color w:val="000000" w:themeColor="text1"/>
+                                <w:lang w:val="en-US"/>
+                              </w:rPr>
+                              <w:t>Assembler</w:t>
+                            </w:r>
+                            <w:r>
+                              <w:rPr>
+                                <w:color w:val="000000" w:themeColor="text1"/>
+                                <w:lang w:val="ru-RU"/>
+                              </w:rPr>
+                              <w:t xml:space="preserve"> в выходной файл</w:t>
+                            </w:r>
+                          </w:p>
+                        </w:txbxContent>
+                      </wps:txbx>
+                      <wps:bodyPr rot="0" spcFirstLastPara="0" vertOverflow="overflow" horzOverflow="overflow" vert="horz" wrap="square" lIns="91440" tIns="45720" rIns="91440" bIns="45720" numCol="1" spcCol="0" rtlCol="0" fromWordArt="0" anchor="ctr" anchorCtr="0" forceAA="0" compatLnSpc="1">
+                        <a:prstTxWarp prst="textNoShape">
+                          <a:avLst/>
+                        </a:prstTxWarp>
+                        <a:noAutofit/>
+                      </wps:bodyPr>
+                    </wps:wsp>
+                  </a:graphicData>
+                </a:graphic>
+                <wp14:sizeRelH relativeFrom="margin">
+                  <wp14:pctWidth>0</wp14:pctWidth>
+                </wp14:sizeRelH>
+                <wp14:sizeRelV relativeFrom="margin">
+                  <wp14:pctHeight>0</wp14:pctHeight>
+                </wp14:sizeRelV>
+              </wp:anchor>
+            </w:drawing>
+          </mc:Choice>
+          <mc:Fallback>
+            <w:pict>
+              <v:rect w14:anchorId="2D955F1C" id="_x0000_s1050" style="position:absolute;margin-left:97.15pt;margin-top:5.9pt;width:234.55pt;height:37.45pt;z-index:251770880;visibility:visible;mso-wrap-style:square;mso-width-percent:0;mso-height-percent:0;mso-wrap-distance-left:9pt;mso-wrap-distance-top:0;mso-wrap-distance-right:9pt;mso-wrap-distance-bottom:0;mso-position-horizontal:absolute;mso-position-horizontal-relative:text;mso-position-vertical:absolute;mso-position-vertical-relative:text;mso-width-percent:0;mso-height-percent:0;mso-width-relative:margin;mso-height-relative:margin;v-text-anchor:middle" o:gfxdata="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" fillcolor="white [3212]" strokecolor="black [3213]" strokeweight="2pt">
+                <v:textbox>
+                  <w:txbxContent>
+                    <w:p>
+                      <w:pPr>
+                        <w:jc w:val="center"/>
+                        <w:rPr>
+                          <w:color w:val="000000" w:themeColor="text1"/>
+                          <w:lang w:val="ru-RU"/>
+                        </w:rPr>
+                      </w:pPr>
+                      <w:r>
+                        <w:rPr>
+                          <w:color w:val="000000" w:themeColor="text1"/>
+                          <w:lang w:val="ru-RU"/>
+                        </w:rPr>
+                        <w:t xml:space="preserve">Запись оттранслированного кода команды на </w:t>
+                      </w:r>
+                      <w:r>
+                        <w:rPr>
+                          <w:color w:val="000000" w:themeColor="text1"/>
+                          <w:lang w:val="en-US"/>
+                        </w:rPr>
+                        <w:t>Simple</w:t>
+                      </w:r>
+                      <w:r>
+                        <w:rPr>
+                          <w:color w:val="000000" w:themeColor="text1"/>
+                          <w:lang w:val="ru-RU"/>
+                        </w:rPr>
+                        <w:t xml:space="preserve"> </w:t>
+                      </w:r>
+                      <w:r>
+                        <w:rPr>
+                          <w:color w:val="000000" w:themeColor="text1"/>
+                          <w:lang w:val="en-US"/>
+                        </w:rPr>
+                        <w:t>Assembler</w:t>
+                      </w:r>
+                      <w:r>
+                        <w:rPr>
+                          <w:color w:val="000000" w:themeColor="text1"/>
+                          <w:lang w:val="ru-RU"/>
+                        </w:rPr>
+                        <w:t xml:space="preserve"> в выходной файл</w:t>
+                      </w:r>
+                    </w:p>
+                  </w:txbxContent>
+                </v:textbox>
+              </v:rect>
+            </w:pict>
+          </mc:Fallback>
+        </mc:AlternateContent>
+      </w:r>
+    </w:p>
+    <w:p>
+      <w:pPr>
+        <w:autoSpaceDE w:val="0"/>
+        <w:autoSpaceDN w:val="0"/>
+        <w:adjustRightInd w:val="0"/>
+        <w:rPr>
+          <w:rStyle w:val="Heading1Char"/>
+          <w:rFonts w:ascii="Times New Roman" w:hAnsi="Times New Roman" w:cs="Times New Roman"/>
+          <w:bCs/>
+          <w:color w:val="auto"/>
+          <w:sz w:val="28"/>
+          <w:szCs w:val="28"/>
+          <w:lang w:val="en-US"/>
+        </w:rPr>
+      </w:pPr>
+    </w:p>
+    <w:p>
+      <w:pPr>
+        <w:autoSpaceDE w:val="0"/>
+        <w:autoSpaceDN w:val="0"/>
+        <w:adjustRightInd w:val="0"/>
+        <w:rPr>
+          <w:rStyle w:val="Heading1Char"/>
+          <w:rFonts w:ascii="Times New Roman" w:hAnsi="Times New Roman" w:cs="Times New Roman"/>
+          <w:bCs/>
+          <w:color w:val="auto"/>
+          <w:sz w:val="28"/>
+          <w:szCs w:val="28"/>
+          <w:lang w:val="en-US"/>
+        </w:rPr>
+      </w:pPr>
+    </w:p>
+    <w:p>
+      <w:pPr>
+        <w:autoSpaceDE w:val="0"/>
+        <w:autoSpaceDN w:val="0"/>
+        <w:adjustRightInd w:val="0"/>
+        <w:rPr>
+          <w:rStyle w:val="Heading1Char"/>
+          <w:rFonts w:ascii="Times New Roman" w:hAnsi="Times New Roman" w:cs="Times New Roman"/>
+          <w:bCs/>
+          <w:color w:val="auto"/>
+          <w:sz w:val="28"/>
+          <w:szCs w:val="28"/>
+          <w:lang w:val="en-US"/>
+        </w:rPr>
+      </w:pPr>
+      <w:r>
+        <w:rPr>
+          <w:rFonts w:eastAsiaTheme="minorEastAsia"/>
+          <w:noProof/>
+          <w:sz w:val="28"/>
+          <w:szCs w:val="28"/>
+          <w:lang w:eastAsia="ru-RU"/>
+        </w:rPr>
+        <mc:AlternateContent>
+          <mc:Choice Requires="wps">
+            <w:drawing>
+              <wp:anchor distT="0" distB="0" distL="114300" distR="114300" simplePos="0" relativeHeight="251757568" behindDoc="0" locked="0" layoutInCell="1" allowOverlap="1" wp14:anchorId="3453CF66" wp14:editId="1E6B9A3A">
+                <wp:simplePos x="0" y="0"/>
+                <wp:positionH relativeFrom="column">
+                  <wp:posOffset>1612217</wp:posOffset>
+                </wp:positionH>
+                <wp:positionV relativeFrom="paragraph">
+                  <wp:posOffset>83869</wp:posOffset>
+                </wp:positionV>
+                <wp:extent cx="2188845" cy="600075"/>
+                <wp:effectExtent l="12700" t="12700" r="8255" b="9525"/>
+                <wp:wrapNone/>
+                <wp:docPr id="48" name="Параллелограмм 11"/>
+                <wp:cNvGraphicFramePr/>
+                <a:graphic xmlns:a="http://schemas.openxmlformats.org/drawingml/2006/main">
+                  <a:graphicData uri="http://schemas.microsoft.com/office/word/2010/wordprocessingShape">
+                    <wps:wsp>
+                      <wps:cNvSpPr/>
+                      <wps:spPr>
+                        <a:xfrm>
+                          <a:off x="0" y="0"/>
+                          <a:ext cx="2188845" cy="600075"/>
+                        </a:xfrm>
+                        <a:prstGeom prst="parallelogram">
+                          <a:avLst/>
+                        </a:prstGeom>
+                      </wps:spPr>
+                      <wps:style>
+                        <a:lnRef idx="2">
+                          <a:schemeClr val="dk1"/>
+                        </a:lnRef>
+                        <a:fillRef idx="1">
+                          <a:schemeClr val="lt1"/>
+                        </a:fillRef>
+                        <a:effectRef idx="0">
+                          <a:schemeClr val="dk1"/>
+                        </a:effectRef>
+                        <a:fontRef idx="minor">
+                          <a:schemeClr val="dk1"/>
+                        </a:fontRef>
+                      </wps:style>
+                      <wps:txbx>
+                        <w:txbxContent>
+                          <w:p>
+                            <w:pPr>
+                              <w:jc w:val="center"/>
+                              <w:rPr>
+                                <w:lang w:val="ru-RU"/>
+                              </w:rPr>
+                            </w:pPr>
+                            <w:r>
+                              <w:rPr>
+                                <w:lang w:val="ru-RU"/>
+                              </w:rPr>
+                              <w:t>Это последняя строка входного файла?</w:t>
+                            </w:r>
+                          </w:p>
+                        </w:txbxContent>
+                      </wps:txbx>
+                      <wps:bodyPr rot="0" spcFirstLastPara="0" vertOverflow="overflow" horzOverflow="overflow" vert="horz" wrap="square" lIns="91440" tIns="45720" rIns="91440" bIns="45720" numCol="1" spcCol="0" rtlCol="0" fromWordArt="0" anchor="ctr" anchorCtr="0" forceAA="0" compatLnSpc="1">
+                        <a:prstTxWarp prst="textNoShape">
+                          <a:avLst/>
+                        </a:prstTxWarp>
+                        <a:noAutofit/>
+                      </wps:bodyPr>
+                    </wps:wsp>
+                  </a:graphicData>
+                </a:graphic>
+                <wp14:sizeRelH relativeFrom="margin">
+                  <wp14:pctWidth>0</wp14:pctWidth>
+                </wp14:sizeRelH>
+                <wp14:sizeRelV relativeFrom="margin">
+                  <wp14:pctHeight>0</wp14:pctHeight>
+                </wp14:sizeRelV>
+              </wp:anchor>
+            </w:drawing>
+          </mc:Choice>
+          <mc:Fallback>
+            <w:pict>
+              <v:shape w14:anchorId="3453CF66" id="_x0000_s1051" type="#_x0000_t7" style="position:absolute;margin-left:126.95pt;margin-top:6.6pt;width:172.35pt;height:47.25pt;z-index:251757568;visibility:visible;mso-wrap-style:square;mso-width-percent:0;mso-height-percent:0;mso-wrap-distance-left:9pt;mso-wrap-distance-top:0;mso-wrap-distance-right:9pt;mso-wrap-distance-bottom:0;mso-position-horizontal:absolute;mso-position-horizontal-relative:text;mso-position-vertical:absolute;mso-position-vertical-relative:text;mso-width-percent:0;mso-height-percent:0;mso-width-relative:margin;mso-height-relative:margin;v-text-anchor:middle" o:gfxdata="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" adj="1480" fillcolor="white [3201]" strokecolor="black [3200]" strokeweight="2pt">
+                <v:textbox>
+                  <w:txbxContent>
+                    <w:p>
+                      <w:pPr>
+                        <w:jc w:val="center"/>
+                        <w:rPr>
+                          <w:lang w:val="ru-RU"/>
+                        </w:rPr>
+                      </w:pPr>
+                      <w:r>
+                        <w:rPr>
+                          <w:lang w:val="ru-RU"/>
+                        </w:rPr>
+                        <w:t>Это последняя строка входного файла?</w:t>
+                      </w:r>
+                    </w:p>
+                  </w:txbxContent>
+                </v:textbox>
+              </v:shape>
+            </w:pict>
+          </mc:Fallback>
+        </mc:AlternateContent>
+      </w:r>
+    </w:p>
+    <w:p>
+      <w:pPr>
+        <w:autoSpaceDE w:val="0"/>
+        <w:autoSpaceDN w:val="0"/>
+        <w:adjustRightInd w:val="0"/>
+        <w:rPr>
+          <w:rStyle w:val="Heading1Char"/>
+          <w:rFonts w:ascii="Times New Roman" w:hAnsi="Times New Roman" w:cs="Times New Roman"/>
+          <w:bCs/>
+          <w:color w:val="auto"/>
+          <w:sz w:val="28"/>
+          <w:szCs w:val="28"/>
+          <w:lang w:val="en-US"/>
+        </w:rPr>
+      </w:pPr>
+    </w:p>
+    <w:p>
+      <w:pPr>
+        <w:autoSpaceDE w:val="0"/>
+        <w:autoSpaceDN w:val="0"/>
+        <w:adjustRightInd w:val="0"/>
+        <w:rPr>
+          <w:rStyle w:val="Heading1Char"/>
+          <w:rFonts w:ascii="Times New Roman" w:hAnsi="Times New Roman" w:cs="Times New Roman"/>
+          <w:bCs/>
+          <w:color w:val="auto"/>
+          <w:sz w:val="28"/>
+          <w:szCs w:val="28"/>
+          <w:lang w:val="ru-RU"/>
+        </w:rPr>
+      </w:pPr>
+      <w:r>
+        <w:rPr>
+          <w:rStyle w:val="Heading1Char"/>
+          <w:rFonts w:ascii="Times New Roman" w:hAnsi="Times New Roman" w:cs="Times New Roman"/>
+          <w:bCs/>
+          <w:color w:val="auto"/>
+          <w:sz w:val="28"/>
+          <w:szCs w:val="28"/>
+          <w:lang w:val="en-US"/>
+        </w:rPr>
+        <w:tab/>
+      </w:r>
+      <w:r>
+        <w:rPr>
+          <w:rStyle w:val="Heading1Char"/>
+          <w:rFonts w:ascii="Times New Roman" w:hAnsi="Times New Roman" w:cs="Times New Roman"/>
+          <w:bCs/>
+          <w:color w:val="auto"/>
+          <w:sz w:val="28"/>
+          <w:szCs w:val="28"/>
+          <w:lang w:val="en-US"/>
+        </w:rPr>
+        <w:tab/>
+        <w:t xml:space="preserve">   </w:t>
+      </w:r>
+      <w:r>
+        <w:rPr>
+          <w:rStyle w:val="Heading1Char"/>
+          <w:rFonts w:ascii="Times New Roman" w:hAnsi="Times New Roman" w:cs="Times New Roman"/>
+          <w:bCs/>
+          <w:color w:val="auto"/>
+          <w:sz w:val="28"/>
+          <w:szCs w:val="28"/>
+          <w:lang w:val="ru-RU"/>
+        </w:rPr>
+        <w:t>Нет</w:t>
+      </w:r>
+    </w:p>
+    <w:p>
+      <w:pPr>
+        <w:autoSpaceDE w:val="0"/>
+        <w:autoSpaceDN w:val="0"/>
+        <w:adjustRightInd w:val="0"/>
+        <w:rPr>
+          <w:rStyle w:val="Heading1Char"/>
+          <w:rFonts w:ascii="Times New Roman" w:hAnsi="Times New Roman" w:cs="Times New Roman"/>
+          <w:bCs/>
+          <w:color w:val="auto"/>
+          <w:sz w:val="28"/>
+          <w:szCs w:val="28"/>
+          <w:lang w:val="en-US"/>
+        </w:rPr>
+      </w:pPr>
+      <w:r>
+        <w:rPr>
+          <w:rFonts w:eastAsiaTheme="minorEastAsia"/>
+          <w:noProof/>
+          <w:sz w:val="28"/>
+          <w:szCs w:val="28"/>
+          <w:lang w:eastAsia="ru-RU"/>
+        </w:rPr>
+        <mc:AlternateContent>
+          <mc:Choice Requires="wps">
+            <w:drawing>
+              <wp:anchor distT="0" distB="0" distL="114300" distR="114300" simplePos="0" relativeHeight="251758592" behindDoc="0" locked="0" layoutInCell="1" allowOverlap="1" wp14:anchorId="06D4F239" wp14:editId="11141F7B">
+                <wp:simplePos x="0" y="0"/>
+                <wp:positionH relativeFrom="column">
+                  <wp:posOffset>-34608</wp:posOffset>
+                </wp:positionH>
+                <wp:positionV relativeFrom="paragraph">
+                  <wp:posOffset>177165</wp:posOffset>
+                </wp:positionV>
+                <wp:extent cx="2779712" cy="635"/>
+                <wp:effectExtent l="0" t="0" r="0" b="0"/>
+                <wp:wrapNone/>
+                <wp:docPr id="49" name="Прямая соединительная линия 30"/>
+                <wp:cNvGraphicFramePr/>
+                <a:graphic xmlns:a="http://schemas.openxmlformats.org/drawingml/2006/main">
+                  <a:graphicData uri="http://schemas.microsoft.com/office/word/2010/wordprocessingShape">
+                    <wps:wsp>
+                      <wps:cNvCnPr/>
+                      <wps:spPr>
+                        <a:xfrm flipH="1">
+                          <a:off x="0" y="0"/>
+                          <a:ext cx="2779712" cy="635"/>
+                        </a:xfrm>
+                        <a:prstGeom prst="line">
+                          <a:avLst/>
+                        </a:prstGeom>
+                        <a:ln>
+                          <a:solidFill>
+                            <a:schemeClr val="tx1"/>
+                          </a:solidFill>
+                        </a:ln>
+                      </wps:spPr>
+                      <wps:style>
+                        <a:lnRef idx="1">
+                          <a:schemeClr val="accent1"/>
+                        </a:lnRef>
+                        <a:fillRef idx="0">
+                          <a:schemeClr val="accent1"/>
+                        </a:fillRef>
+                        <a:effectRef idx="0">
+                          <a:schemeClr val="accent1"/>
+                        </a:effectRef>
+                        <a:fontRef idx="minor">
+                          <a:schemeClr val="tx1"/>
+                        </a:fontRef>
+                      </wps:style>
+                      <wps:bodyPr/>
+                    </wps:wsp>
+                  </a:graphicData>
+                </a:graphic>
+                <wp14:sizeRelH relativeFrom="margin">
+                  <wp14:pctWidth>0</wp14:pctWidth>
+                </wp14:sizeRelH>
+                <wp14:sizeRelV relativeFrom="margin">
+                  <wp14:pctHeight>0</wp14:pctHeight>
+                </wp14:sizeRelV>
+              </wp:anchor>
+            </w:drawing>
+          </mc:Choice>
+          <mc:Fallback>
+            <w:pict>
+              <v:line w14:anchorId="544CDB0A" id="Прямая соединительная линия 30" o:spid="_x0000_s1026" style="position:absolute;flip:x;z-index:251758592;visibility:visible;mso-wrap-style:square;mso-width-percent:0;mso-height-percent:0;mso-wrap-distance-left:9pt;mso-wrap-distance-top:0;mso-wrap-distance-right:9pt;mso-wrap-distance-bottom:0;mso-position-horizontal:absolute;mso-position-horizontal-relative:text;mso-position-vertical:absolute;mso-position-vertical-relative:text;mso-width-percent:0;mso-height-percent:0;mso-width-relative:margin;mso-height-relative:margin" from="-2.75pt,13.95pt" to="216.1pt,14pt" o:gfxdata="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" strokecolor="black [3213]"/>
+            </w:pict>
+          </mc:Fallback>
+        </mc:AlternateContent>
+      </w:r>
+      <w:r>
+        <w:rPr>
+          <w:bCs/>
+          <w:noProof/>
+          <w:color w:val="000000"/>
+          <w:sz w:val="28"/>
+          <w:szCs w:val="28"/>
+        </w:rPr>
+        <mc:AlternateContent>
+          <mc:Choice Requires="wps">
+            <w:drawing>
+              <wp:anchor distT="0" distB="0" distL="114300" distR="114300" simplePos="0" relativeHeight="251771904" behindDoc="0" locked="0" layoutInCell="1" allowOverlap="1" wp14:anchorId="0E46CA92" wp14:editId="74B484D2">
+                <wp:simplePos x="0" y="0"/>
+                <wp:positionH relativeFrom="column">
+                  <wp:posOffset>-432191</wp:posOffset>
+                </wp:positionH>
+                <wp:positionV relativeFrom="paragraph">
+                  <wp:posOffset>265723</wp:posOffset>
+                </wp:positionV>
+                <wp:extent cx="1455420" cy="471805"/>
+                <wp:effectExtent l="12700" t="12700" r="17780" b="10795"/>
+                <wp:wrapNone/>
+                <wp:docPr id="43" name="Прямоугольник 382"/>
+                <wp:cNvGraphicFramePr/>
+                <a:graphic xmlns:a="http://schemas.openxmlformats.org/drawingml/2006/main">
+                  <a:graphicData uri="http://schemas.microsoft.com/office/word/2010/wordprocessingShape">
+                    <wps:wsp>
+                      <wps:cNvSpPr/>
+                      <wps:spPr>
+                        <a:xfrm>
+                          <a:off x="0" y="0"/>
+                          <a:ext cx="1455420" cy="471805"/>
+                        </a:xfrm>
+                        <a:prstGeom prst="rect">
+                          <a:avLst/>
+                        </a:prstGeom>
+                        <a:solidFill>
+                          <a:schemeClr val="bg1"/>
+                        </a:solidFill>
+                        <a:ln>
+                          <a:solidFill>
+                            <a:schemeClr val="tx1"/>
+                          </a:solidFill>
+                        </a:ln>
+                      </wps:spPr>
+                      <wps:style>
+                        <a:lnRef idx="2">
+                          <a:schemeClr val="accent1">
+                            <a:shade val="50000"/>
+                          </a:schemeClr>
+                        </a:lnRef>
+                        <a:fillRef idx="1">
+                          <a:schemeClr val="accent1"/>
+                        </a:fillRef>
+                        <a:effectRef idx="0">
+                          <a:schemeClr val="accent1"/>
+                        </a:effectRef>
+                        <a:fontRef idx="minor">
+                          <a:schemeClr val="lt1"/>
+                        </a:fontRef>
+                      </wps:style>
+                      <wps:txbx>
+                        <w:txbxContent>
+                          <w:p>
+                            <w:pPr>
+                              <w:jc w:val="center"/>
+                              <w:rPr>
+                                <w:color w:val="000000" w:themeColor="text1"/>
+                                <w:lang w:val="ru-RU"/>
+                              </w:rPr>
+                            </w:pPr>
+                            <w:r>
+                              <w:rPr>
+                                <w:color w:val="000000" w:themeColor="text1"/>
+                                <w:lang w:val="ru-RU"/>
+                              </w:rPr>
+                              <w:t>Вывод сообщения об ошибке</w:t>
+                            </w:r>
+                          </w:p>
+                        </w:txbxContent>
+                      </wps:txbx>
+                      <wps:bodyPr rot="0" spcFirstLastPara="0" vertOverflow="overflow" horzOverflow="overflow" vert="horz" wrap="square" lIns="91440" tIns="45720" rIns="91440" bIns="45720" numCol="1" spcCol="0" rtlCol="0" fromWordArt="0" anchor="ctr" anchorCtr="0" forceAA="0" compatLnSpc="1">
+                        <a:prstTxWarp prst="textNoShape">
+                          <a:avLst/>
+                        </a:prstTxWarp>
+                        <a:noAutofit/>
+                      </wps:bodyPr>
+                    </wps:wsp>
+                  </a:graphicData>
+                </a:graphic>
+                <wp14:sizeRelH relativeFrom="margin">
+                  <wp14:pctWidth>0</wp14:pctWidth>
+                </wp14:sizeRelH>
+                <wp14:sizeRelV relativeFrom="margin">
+                  <wp14:pctHeight>0</wp14:pctHeight>
+                </wp14:sizeRelV>
+              </wp:anchor>
+            </w:drawing>
+          </mc:Choice>
+          <mc:Fallback>
+            <w:pict>
+              <v:rect w14:anchorId="0E46CA92" id="_x0000_s1052" style="position:absolute;margin-left:-34.05pt;margin-top:20.9pt;width:114.6pt;height:37.15pt;z-index:251771904;visibility:visible;mso-wrap-style:square;mso-width-percent:0;mso-height-percent:0;mso-wrap-distance-left:9pt;mso-wrap-distance-top:0;mso-wrap-distance-right:9pt;mso-wrap-distance-bottom:0;mso-position-horizontal:absolute;mso-position-horizontal-relative:text;mso-position-vertical:absolute;mso-position-vertical-relative:text;mso-width-percent:0;mso-height-percent:0;mso-width-relative:margin;mso-height-relative:margin;v-text-anchor:middle" o:gfxdata="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" fillcolor="white [3212]" strokecolor="black [3213]" strokeweight="2pt">
+                <v:textbox>
+                  <w:txbxContent>
+                    <w:p>
+                      <w:pPr>
+                        <w:jc w:val="center"/>
+                        <w:rPr>
+                          <w:color w:val="000000" w:themeColor="text1"/>
+                          <w:lang w:val="ru-RU"/>
+                        </w:rPr>
+                      </w:pPr>
+                      <w:r>
+                        <w:rPr>
+                          <w:color w:val="000000" w:themeColor="text1"/>
+                          <w:lang w:val="ru-RU"/>
+                        </w:rPr>
+                        <w:t>Вывод сообщения об ошибке</w:t>
+                      </w:r>
+                    </w:p>
+                  </w:txbxContent>
+                </v:textbox>
+              </v:rect>
+            </w:pict>
+          </mc:Fallback>
+        </mc:AlternateContent>
+      </w:r>
+      <w:r>
+        <w:rPr>
+          <w:rFonts w:eastAsiaTheme="minorEastAsia"/>
+          <w:noProof/>
+          <w:sz w:val="28"/>
+          <w:szCs w:val="28"/>
+          <w:lang w:eastAsia="ru-RU"/>
+        </w:rPr>
+        <mc:AlternateContent>
+          <mc:Choice Requires="wps">
+            <w:drawing>
+              <wp:anchor distT="0" distB="0" distL="114300" distR="114300" simplePos="0" relativeHeight="251756544" behindDoc="0" locked="0" layoutInCell="1" allowOverlap="1" wp14:anchorId="750858B8" wp14:editId="7B95C3C2">
+                <wp:simplePos x="0" y="0"/>
+                <wp:positionH relativeFrom="column">
+                  <wp:posOffset>2755900</wp:posOffset>
+                </wp:positionH>
+                <wp:positionV relativeFrom="paragraph">
+                  <wp:posOffset>71462</wp:posOffset>
+                </wp:positionV>
+                <wp:extent cx="0" cy="583565"/>
+                <wp:effectExtent l="95250" t="0" r="57150" b="64135"/>
+                <wp:wrapNone/>
+                <wp:docPr id="47" name="Прямая со стрелкой 374"/>
+                <wp:cNvGraphicFramePr/>
+                <a:graphic xmlns:a="http://schemas.openxmlformats.org/drawingml/2006/main">
+                  <a:graphicData uri="http://schemas.microsoft.com/office/word/2010/wordprocessingShape">
+                    <wps:wsp>
+                      <wps:cNvCnPr/>
+                      <wps:spPr>
+                        <a:xfrm>
+                          <a:off x="0" y="0"/>
+                          <a:ext cx="0" cy="583565"/>
+                        </a:xfrm>
+                        <a:prstGeom prst="straightConnector1">
+                          <a:avLst/>
+                        </a:prstGeom>
+                        <a:ln>
+                          <a:solidFill>
+                            <a:schemeClr val="tx1"/>
+                          </a:solidFill>
+                          <a:tailEnd type="arrow"/>
+                        </a:ln>
+                      </wps:spPr>
+                      <wps:style>
+                        <a:lnRef idx="1">
+                          <a:schemeClr val="accent1"/>
+                        </a:lnRef>
+                        <a:fillRef idx="0">
+                          <a:schemeClr val="accent1"/>
+                        </a:fillRef>
+                        <a:effectRef idx="0">
+                          <a:schemeClr val="accent1"/>
+                        </a:effectRef>
+                        <a:fontRef idx="minor">
+                          <a:schemeClr val="tx1"/>
+                        </a:fontRef>
+                      </wps:style>
+                      <wps:bodyPr/>
+                    </wps:wsp>
+                  </a:graphicData>
+                </a:graphic>
+                <wp14:sizeRelH relativeFrom="margin">
+                  <wp14:pctWidth>0</wp14:pctWidth>
+                </wp14:sizeRelH>
+                <wp14:sizeRelV relativeFrom="margin">
+                  <wp14:pctHeight>0</wp14:pctHeight>
+                </wp14:sizeRelV>
+              </wp:anchor>
+            </w:drawing>
+          </mc:Choice>
+          <mc:Fallback>
+            <w:pict>
+              <v:shape w14:anchorId="73CB7F91" id="Прямая со стрелкой 374" o:spid="_x0000_s1026" type="#_x0000_t32" style="position:absolute;margin-left:217pt;margin-top:5.65pt;width:0;height:45.95pt;z-index:251756544;visibility:visible;mso-wrap-style:square;mso-width-percent:0;mso-height-percent:0;mso-wrap-distance-left:9pt;mso-wrap-distance-top:0;mso-wrap-distance-right:9pt;mso-wrap-distance-bottom:0;mso-position-horizontal:absolute;mso-position-horizontal-relative:text;mso-position-vertical:absolute;mso-position-vertical-relative:text;mso-width-percent:0;mso-height-percent:0;mso-width-relative:margin;mso-height-relative:margin" o:gfxdata="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" strokecolor="black [3213]">
+                <v:stroke endarrow="open"/>
+              </v:shape>
+            </w:pict>
+          </mc:Fallback>
+        </mc:AlternateContent>
+      </w:r>
+      <w:r>
+        <w:rPr>
+          <w:rStyle w:val="Heading1Char"/>
+          <w:rFonts w:ascii="Times New Roman" w:hAnsi="Times New Roman" w:cs="Times New Roman"/>
+          <w:bCs/>
+          <w:color w:val="auto"/>
+          <w:sz w:val="28"/>
+          <w:szCs w:val="28"/>
+          <w:lang w:val="en-US"/>
+        </w:rPr>
+        <w:t xml:space="preserve"> </w:t>
+      </w:r>
+    </w:p>
+    <w:p>
+      <w:pPr>
+        <w:autoSpaceDE w:val="0"/>
+        <w:autoSpaceDN w:val="0"/>
+        <w:adjustRightInd w:val="0"/>
+        <w:rPr>
+          <w:rStyle w:val="Heading1Char"/>
+          <w:rFonts w:ascii="Times New Roman" w:hAnsi="Times New Roman" w:cs="Times New Roman"/>
+          <w:bCs/>
+          <w:color w:val="auto"/>
+          <w:sz w:val="28"/>
+          <w:szCs w:val="28"/>
+          <w:lang w:val="ru-RU"/>
+        </w:rPr>
+      </w:pPr>
+      <w:r>
+        <w:rPr>
+          <w:rStyle w:val="Heading1Char"/>
+          <w:rFonts w:ascii="Times New Roman" w:hAnsi="Times New Roman" w:cs="Times New Roman"/>
+          <w:bCs/>
+          <w:color w:val="auto"/>
+          <w:sz w:val="28"/>
+          <w:szCs w:val="28"/>
+          <w:lang w:val="en-US"/>
+        </w:rPr>
+        <w:tab/>
+      </w:r>
+      <w:r>
+        <w:rPr>
+          <w:rStyle w:val="Heading1Char"/>
+          <w:rFonts w:ascii="Times New Roman" w:hAnsi="Times New Roman" w:cs="Times New Roman"/>
+          <w:bCs/>
+          <w:color w:val="auto"/>
+          <w:sz w:val="28"/>
+          <w:szCs w:val="28"/>
+          <w:lang w:val="en-US"/>
+        </w:rPr>
+        <w:tab/>
+      </w:r>
+      <w:r>
+        <w:rPr>
+          <w:rStyle w:val="Heading1Char"/>
+          <w:rFonts w:ascii="Times New Roman" w:hAnsi="Times New Roman" w:cs="Times New Roman"/>
+          <w:bCs/>
+          <w:color w:val="auto"/>
+          <w:sz w:val="28"/>
+          <w:szCs w:val="28"/>
+          <w:lang w:val="en-US"/>
+        </w:rPr>
+        <w:tab/>
+      </w:r>
+      <w:r>
+        <w:rPr>
+          <w:rStyle w:val="Heading1Char"/>
+          <w:rFonts w:ascii="Times New Roman" w:hAnsi="Times New Roman" w:cs="Times New Roman"/>
+          <w:bCs/>
+          <w:color w:val="auto"/>
+          <w:sz w:val="28"/>
+          <w:szCs w:val="28"/>
+          <w:lang w:val="en-US"/>
+        </w:rPr>
+        <w:tab/>
+      </w:r>
+      <w:r>
+        <w:rPr>
+          <w:rStyle w:val="Heading1Char"/>
+          <w:rFonts w:ascii="Times New Roman" w:hAnsi="Times New Roman" w:cs="Times New Roman"/>
+          <w:bCs/>
+          <w:color w:val="auto"/>
+          <w:sz w:val="28"/>
+          <w:szCs w:val="28"/>
+          <w:lang w:val="en-US"/>
+        </w:rPr>
+        <w:tab/>
+      </w:r>
+      <w:r>
+        <w:rPr>
+          <w:rStyle w:val="Heading1Char"/>
+          <w:rFonts w:ascii="Times New Roman" w:hAnsi="Times New Roman" w:cs="Times New Roman"/>
+          <w:bCs/>
+          <w:color w:val="auto"/>
+          <w:sz w:val="28"/>
+          <w:szCs w:val="28"/>
+          <w:lang w:val="en-US"/>
+        </w:rPr>
+        <w:tab/>
+      </w:r>
+      <w:r>
+        <w:rPr>
+          <w:rStyle w:val="Heading1Char"/>
+          <w:rFonts w:ascii="Times New Roman" w:hAnsi="Times New Roman" w:cs="Times New Roman"/>
+          <w:bCs/>
+          <w:color w:val="auto"/>
+          <w:sz w:val="28"/>
+          <w:szCs w:val="28"/>
+          <w:lang w:val="ru-RU"/>
+        </w:rPr>
+        <w:t xml:space="preserve">    Да</w:t>
+      </w:r>
+    </w:p>
+    <w:p>
+      <w:pPr>
+        <w:autoSpaceDE w:val="0"/>
+        <w:autoSpaceDN w:val="0"/>
+        <w:adjustRightInd w:val="0"/>
+        <w:rPr>
+          <w:rStyle w:val="Heading1Char"/>
+          <w:rFonts w:ascii="Times New Roman" w:hAnsi="Times New Roman" w:cs="Times New Roman"/>
+          <w:bCs/>
+          <w:color w:val="auto"/>
+          <w:sz w:val="28"/>
+          <w:szCs w:val="28"/>
+          <w:lang w:val="en-US"/>
+        </w:rPr>
+      </w:pPr>
+      <w:r>
+        <w:rPr>
+          <w:rFonts w:eastAsiaTheme="minorEastAsia"/>
+          <w:noProof/>
+          <w:sz w:val="28"/>
+          <w:szCs w:val="28"/>
+          <w:lang w:eastAsia="ru-RU"/>
+        </w:rPr>
+        <mc:AlternateContent>
+          <mc:Choice Requires="wps">
+            <w:drawing>
+              <wp:anchor distT="0" distB="0" distL="114300" distR="114300" simplePos="0" relativeHeight="251760640" behindDoc="0" locked="0" layoutInCell="1" allowOverlap="1" wp14:anchorId="4BA081DA" wp14:editId="3D29172B">
+                <wp:simplePos x="0" y="0"/>
+                <wp:positionH relativeFrom="column">
+                  <wp:posOffset>944831</wp:posOffset>
+                </wp:positionH>
+                <wp:positionV relativeFrom="paragraph">
+                  <wp:posOffset>39077</wp:posOffset>
+                </wp:positionV>
+                <wp:extent cx="1813747" cy="45719"/>
+                <wp:effectExtent l="0" t="76200" r="2540" b="43815"/>
+                <wp:wrapNone/>
+                <wp:docPr id="50" name="Прямая со стрелкой 374"/>
+                <wp:cNvGraphicFramePr/>
+                <a:graphic xmlns:a="http://schemas.openxmlformats.org/drawingml/2006/main">
+                  <a:graphicData uri="http://schemas.microsoft.com/office/word/2010/wordprocessingShape">
+                    <wps:wsp>
+                      <wps:cNvCnPr/>
+                      <wps:spPr>
+                        <a:xfrm flipV="1">
+                          <a:off x="0" y="0"/>
+                          <a:ext cx="1813747" cy="45719"/>
+                        </a:xfrm>
+                        <a:prstGeom prst="straightConnector1">
+                          <a:avLst/>
+                        </a:prstGeom>
+                        <a:ln>
+                          <a:solidFill>
+                            <a:schemeClr val="tx1"/>
+                          </a:solidFill>
+                          <a:tailEnd type="arrow"/>
+                        </a:ln>
+                      </wps:spPr>
+                      <wps:style>
+                        <a:lnRef idx="1">
+                          <a:schemeClr val="accent1"/>
+                        </a:lnRef>
+                        <a:fillRef idx="0">
+                          <a:schemeClr val="accent1"/>
+                        </a:fillRef>
+                        <a:effectRef idx="0">
+                          <a:schemeClr val="accent1"/>
+                        </a:effectRef>
+                        <a:fontRef idx="minor">
+                          <a:schemeClr val="tx1"/>
+                        </a:fontRef>
+                      </wps:style>
+                      <wps:bodyPr/>
+                    </wps:wsp>
+                  </a:graphicData>
+                </a:graphic>
+                <wp14:sizeRelH relativeFrom="margin">
+                  <wp14:pctWidth>0</wp14:pctWidth>
+                </wp14:sizeRelH>
+                <wp14:sizeRelV relativeFrom="margin">
+                  <wp14:pctHeight>0</wp14:pctHeight>
+                </wp14:sizeRelV>
+              </wp:anchor>
+            </w:drawing>
+          </mc:Choice>
+          <mc:Fallback>
+            <w:pict>
+              <v:shape w14:anchorId="4272E1E6" id="Прямая со стрелкой 374" o:spid="_x0000_s1026" type="#_x0000_t32" style="position:absolute;margin-left:74.4pt;margin-top:3.1pt;width:142.8pt;height:3.6pt;flip:y;z-index:251760640;visibility:visible;mso-wrap-style:square;mso-width-percent:0;mso-height-percent:0;mso-wrap-distance-left:9pt;mso-wrap-distance-top:0;mso-wrap-distance-right:9pt;mso-wrap-distance-bottom:0;mso-position-horizontal:absolute;mso-position-horizontal-relative:text;mso-position-vertical:absolute;mso-position-vertical-relative:text;mso-width-percent:0;mso-height-percent:0;mso-width-relative:margin;mso-height-relative:margin" o:gfxdata="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" strokecolor="black [3213]">
+                <v:stroke endarrow="open"/>
+              </v:shape>
+            </w:pict>
+          </mc:Fallback>
+        </mc:AlternateContent>
+      </w:r>
+    </w:p>
+    <w:p>
+      <w:pPr>
+        <w:autoSpaceDE w:val="0"/>
+        <w:autoSpaceDN w:val="0"/>
+        <w:adjustRightInd w:val="0"/>
+        <w:rPr>
+          <w:rStyle w:val="Heading1Char"/>
+          <w:rFonts w:ascii="Times New Roman" w:hAnsi="Times New Roman" w:cs="Times New Roman"/>
+          <w:bCs/>
+          <w:color w:val="auto"/>
+          <w:sz w:val="28"/>
+          <w:szCs w:val="28"/>
+          <w:lang w:val="en-US"/>
+        </w:rPr>
+      </w:pPr>
+      <w:r>
+        <w:rPr>
+          <w:noProof/>
+          <w:lang w:eastAsia="ru-RU"/>
+        </w:rPr>
+        <mc:AlternateContent>
+          <mc:Choice Requires="wps">
+            <w:drawing>
+              <wp:anchor distT="0" distB="0" distL="114300" distR="114300" simplePos="0" relativeHeight="251745280" behindDoc="0" locked="0" layoutInCell="1" allowOverlap="1" wp14:anchorId="088D07CF" wp14:editId="62416BE9">
+                <wp:simplePos x="0" y="0"/>
+                <wp:positionH relativeFrom="column">
+                  <wp:posOffset>2034913</wp:posOffset>
+                </wp:positionH>
+                <wp:positionV relativeFrom="paragraph">
+                  <wp:posOffset>47415</wp:posOffset>
+                </wp:positionV>
+                <wp:extent cx="1478280" cy="709930"/>
+                <wp:effectExtent l="0" t="0" r="26670" b="13970"/>
+                <wp:wrapNone/>
+                <wp:docPr id="40" name="Овал 332"/>
+                <wp:cNvGraphicFramePr/>
+                <a:graphic xmlns:a="http://schemas.openxmlformats.org/drawingml/2006/main">
+                  <a:graphicData uri="http://schemas.microsoft.com/office/word/2010/wordprocessingShape">
+                    <wps:wsp>
+                      <wps:cNvSpPr/>
+                      <wps:spPr>
+                        <a:xfrm>
+                          <a:off x="0" y="0"/>
+                          <a:ext cx="1478280" cy="709930"/>
+                        </a:xfrm>
+                        <a:prstGeom prst="ellipse">
+                          <a:avLst/>
+                        </a:prstGeom>
+                        <a:solidFill>
+                          <a:schemeClr val="bg1"/>
+                        </a:solidFill>
+                        <a:ln>
+                          <a:solidFill>
+                            <a:schemeClr val="tx1"/>
+                          </a:solidFill>
+                        </a:ln>
+                      </wps:spPr>
+                      <wps:style>
+                        <a:lnRef idx="2">
+                          <a:schemeClr val="accent1">
+                            <a:shade val="50000"/>
+                          </a:schemeClr>
+                        </a:lnRef>
+                        <a:fillRef idx="1">
+                          <a:schemeClr val="accent1"/>
+                        </a:fillRef>
+                        <a:effectRef idx="0">
+                          <a:schemeClr val="accent1"/>
+                        </a:effectRef>
+                        <a:fontRef idx="minor">
+                          <a:schemeClr val="lt1"/>
+                        </a:fontRef>
+                      </wps:style>
+                      <wps:txbx>
+                        <w:txbxContent>
+                          <w:p>
+                            <w:pPr>
+                              <w:jc w:val="center"/>
+                              <w:rPr>
+                                <w:color w:val="000000" w:themeColor="text1"/>
+                                <w:lang w:val="ru-RU"/>
+                              </w:rPr>
+                            </w:pPr>
+                            <w:r>
+                              <w:rPr>
+                                <w:color w:val="000000" w:themeColor="text1"/>
+                                <w:lang w:val="ru-RU"/>
+                              </w:rPr>
+                              <w:t>КОНЕЦ</w:t>
+                            </w:r>
+                          </w:p>
+                        </w:txbxContent>
+                      </wps:txbx>
+                      <wps:bodyPr rot="0" spcFirstLastPara="0" vertOverflow="overflow" horzOverflow="overflow" vert="horz" wrap="square" lIns="91440" tIns="45720" rIns="91440" bIns="45720" numCol="1" spcCol="0" rtlCol="0" fromWordArt="0" anchor="ctr" anchorCtr="0" forceAA="0" compatLnSpc="1">
+                        <a:prstTxWarp prst="textNoShape">
+                          <a:avLst/>
+                        </a:prstTxWarp>
+                        <a:noAutofit/>
+                      </wps:bodyPr>
+                    </wps:wsp>
+                  </a:graphicData>
+                </a:graphic>
+              </wp:anchor>
+            </w:drawing>
+          </mc:Choice>
+          <mc:Fallback>
+            <w:pict>
+              <v:oval w14:anchorId="088D07CF" id="_x0000_s1053" style="position:absolute;margin-left:160.25pt;margin-top:3.75pt;width:116.4pt;height:55.9pt;z-index:251745280;visibility:visible;mso-wrap-style:square;mso-wrap-distance-left:9pt;mso-wrap-distance-top:0;mso-wrap-distance-right:9pt;mso-wrap-distance-bottom:0;mso-position-horizontal:absolute;mso-position-horizontal-relative:text;mso-position-vertical:absolute;mso-position-vertical-relative:text;v-text-anchor:middle" o:gfxdata="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" fillcolor="white [3212]" strokecolor="black [3213]" strokeweight="2pt">
+                <v:textbox>
+                  <w:txbxContent>
+                    <w:p>
+                      <w:pPr>
+                        <w:jc w:val="center"/>
+                        <w:rPr>
+                          <w:color w:val="000000" w:themeColor="text1"/>
+                          <w:lang w:val="ru-RU"/>
+                        </w:rPr>
+                      </w:pPr>
+                      <w:r>
+                        <w:rPr>
+                          <w:color w:val="000000" w:themeColor="text1"/>
+                          <w:lang w:val="ru-RU"/>
+                        </w:rPr>
+                        <w:t>КОНЕЦ</w:t>
+                      </w:r>
+                    </w:p>
+                  </w:txbxContent>
+                </v:textbox>
+              </v:oval>
+            </w:pict>
+          </mc:Fallback>
+        </mc:AlternateContent>
+      </w:r>
+    </w:p>
+    <w:p>
+      <w:pPr>
+        <w:autoSpaceDE w:val="0"/>
+        <w:autoSpaceDN w:val="0"/>
+        <w:adjustRightInd w:val="0"/>
+        <w:rPr>
+          <w:rStyle w:val="Heading1Char"/>
+          <w:rFonts w:ascii="Times New Roman" w:hAnsi="Times New Roman" w:cs="Times New Roman"/>
+          <w:bCs/>
+          <w:color w:val="auto"/>
+          <w:sz w:val="28"/>
+          <w:szCs w:val="28"/>
+          <w:lang w:val="ru-RU"/>
+        </w:rPr>
+      </w:pPr>
+    </w:p>
+    <w:p>
+      <w:pPr>
+        <w:autoSpaceDE w:val="0"/>
+        <w:autoSpaceDN w:val="0"/>
+        <w:adjustRightInd w:val="0"/>
+        <w:rPr>
+          <w:rStyle w:val="Heading1Char"/>
+          <w:rFonts w:ascii="Times New Roman" w:hAnsi="Times New Roman" w:cs="Times New Roman"/>
+          <w:bCs/>
+          <w:color w:val="auto"/>
+          <w:sz w:val="28"/>
+          <w:szCs w:val="28"/>
+          <w:lang w:val="ru-RU"/>
+        </w:rPr>
+      </w:pPr>
+    </w:p>
+    <w:p>
+      <w:pPr>
+        <w:autoSpaceDE w:val="0"/>
+        <w:autoSpaceDN w:val="0"/>
+        <w:adjustRightInd w:val="0"/>
+        <w:rPr>
+          <w:rStyle w:val="Heading1Char"/>
+          <w:rFonts w:ascii="Times New Roman" w:hAnsi="Times New Roman" w:cs="Times New Roman"/>
+          <w:bCs/>
+          <w:color w:val="auto"/>
+          <w:sz w:val="28"/>
+          <w:szCs w:val="28"/>
+          <w:lang w:val="en-US"/>
+        </w:rPr>
+      </w:pPr>
+      <w:r>
+        <w:rPr>
+          <w:rStyle w:val="Heading1Char"/>
+          <w:rFonts w:ascii="Times New Roman" w:hAnsi="Times New Roman" w:cs="Times New Roman"/>
+          <w:bCs/>
+          <w:color w:val="auto"/>
+          <w:sz w:val="28"/>
+          <w:szCs w:val="28"/>
+          <w:lang w:val="en-US"/>
+        </w:rPr>
+        <w:tab/>
+      </w:r>
+      <w:r>
+        <w:rPr>
+          <w:rStyle w:val="Heading1Char"/>
+          <w:rFonts w:ascii="Times New Roman" w:hAnsi="Times New Roman" w:cs="Times New Roman"/>
+          <w:bCs/>
+          <w:color w:val="auto"/>
+          <w:sz w:val="28"/>
+          <w:szCs w:val="28"/>
+          <w:lang w:val="en-US"/>
+        </w:rPr>
+        <w:tab/>
+      </w:r>
+      <w:r>
+        <w:rPr>
+          <w:rStyle w:val="Heading1Char"/>
+          <w:rFonts w:ascii="Times New Roman" w:hAnsi="Times New Roman" w:cs="Times New Roman"/>
+          <w:bCs/>
+          <w:color w:val="auto"/>
+          <w:sz w:val="28"/>
+          <w:szCs w:val="28"/>
+          <w:lang w:val="en-US"/>
+        </w:rPr>
+        <w:tab/>
+      </w:r>
+      <w:r>
+        <w:rPr>
+          <w:rStyle w:val="Heading1Char"/>
+          <w:rFonts w:ascii="Times New Roman" w:hAnsi="Times New Roman" w:cs="Times New Roman"/>
+          <w:bCs/>
+          <w:color w:val="auto"/>
+          <w:sz w:val="28"/>
+          <w:szCs w:val="28"/>
+          <w:lang w:val="en-US"/>
+        </w:rPr>
+        <w:tab/>
+      </w:r>
+      <w:r>
+        <w:rPr>
+          <w:rStyle w:val="Heading1Char"/>
+          <w:rFonts w:ascii="Times New Roman" w:hAnsi="Times New Roman" w:cs="Times New Roman"/>
+          <w:bCs/>
+          <w:color w:val="auto"/>
+          <w:sz w:val="28"/>
+          <w:szCs w:val="28"/>
+          <w:lang w:val="en-US"/>
+        </w:rPr>
+        <w:tab/>
+      </w:r>
+      <w:r>
+        <w:rPr>
+          <w:rStyle w:val="Heading1Char"/>
+          <w:rFonts w:ascii="Times New Roman" w:hAnsi="Times New Roman" w:cs="Times New Roman"/>
+          <w:bCs/>
+          <w:color w:val="auto"/>
+          <w:sz w:val="28"/>
+          <w:szCs w:val="28"/>
+          <w:lang w:val="en-US"/>
+        </w:rPr>
+        <w:tab/>
+      </w:r>
+      <w:r>
+        <w:rPr>
+          <w:rStyle w:val="Heading1Char"/>
+          <w:rFonts w:ascii="Times New Roman" w:hAnsi="Times New Roman" w:cs="Times New Roman"/>
+          <w:bCs/>
+          <w:color w:val="auto"/>
+          <w:sz w:val="28"/>
+          <w:szCs w:val="28"/>
+          <w:lang w:val="en-US"/>
+        </w:rPr>
+        <w:tab/>
+      </w:r>
+    </w:p>
+    <w:p>
+      <w:pPr>
+        <w:autoSpaceDE w:val="0"/>
+        <w:autoSpaceDN w:val="0"/>
+        <w:adjustRightInd w:val="0"/>
+        <w:rPr>
+          <w:rStyle w:val="Heading1Char"/>
+          <w:rFonts w:ascii="Times New Roman" w:hAnsi="Times New Roman" w:cs="Times New Roman"/>
+          <w:bCs/>
+          <w:color w:val="auto"/>
+          <w:sz w:val="28"/>
+          <w:szCs w:val="28"/>
+          <w:lang w:val="en-US"/>
+        </w:rPr>
+      </w:pPr>
+    </w:p>
+    <w:p>
+      <w:pPr>
+        <w:autoSpaceDE w:val="0"/>
+        <w:autoSpaceDN w:val="0"/>
+        <w:adjustRightInd w:val="0"/>
+        <w:rPr>
+          <w:rStyle w:val="Heading1Char"/>
+          <w:rFonts w:ascii="Times New Roman" w:hAnsi="Times New Roman" w:cs="Times New Roman"/>
+          <w:bCs/>
+          <w:color w:val="auto"/>
+          <w:sz w:val="28"/>
+          <w:szCs w:val="28"/>
+          <w:lang w:val="en-US"/>
+        </w:rPr>
       </w:pPr>
     </w:p>
     <w:p>
@@ -10385,8 +14050,17 @@
           <w:sz w:val="28"/>
           <w:szCs w:val="28"/>
         </w:rPr>
+        <w:lastRenderedPageBreak/>
         <w:t>ПРОГРАММНАЯ РЕАЛИЗАЦИЯ</w:t>
       </w:r>
+    </w:p>
+    <w:p>
+      <w:pPr>
+        <w:rPr>
+          <w:rFonts w:eastAsia="TimesNewRomanPSMT"/>
+          <w:lang w:val="ru-RU" w:eastAsia="ru-RU"/>
+        </w:rPr>
+      </w:pPr>
     </w:p>
     <w:p>
       <w:pPr>
@@ -10503,7 +14177,6 @@
           <w:sz w:val="28"/>
           <w:szCs w:val="28"/>
         </w:rPr>
-        <w:lastRenderedPageBreak/>
         <w:t>ЗАКЛЮЧЕНИЕ</w:t>
       </w:r>
     </w:p>

</xml_diff>